<commit_message>
write paper #2 -> #3
</commit_message>
<xml_diff>
--- a/paper_backup/FIT.docx
+++ b/paper_backup/FIT.docx
@@ -165,17 +165,31 @@
       </w:r>
       <w:r>
         <w:rPr>
-          <w:rFonts w:eastAsiaTheme="minorEastAsia" w:hint="eastAsia"/>
+          <w:rFonts w:hint="eastAsia"/>
+        </w:rPr>
+        <w:t xml:space="preserve">　</w:t>
+      </w:r>
+      <w:r>
+        <w:rPr>
+          <w:rFonts w:hint="eastAsia"/>
+        </w:rPr>
+        <w:t>根路銘もえ子</w:t>
+      </w:r>
+      <w:r>
+        <w:rPr>
+          <w:rFonts w:hint="eastAsia"/>
           <w:vertAlign w:val="superscript"/>
         </w:rPr>
-        <w:t>e</w:t>
+        <w:t>‡</w:t>
       </w:r>
     </w:p>
     <w:p>
       <w:pPr>
         <w:pStyle w:val="FIT7"/>
         <w:rPr>
+          <w:rFonts w:eastAsia="Malgun Gothic" w:hint="eastAsia"/>
           <w:sz w:val="21"/>
+          <w:lang w:eastAsia="ko-KR"/>
         </w:rPr>
       </w:pPr>
       <w:r>
@@ -225,6 +239,21 @@
           <w:sz w:val="21"/>
         </w:rPr>
         <w:t>Akamine</w:t>
+      </w:r>
+      <w:r>
+        <w:rPr>
+          <w:rFonts w:hint="eastAsia"/>
+          <w:sz w:val="21"/>
+        </w:rPr>
+        <w:t xml:space="preserve">　</w:t>
+      </w:r>
+      <w:r>
+        <w:rPr>
+          <w:rFonts w:eastAsia="Malgun Gothic" w:hint="eastAsia"/>
+          <w:sz w:val="21"/>
+          <w:lang w:eastAsia="ko-KR"/>
+        </w:rPr>
+        <w:t>Moeko Nerome</w:t>
       </w:r>
     </w:p>
     <w:p>
@@ -742,16 +771,16 @@
         <mc:AlternateContent>
           <mc:Choice Requires="wpg">
             <w:drawing>
-              <wp:anchor distT="0" distB="0" distL="114300" distR="114300" simplePos="0" relativeHeight="251679744" behindDoc="0" locked="0" layoutInCell="1" allowOverlap="1" wp14:anchorId="00631026" wp14:editId="205A4894">
+              <wp:anchor distT="0" distB="0" distL="114300" distR="114300" simplePos="0" relativeHeight="251679744" behindDoc="0" locked="0" layoutInCell="1" allowOverlap="1" wp14:anchorId="00631026" wp14:editId="0A9A9241">
                 <wp:simplePos x="0" y="0"/>
                 <wp:positionH relativeFrom="column">
-                  <wp:posOffset>3241040</wp:posOffset>
+                  <wp:posOffset>3250565</wp:posOffset>
                 </wp:positionH>
                 <wp:positionV relativeFrom="paragraph">
-                  <wp:posOffset>575310</wp:posOffset>
+                  <wp:posOffset>570230</wp:posOffset>
                 </wp:positionV>
-                <wp:extent cx="2933700" cy="2098675"/>
-                <wp:effectExtent l="0" t="0" r="19050" b="0"/>
+                <wp:extent cx="2933700" cy="2066925"/>
+                <wp:effectExtent l="0" t="0" r="19050" b="9525"/>
                 <wp:wrapSquare wrapText="bothSides"/>
                 <wp:docPr id="1040636138" name="図形グループ 6"/>
                 <wp:cNvGraphicFramePr/>
@@ -762,9 +791,9 @@
                       <wpg:grpSpPr>
                         <a:xfrm>
                           <a:off x="0" y="0"/>
-                          <a:ext cx="2933700" cy="2098675"/>
+                          <a:ext cx="2933700" cy="2066925"/>
                           <a:chOff x="0" y="0"/>
-                          <a:chExt cx="2933700" cy="1543684"/>
+                          <a:chExt cx="2933700" cy="1520330"/>
                         </a:xfrm>
                       </wpg:grpSpPr>
                       <wps:wsp>
@@ -860,7 +889,7 @@
                         <wps:cNvSpPr txBox="1"/>
                         <wps:spPr>
                           <a:xfrm>
-                            <a:off x="0" y="1350196"/>
+                            <a:off x="0" y="1326842"/>
                             <a:ext cx="2933700" cy="193488"/>
                           </a:xfrm>
                           <a:prstGeom prst="rect">
@@ -949,7 +978,7 @@
           </mc:Choice>
           <mc:Fallback>
             <w:pict>
-              <v:group w14:anchorId="00631026" id="_x0000_s1030" style="position:absolute;left:0;text-align:left;margin-left:255.2pt;margin-top:45.3pt;width:231pt;height:165.25pt;z-index:251679744;mso-width-relative:margin;mso-height-relative:margin" coordsize="29337,15436" o:gfxdata="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">
+              <v:group w14:anchorId="00631026" id="_x0000_s1030" style="position:absolute;left:0;text-align:left;margin-left:255.95pt;margin-top:44.9pt;width:231pt;height:162.75pt;z-index:251679744;mso-width-relative:margin;mso-height-relative:margin" coordsize="29337,15203" o:gfxdata="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">
                 <v:shape id="テキスト 3" o:spid="_x0000_s1031" type="#_x0000_t202" style="position:absolute;width:29337;height:13100;visibility:visible;mso-wrap-style:square;v-text-anchor:middle" o:gfxdata="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" filled="f" strokecolor="black [3213]">
                   <v:textbox inset="5.85pt,.7pt,5.85pt,.7pt">
                     <w:txbxContent>
@@ -1009,7 +1038,7 @@
                     </w:txbxContent>
                   </v:textbox>
                 </v:shape>
-                <v:shape id="テキスト 4" o:spid="_x0000_s1032" type="#_x0000_t202" style="position:absolute;top:13501;width:29337;height:1935;visibility:visible;mso-wrap-style:square;v-text-anchor:top" o:gfxdata="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" stroked="f">
+                <v:shape id="テキスト 4" o:spid="_x0000_s1032" type="#_x0000_t202" style="position:absolute;top:13268;width:29337;height:1935;visibility:visible;mso-wrap-style:square;v-text-anchor:top" o:gfxdata="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" stroked="f">
                   <v:textbox inset="0,0,0,0">
                     <w:txbxContent>
                       <w:p>
@@ -1242,14 +1271,12 @@
         </w:rPr>
         <w:t>（</w:t>
       </w:r>
-      <w:proofErr w:type="spellStart"/>
       <w:r>
         <w:rPr>
           <w:rFonts w:hint="eastAsia"/>
         </w:rPr>
         <w:t>BoVW</w:t>
       </w:r>
-      <w:proofErr w:type="spellEnd"/>
       <w:r>
         <w:rPr>
           <w:rFonts w:hint="eastAsia"/>
@@ -1531,11 +1558,9 @@
         </w:rPr>
         <w:t>の画像を</w:t>
       </w:r>
-      <w:proofErr w:type="spellStart"/>
       <w:r>
         <w:t>OpenMVG</w:t>
       </w:r>
-      <w:proofErr w:type="spellEnd"/>
       <w:r>
         <w:rPr>
           <w:rFonts w:hint="eastAsia"/>
@@ -1549,15 +1574,7 @@
         <w:t>Structure</w:t>
       </w:r>
       <w:r>
-        <w:t xml:space="preserve"> from Motion(</w:t>
-      </w:r>
-      <w:proofErr w:type="spellStart"/>
-      <w:r>
-        <w:t>SfM</w:t>
-      </w:r>
-      <w:proofErr w:type="spellEnd"/>
-      <w:r>
-        <w:t>)</w:t>
+        <w:t xml:space="preserve"> from Motion(SfM)</w:t>
       </w:r>
       <w:r>
         <w:rPr>
@@ -1933,13 +1950,39 @@
         <w:rPr>
           <w:rFonts w:hint="eastAsia"/>
         </w:rPr>
-        <w:t>ヒストグラム間の類似度計算や類似画像の上位画像の検索などの過程を短縮</w:t>
-      </w:r>
-      <w:r>
-        <w:rPr>
-          <w:rFonts w:hint="eastAsia"/>
-        </w:rPr>
-        <w:t>する。</w:t>
+        <w:t>ヒストグラム間の類似度計算や類似画像の上位画像の検索などの過程を</w:t>
+      </w:r>
+      <w:r>
+        <w:rPr>
+          <w:rFonts w:hint="eastAsia"/>
+          <w:b/>
+          <w:bCs/>
+        </w:rPr>
+        <w:t>図２</w:t>
+      </w:r>
+      <w:r>
+        <w:rPr>
+          <w:rFonts w:hint="eastAsia"/>
+        </w:rPr>
+        <w:t>のように</w:t>
+      </w:r>
+      <w:r>
+        <w:rPr>
+          <w:rFonts w:hint="eastAsia"/>
+        </w:rPr>
+        <w:t>短縮</w:t>
+      </w:r>
+      <w:r>
+        <w:rPr>
+          <w:rFonts w:hint="eastAsia"/>
+        </w:rPr>
+        <w:t>される</w:t>
+      </w:r>
+      <w:r>
+        <w:rPr>
+          <w:rFonts w:hint="eastAsia"/>
+        </w:rPr>
+        <w:t>。</w:t>
       </w:r>
     </w:p>
     <w:p>
@@ -2076,46 +2119,247 @@
         <w:rPr>
           <w:rFonts w:hint="eastAsia"/>
         </w:rPr>
-        <w:t>ことで自己位置推定を行う。</w:t>
+        <w:t>ことで自己位置推定を行う</w:t>
+      </w:r>
+      <w:r>
+        <w:rPr>
+          <w:rFonts w:hint="eastAsia"/>
+        </w:rPr>
+        <w:t>ことができる</w:t>
+      </w:r>
+      <w:r>
+        <w:rPr>
+          <w:rFonts w:hint="eastAsia"/>
+        </w:rPr>
+        <w:t>。</w:t>
       </w:r>
     </w:p>
     <w:p>
       <w:pPr>
         <w:pStyle w:val="FIT1"/>
-      </w:pPr>
-      <w:r>
-        <w:rPr>
-          <w:rFonts w:hint="eastAsia"/>
-        </w:rPr>
-        <w:t>実験方法</w:t>
+        <w:rPr>
+          <w:rFonts w:eastAsia="Malgun Gothic" w:hint="eastAsia"/>
+          <w:lang w:eastAsia="ko-KR"/>
+        </w:rPr>
+      </w:pPr>
+      <w:r>
+        <w:rPr>
+          <w:rFonts w:hint="eastAsia"/>
+        </w:rPr>
+        <w:t>実験</w:t>
       </w:r>
     </w:p>
     <w:p>
       <w:pPr>
-        <w:pStyle w:val="FIT0"/>
-      </w:pPr>
-      <w:r>
-        <w:rPr>
-          <w:rFonts w:hint="eastAsia"/>
-        </w:rPr>
-        <w:t>この文章はダミーです。文字の大きさ、量、字間、行間等を確認するために入れています。この文章はダミーです。文字の大きさ、量、字間、行間等を確認するために入れています。この文章はダミーです。文字の大きさ、量、字間、行間等を確認するために入れています。この文章はダミーです。文字の大きさ、量、字間、行間等を確認するために入れています。</w:t>
-      </w:r>
-      <w:r>
-        <w:rPr>
-          <w:rFonts w:hint="eastAsia"/>
-        </w:rPr>
-        <w:t>この文章はダミーです。文字の大きさ、量、字間、行間等を確認するために入れています。この文章はダミーです。文字の大きさ、量、字間、行間等を確認するために入れています。</w:t>
+        <w:pStyle w:val="FIT2"/>
+        <w:rPr>
+          <w:rFonts w:hint="eastAsia"/>
+        </w:rPr>
+      </w:pPr>
+      <w:r>
+        <w:rPr>
+          <w:rFonts w:hint="eastAsia"/>
+        </w:rPr>
+        <w:t>評価</w:t>
+      </w:r>
+      <w:r>
+        <w:rPr>
+          <w:rFonts w:hint="eastAsia"/>
+        </w:rPr>
+        <w:t>方法</w:t>
       </w:r>
     </w:p>
     <w:p>
       <w:pPr>
         <w:pStyle w:val="FIT0"/>
-      </w:pPr>
-      <w:r>
-        <w:rPr>
+        <w:rPr>
+          <w:rFonts w:hint="eastAsia"/>
+        </w:rPr>
+      </w:pPr>
+      <w:r>
+        <w:rPr>
+          <w:rFonts w:eastAsiaTheme="minorEastAsia" w:hint="eastAsia"/>
+        </w:rPr>
+        <w:t>本実験</w:t>
+      </w:r>
+      <w:r>
+        <w:rPr>
+          <w:rFonts w:hint="eastAsia"/>
+        </w:rPr>
+        <w:t>では、</w:t>
+      </w:r>
+      <w:r>
+        <w:rPr>
+          <w:rFonts w:hint="eastAsia"/>
+        </w:rPr>
+        <w:t>従来の</w:t>
+      </w:r>
+      <w:r>
+        <w:rPr>
+          <w:rFonts w:hint="eastAsia"/>
+        </w:rPr>
+        <w:t>BoVW</w:t>
+      </w:r>
+      <w:r>
+        <w:rPr>
+          <w:rFonts w:hint="eastAsia"/>
+        </w:rPr>
+        <w:t>を用いた類似画像検索による事故位置推定手法を比較対象とし、直接</w:t>
+      </w:r>
+      <w:r>
+        <w:rPr>
+          <w:rFonts w:hint="eastAsia"/>
+        </w:rPr>
+        <w:t>VW</w:t>
+      </w:r>
+      <w:r>
+        <w:rPr>
+          <w:rFonts w:hint="eastAsia"/>
+        </w:rPr>
+        <w:t>にデータを割り当てることによる提案手法の高速化および事故位置推定の精度への影響について評価を行った。</w:t>
+      </w:r>
+    </w:p>
+    <w:p>
+      <w:pPr>
+        <w:pStyle w:val="FIT0"/>
+        <w:rPr>
+          <w:rFonts w:eastAsiaTheme="minorEastAsia" w:hint="eastAsia"/>
+        </w:rPr>
+      </w:pPr>
+      <w:r>
+        <w:rPr>
+          <w:rFonts w:hint="eastAsia"/>
+        </w:rPr>
+        <w:t>モバイルデバイスにおける</w:t>
+      </w:r>
+      <w:r>
+        <w:rPr>
+          <w:rFonts w:hint="eastAsia"/>
+        </w:rPr>
+        <w:t>屋外での</w:t>
+      </w:r>
+      <w:r>
+        <w:rPr>
+          <w:rFonts w:hint="eastAsia"/>
+        </w:rPr>
+        <w:t>リアルタイム</w:t>
+      </w:r>
+      <w:r>
+        <w:rPr>
+          <w:rFonts w:hint="eastAsia"/>
+        </w:rPr>
+        <w:t>AR</w:t>
+      </w:r>
+      <w:r>
+        <w:rPr>
+          <w:rFonts w:hint="eastAsia"/>
+        </w:rPr>
+        <w:t>コンテンツを</w:t>
+      </w:r>
+      <w:r>
+        <w:rPr>
+          <w:rFonts w:hint="eastAsia"/>
+        </w:rPr>
+        <w:t>への応用</w:t>
+      </w:r>
+      <w:r>
+        <w:rPr>
+          <w:rFonts w:hint="eastAsia"/>
+        </w:rPr>
+        <w:t>を想定し、</w:t>
+      </w:r>
+      <w:r>
+        <w:rPr>
+          <w:rFonts w:eastAsia="Malgun Gothic" w:hint="eastAsia"/>
+        </w:rPr>
+        <w:t>iPhone 13 pro</w:t>
+      </w:r>
+      <w:r>
+        <w:rPr>
+          <w:rFonts w:asciiTheme="minorEastAsia" w:eastAsiaTheme="minorEastAsia" w:hAnsiTheme="minorEastAsia" w:hint="eastAsia"/>
+        </w:rPr>
+        <w:t>の</w:t>
+      </w:r>
+      <w:r>
+        <w:rPr>
+          <w:rFonts w:ascii="ＭＳ ゴシック" w:eastAsia="ＭＳ ゴシック" w:hAnsi="ＭＳ ゴシック" w:cs="ＭＳ ゴシック" w:hint="eastAsia"/>
+        </w:rPr>
+        <w:t>広角カメラを用いて</w:t>
+      </w:r>
+      <w:r>
+        <w:rPr>
+          <w:rFonts w:hint="eastAsia"/>
+        </w:rPr>
+        <w:t>建物周辺（</w:t>
+      </w:r>
+      <w:r>
+        <w:rPr>
+          <w:rFonts w:hint="eastAsia"/>
+        </w:rPr>
+        <w:t>293</w:t>
+      </w:r>
+      <w:r>
+        <w:rPr>
+          <w:rFonts w:hint="eastAsia"/>
+        </w:rPr>
+        <w:t>枚）、公園の敷地（</w:t>
+      </w:r>
+      <w:r>
+        <w:rPr>
+          <w:rFonts w:hint="eastAsia"/>
+        </w:rPr>
+        <w:t>455</w:t>
+      </w:r>
+      <w:r>
+        <w:rPr>
+          <w:rFonts w:hint="eastAsia"/>
+        </w:rPr>
+        <w:t>枚）の</w:t>
+      </w:r>
+      <w:r>
+        <w:rPr>
+          <w:rFonts w:hint="eastAsia"/>
+        </w:rPr>
+        <w:t>実環境で取得した</w:t>
+      </w:r>
+      <w:r>
+        <w:rPr>
+          <w:rFonts w:ascii="ＭＳ ゴシック" w:eastAsia="ＭＳ ゴシック" w:hAnsi="ＭＳ ゴシック" w:cs="ＭＳ ゴシック" w:hint="eastAsia"/>
+        </w:rPr>
+        <w:t>データセットを</w:t>
+      </w:r>
+      <w:r>
+        <w:rPr>
+          <w:rFonts w:ascii="ＭＳ ゴシック" w:eastAsia="ＭＳ ゴシック" w:hAnsi="ＭＳ ゴシック" w:cs="ＭＳ ゴシック" w:hint="eastAsia"/>
+        </w:rPr>
+        <w:t>もちいて実験を行った</w:t>
+      </w:r>
+      <w:r>
+        <w:rPr>
+          <w:rFonts w:ascii="ＭＳ ゴシック" w:eastAsia="ＭＳ ゴシック" w:hAnsi="ＭＳ ゴシック" w:cs="ＭＳ ゴシック" w:hint="eastAsia"/>
+        </w:rPr>
+        <w:t>。</w:t>
+      </w:r>
+    </w:p>
+    <w:p>
+      <w:pPr>
+        <w:pStyle w:val="FIT0"/>
+        <w:rPr>
+          <w:rFonts w:hint="eastAsia"/>
+        </w:rPr>
+      </w:pPr>
+      <w:r>
+        <w:rPr>
+          <w:rFonts w:hint="eastAsia"/>
           <w:noProof/>
         </w:rPr>
         <w:lastRenderedPageBreak/>
+        <w:t>。</w:t>
+      </w:r>
+      <w:r>
+        <w:rPr>
+          <w:noProof/>
+        </w:rPr>
         <mc:AlternateContent>
           <mc:Choice Requires="wps">
             <w:drawing>
@@ -2278,50 +2522,16 @@
           </mc:Fallback>
         </mc:AlternateContent>
       </w:r>
-      <w:r>
-        <w:rPr>
-          <w:rFonts w:hint="eastAsia"/>
-        </w:rPr>
-        <w:t>この文章はダミーです。文字の大きさ、量、字間、行間等を確認するために入れています。この文章はダミーです。文字の大きさ、量、字間、行間等を確認するために入れています。この文章はダミーです。文字の大きさ、量、字間行間等を確認するために入れています。この文章はダミー</w:t>
-      </w:r>
     </w:p>
     <w:p>
       <w:pPr>
-        <w:pStyle w:val="FIT0"/>
-      </w:pPr>
-      <w:r>
-        <w:rPr>
-          <w:rFonts w:hint="eastAsia"/>
-        </w:rPr>
-        <w:t>です。文字の大きさ、量、字間、行間等を確認するために入れています。この文章はダミーです。文字の大きさ、量、字間、行間等を確認するために入れています。この文章はダミーです。文字の大きさ、量、字間、行間等を確認するために入れています。この文章はダミーです。文字の大きさ、量、字間、行間等を確認するために入れています。この文章はダミーです。文字の大きさ、量、字間、行間等を確認するために入れています</w:t>
-      </w:r>
-      <w:r>
-        <w:rPr>
-          <w:rFonts w:hint="eastAsia"/>
-        </w:rPr>
-        <w:t>。</w:t>
-      </w:r>
-    </w:p>
-    <w:p>
-      <w:pPr>
-        <w:pStyle w:val="FIT0"/>
-      </w:pPr>
-      <w:r>
-        <w:rPr>
-          <w:rFonts w:hint="eastAsia"/>
-        </w:rPr>
-        <w:t>この文章はダミーです。文字の大きさ、量、字間、行間等を確認するために入れています。この文章はダミーです。文字の大きさ、量、字間、行間等を確認するために入れています。この文章はダミーです。文字の大きさ、量、字間、行間等を確認するために入れています。この文章はダミーです。文字の大きさ、量、字間、行間等を確認するために入れています。</w:t>
-      </w:r>
-    </w:p>
-    <w:p>
-      <w:pPr>
-        <w:pStyle w:val="FIT1"/>
-      </w:pPr>
-      <w:r>
-        <w:rPr>
-          <w:rFonts w:hint="eastAsia"/>
-        </w:rPr>
-        <w:t>おわりに</w:t>
+        <w:pStyle w:val="FIT2"/>
+      </w:pPr>
+      <w:r>
+        <w:rPr>
+          <w:rFonts w:hint="eastAsia"/>
+        </w:rPr>
+        <w:t>実験結果の考察</w:t>
       </w:r>
     </w:p>
     <w:p>
@@ -3113,13 +3323,7 @@
         <w:rPr>
           <w:rFonts w:hint="eastAsia"/>
         </w:rPr>
-        <w:t>この文章はダミーです。文字の大きさ、量、字間、行間等を確認するために入れています。この文章はダミーです。文字の大きさ、量、字間、行間等を確認するために入れています。この文章はダミーです。文字の大きさ、量、字間、行間等を確認するために入れています。この文章はダミー</w:t>
-      </w:r>
-      <w:r>
-        <w:rPr>
-          <w:rFonts w:hint="eastAsia"/>
-        </w:rPr>
-        <w:t>です。文字の大きさ、量、字間、行間等を確認するために入れています。</w:t>
+        <w:t>この文章はダミーです。文字の大きさ、量、字間、行間等を確認するために入れています。この文章はダミーです。文字の大きさ、量、字間、行間等を確認するために入れています。この文章はダミーです。文字の大きさ、量、字間、行間等を確認するために入れています。この文章はダミーです。文字の大きさ、量、字間、行間等を確認するために入れています。</w:t>
       </w:r>
     </w:p>
     <w:p>
@@ -3560,35 +3764,7 @@
         <w:rPr>
           <w:rFonts w:hint="eastAsia"/>
         </w:rPr>
-        <w:t xml:space="preserve">, </w:t>
-      </w:r>
-      <w:proofErr w:type="spellStart"/>
-      <w:r>
-        <w:rPr>
-          <w:rFonts w:hint="eastAsia"/>
-        </w:rPr>
-        <w:t>Vol.n</w:t>
-      </w:r>
-      <w:proofErr w:type="spellEnd"/>
-      <w:r>
-        <w:rPr>
-          <w:rFonts w:hint="eastAsia"/>
-        </w:rPr>
-        <w:t xml:space="preserve">, </w:t>
-      </w:r>
-      <w:proofErr w:type="spellStart"/>
-      <w:r>
-        <w:rPr>
-          <w:rFonts w:hint="eastAsia"/>
-        </w:rPr>
-        <w:t>No.n</w:t>
-      </w:r>
-      <w:proofErr w:type="spellEnd"/>
-      <w:r>
-        <w:rPr>
-          <w:rFonts w:hint="eastAsia"/>
-        </w:rPr>
-        <w:t xml:space="preserve"> (200</w:t>
+        <w:t>, Vol.n, No.n (200</w:t>
       </w:r>
       <w:r>
         <w:rPr>
@@ -3683,35 +3859,7 @@
         <w:rPr>
           <w:rFonts w:hint="eastAsia"/>
         </w:rPr>
-        <w:t xml:space="preserve">, </w:t>
-      </w:r>
-      <w:proofErr w:type="spellStart"/>
-      <w:r>
-        <w:rPr>
-          <w:rFonts w:hint="eastAsia"/>
-        </w:rPr>
-        <w:t>Vol.n</w:t>
-      </w:r>
-      <w:proofErr w:type="spellEnd"/>
-      <w:r>
-        <w:rPr>
-          <w:rFonts w:hint="eastAsia"/>
-        </w:rPr>
-        <w:t xml:space="preserve">, </w:t>
-      </w:r>
-      <w:proofErr w:type="spellStart"/>
-      <w:r>
-        <w:rPr>
-          <w:rFonts w:hint="eastAsia"/>
-        </w:rPr>
-        <w:t>No.n</w:t>
-      </w:r>
-      <w:proofErr w:type="spellEnd"/>
-      <w:r>
-        <w:rPr>
-          <w:rFonts w:hint="eastAsia"/>
-        </w:rPr>
-        <w:t xml:space="preserve"> (200</w:t>
+        <w:t>, Vol.n, No.n (200</w:t>
       </w:r>
       <w:r>
         <w:rPr>

</xml_diff>

<commit_message>
write #2 & #3
</commit_message>
<xml_diff>
--- a/paper_backup/FIT.docx
+++ b/paper_backup/FIT.docx
@@ -781,7 +781,7 @@
         <mc:AlternateContent>
           <mc:Choice Requires="wpg">
             <w:drawing>
-              <wp:anchor distT="0" distB="0" distL="114300" distR="114300" simplePos="0" relativeHeight="251679744" behindDoc="0" locked="0" layoutInCell="1" allowOverlap="1" wp14:anchorId="00631026" wp14:editId="00C11D5A">
+              <wp:anchor distT="0" distB="0" distL="114300" distR="114300" simplePos="0" relativeHeight="251679744" behindDoc="0" locked="0" layoutInCell="1" allowOverlap="1" wp14:anchorId="00631026" wp14:editId="7917F504">
                 <wp:simplePos x="0" y="0"/>
                 <wp:positionH relativeFrom="column">
                   <wp:posOffset>3250565</wp:posOffset>
@@ -789,7 +789,7 @@
                 <wp:positionV relativeFrom="paragraph">
                   <wp:posOffset>462280</wp:posOffset>
                 </wp:positionV>
-                <wp:extent cx="2933700" cy="1835150"/>
+                <wp:extent cx="2971800" cy="3181350"/>
                 <wp:effectExtent l="0" t="0" r="19050" b="0"/>
                 <wp:wrapSquare wrapText="bothSides"/>
                 <wp:docPr id="1040636138" name="図形グループ 6"/>
@@ -801,9 +801,9 @@
                       <wpg:grpSpPr>
                         <a:xfrm>
                           <a:off x="0" y="0"/>
-                          <a:ext cx="2933700" cy="1835150"/>
+                          <a:ext cx="2971800" cy="3181350"/>
                           <a:chOff x="0" y="0"/>
-                          <a:chExt cx="2933700" cy="1520330"/>
+                          <a:chExt cx="2933700" cy="1415568"/>
                         </a:xfrm>
                       </wpg:grpSpPr>
                       <wps:wsp>
@@ -812,7 +812,7 @@
                         <wps:spPr>
                           <a:xfrm>
                             <a:off x="0" y="0"/>
-                            <a:ext cx="2933700" cy="1310041"/>
+                            <a:ext cx="2933700" cy="1309904"/>
                           </a:xfrm>
                           <a:prstGeom prst="rect">
                             <a:avLst/>
@@ -843,10 +843,10 @@
                                   <w:noProof/>
                                 </w:rPr>
                                 <w:drawing>
-                                  <wp:inline distT="0" distB="0" distL="0" distR="0" wp14:anchorId="5B314052" wp14:editId="18A77EEC">
-                                    <wp:extent cx="2810321" cy="1494430"/>
-                                    <wp:effectExtent l="0" t="0" r="0" b="0"/>
-                                    <wp:docPr id="126513797" name="図 3"/>
+                                  <wp:inline distT="0" distB="0" distL="0" distR="0" wp14:anchorId="562F3D51" wp14:editId="16773417">
+                                    <wp:extent cx="2127250" cy="2777792"/>
+                                    <wp:effectExtent l="0" t="0" r="6350" b="3810"/>
+                                    <wp:docPr id="457557208" name="그림 13"/>
                                     <wp:cNvGraphicFramePr>
                                       <a:graphicFrameLocks xmlns:a="http://schemas.openxmlformats.org/drawingml/2006/main" noChangeAspect="1"/>
                                     </wp:cNvGraphicFramePr>
@@ -854,8 +854,10 @@
                                       <a:graphicData uri="http://schemas.openxmlformats.org/drawingml/2006/picture">
                                         <pic:pic xmlns:pic="http://schemas.openxmlformats.org/drawingml/2006/picture">
                                           <pic:nvPicPr>
-                                            <pic:cNvPr id="144594099" name="図 144594099"/>
-                                            <pic:cNvPicPr/>
+                                            <pic:cNvPr id="0" name="Picture 1"/>
+                                            <pic:cNvPicPr>
+                                              <a:picLocks noChangeAspect="1" noChangeArrowheads="1"/>
+                                            </pic:cNvPicPr>
                                           </pic:nvPicPr>
                                           <pic:blipFill>
                                             <a:blip r:embed="rId9">
@@ -865,18 +867,23 @@
                                                 </a:ext>
                                               </a:extLst>
                                             </a:blip>
+                                            <a:srcRect/>
                                             <a:stretch>
                                               <a:fillRect/>
                                             </a:stretch>
                                           </pic:blipFill>
-                                          <pic:spPr>
+                                          <pic:spPr bwMode="auto">
                                             <a:xfrm>
                                               <a:off x="0" y="0"/>
-                                              <a:ext cx="2867791" cy="1524991"/>
+                                              <a:ext cx="2145744" cy="2801942"/>
                                             </a:xfrm>
                                             <a:prstGeom prst="rect">
                                               <a:avLst/>
                                             </a:prstGeom>
+                                            <a:noFill/>
+                                            <a:ln>
+                                              <a:noFill/>
+                                            </a:ln>
                                           </pic:spPr>
                                         </pic:pic>
                                       </a:graphicData>
@@ -899,8 +906,8 @@
                         <wps:cNvSpPr txBox="1"/>
                         <wps:spPr>
                           <a:xfrm>
-                            <a:off x="0" y="1326842"/>
-                            <a:ext cx="2933700" cy="193488"/>
+                            <a:off x="63500" y="1326842"/>
+                            <a:ext cx="2870200" cy="88726"/>
                           </a:xfrm>
                           <a:prstGeom prst="rect">
                             <a:avLst/>
@@ -990,8 +997,8 @@
           </mc:Choice>
           <mc:Fallback>
             <w:pict>
-              <v:group w14:anchorId="00631026" id="_x0000_s1030" style="position:absolute;left:0;text-align:left;margin-left:255.95pt;margin-top:36.4pt;width:231pt;height:144.5pt;z-index:251679744;mso-width-relative:margin;mso-height-relative:margin" coordsize="29337,15203" o:gfxdata="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">
-                <v:shape id="テキスト 3" o:spid="_x0000_s1031" type="#_x0000_t202" style="position:absolute;width:29337;height:13100;visibility:visible;mso-wrap-style:square;v-text-anchor:middle" o:gfxdata="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" filled="f" strokecolor="black [3213]">
+              <v:group w14:anchorId="00631026" id="_x0000_s1030" style="position:absolute;left:0;text-align:left;margin-left:255.95pt;margin-top:36.4pt;width:234pt;height:250.5pt;z-index:251679744;mso-width-relative:margin;mso-height-relative:margin" coordsize="29337,14155" o:gfxdata="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">
+                <v:shape id="テキスト 3" o:spid="_x0000_s1031" type="#_x0000_t202" style="position:absolute;width:29337;height:13099;visibility:visible;mso-wrap-style:square;v-text-anchor:middle" o:gfxdata="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" filled="f" strokecolor="black [3213]">
                   <v:textbox inset="5.85pt,.7pt,5.85pt,.7pt">
                     <w:txbxContent>
                       <w:p>
@@ -1005,10 +1012,10 @@
                             <w:noProof/>
                           </w:rPr>
                           <w:drawing>
-                            <wp:inline distT="0" distB="0" distL="0" distR="0" wp14:anchorId="5B314052" wp14:editId="18A77EEC">
-                              <wp:extent cx="2810321" cy="1494430"/>
-                              <wp:effectExtent l="0" t="0" r="0" b="0"/>
-                              <wp:docPr id="126513797" name="図 3"/>
+                            <wp:inline distT="0" distB="0" distL="0" distR="0" wp14:anchorId="562F3D51" wp14:editId="16773417">
+                              <wp:extent cx="2127250" cy="2777792"/>
+                              <wp:effectExtent l="0" t="0" r="6350" b="3810"/>
+                              <wp:docPr id="457557208" name="그림 13"/>
                               <wp:cNvGraphicFramePr>
                                 <a:graphicFrameLocks xmlns:a="http://schemas.openxmlformats.org/drawingml/2006/main" noChangeAspect="1"/>
                               </wp:cNvGraphicFramePr>
@@ -1016,8 +1023,10 @@
                                 <a:graphicData uri="http://schemas.openxmlformats.org/drawingml/2006/picture">
                                   <pic:pic xmlns:pic="http://schemas.openxmlformats.org/drawingml/2006/picture">
                                     <pic:nvPicPr>
-                                      <pic:cNvPr id="144594099" name="図 144594099"/>
-                                      <pic:cNvPicPr/>
+                                      <pic:cNvPr id="0" name="Picture 1"/>
+                                      <pic:cNvPicPr>
+                                        <a:picLocks noChangeAspect="1" noChangeArrowheads="1"/>
+                                      </pic:cNvPicPr>
                                     </pic:nvPicPr>
                                     <pic:blipFill>
                                       <a:blip r:embed="rId9">
@@ -1027,18 +1036,23 @@
                                           </a:ext>
                                         </a:extLst>
                                       </a:blip>
+                                      <a:srcRect/>
                                       <a:stretch>
                                         <a:fillRect/>
                                       </a:stretch>
                                     </pic:blipFill>
-                                    <pic:spPr>
+                                    <pic:spPr bwMode="auto">
                                       <a:xfrm>
                                         <a:off x="0" y="0"/>
-                                        <a:ext cx="2867791" cy="1524991"/>
+                                        <a:ext cx="2145744" cy="2801942"/>
                                       </a:xfrm>
                                       <a:prstGeom prst="rect">
                                         <a:avLst/>
                                       </a:prstGeom>
+                                      <a:noFill/>
+                                      <a:ln>
+                                        <a:noFill/>
+                                      </a:ln>
                                     </pic:spPr>
                                   </pic:pic>
                                 </a:graphicData>
@@ -1050,7 +1064,7 @@
                     </w:txbxContent>
                   </v:textbox>
                 </v:shape>
-                <v:shape id="テキスト 4" o:spid="_x0000_s1032" type="#_x0000_t202" style="position:absolute;top:13268;width:29337;height:1935;visibility:visible;mso-wrap-style:square;v-text-anchor:top" o:gfxdata="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" stroked="f">
+                <v:shape id="テキスト 4" o:spid="_x0000_s1032" type="#_x0000_t202" style="position:absolute;left:635;top:13268;width:28702;height:887;visibility:visible;mso-wrap-style:square;v-text-anchor:top" o:gfxdata="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" stroked="f">
                   <v:textbox inset="0,0,0,0">
                     <w:txbxContent>
                       <w:p>
@@ -1930,18 +1944,30 @@
         <w:rPr>
           <w:rFonts w:hint="eastAsia"/>
         </w:rPr>
-        <w:t>、クエリ画像の</w:t>
-      </w:r>
-      <w:r>
-        <w:rPr>
-          <w:rFonts w:hint="eastAsia"/>
-        </w:rPr>
         <w:t>VW</w:t>
       </w:r>
       <w:r>
         <w:rPr>
           <w:rFonts w:hint="eastAsia"/>
         </w:rPr>
+        <w:t>データベースを作成するこどで、</w:t>
+      </w:r>
+      <w:r>
+        <w:rPr>
+          <w:rFonts w:hint="eastAsia"/>
+        </w:rPr>
+        <w:t>クエリ画像の</w:t>
+      </w:r>
+      <w:r>
+        <w:rPr>
+          <w:rFonts w:hint="eastAsia"/>
+        </w:rPr>
+        <w:t>VW</w:t>
+      </w:r>
+      <w:r>
+        <w:rPr>
+          <w:rFonts w:hint="eastAsia"/>
+        </w:rPr>
         <w:t>を調べることで</w:t>
       </w:r>
       <w:r>
@@ -1954,19 +1980,152 @@
         <w:rPr>
           <w:rFonts w:hint="eastAsia"/>
         </w:rPr>
-        <w:t>特徴点や特徴量を読</w:t>
+        <w:t>特徴点や特徴量を読み込む</w:t>
+      </w:r>
+      <w:r>
+        <w:rPr>
+          <w:rFonts w:hint="eastAsia"/>
+        </w:rPr>
+        <w:t>。</w:t>
+      </w:r>
+      <w:r>
+        <w:rPr>
+          <w:rFonts w:hint="eastAsia"/>
+        </w:rPr>
+        <w:t>これにより、</w:t>
+      </w:r>
+      <w:r>
+        <w:rPr>
+          <w:rFonts w:hint="eastAsia"/>
+        </w:rPr>
+        <w:t>VW</w:t>
+      </w:r>
+      <w:r>
+        <w:rPr>
+          <w:rFonts w:hint="eastAsia"/>
+        </w:rPr>
+        <w:t>ヒストグラム間の類似度計算や類似画像の上位画像の検索などの過程を</w:t>
+      </w:r>
+      <w:r>
+        <w:rPr>
+          <w:rFonts w:hint="eastAsia"/>
+          <w:b/>
+          <w:bCs/>
+        </w:rPr>
+        <w:t>図２</w:t>
+      </w:r>
+      <w:r>
+        <w:rPr>
+          <w:rFonts w:hint="eastAsia"/>
+        </w:rPr>
+        <w:t>のように</w:t>
+      </w:r>
+      <w:r>
+        <w:rPr>
+          <w:rFonts w:hint="eastAsia"/>
+        </w:rPr>
+        <w:t>短縮</w:t>
+      </w:r>
+      <w:r>
+        <w:rPr>
+          <w:rFonts w:hint="eastAsia"/>
+        </w:rPr>
+        <w:t>する</w:t>
+      </w:r>
+      <w:r>
+        <w:rPr>
+          <w:rFonts w:hint="eastAsia"/>
+        </w:rPr>
+        <w:t>。</w:t>
       </w:r>
     </w:p>
     <w:p>
       <w:pPr>
         <w:pStyle w:val="FIT0"/>
-        <w:ind w:firstLine="0"/>
-      </w:pPr>
-      <w:r>
-        <w:rPr>
-          <w:rFonts w:hint="eastAsia"/>
-        </w:rPr>
-        <w:t>み込む</w:t>
+      </w:pPr>
+      <w:r>
+        <w:rPr>
+          <w:rFonts w:hint="eastAsia"/>
+        </w:rPr>
+        <w:t>その後、</w:t>
+      </w:r>
+      <w:r>
+        <w:rPr>
+          <w:rFonts w:hint="eastAsia"/>
+        </w:rPr>
+        <w:t>各手法から得られた</w:t>
+      </w:r>
+      <w:r>
+        <w:rPr>
+          <w:rFonts w:hint="eastAsia"/>
+        </w:rPr>
+        <w:t>特徴量を、</w:t>
+      </w:r>
+      <w:r>
+        <w:rPr>
+          <w:rFonts w:hint="eastAsia"/>
+        </w:rPr>
+        <w:t>クエリ</w:t>
+      </w:r>
+      <w:r>
+        <w:rPr>
+          <w:rFonts w:hint="eastAsia"/>
+        </w:rPr>
+        <w:t>画像の特徴量とマッチングを行い、</w:t>
+      </w:r>
+      <w:r>
+        <w:rPr>
+          <w:rFonts w:hint="eastAsia"/>
+        </w:rPr>
+        <w:t>クエリ</w:t>
+      </w:r>
+      <w:r>
+        <w:rPr>
+          <w:rFonts w:hint="eastAsia"/>
+        </w:rPr>
+        <w:t>画像の</w:t>
+      </w:r>
+      <w:r>
+        <w:rPr>
+          <w:rFonts w:hint="eastAsia"/>
+        </w:rPr>
+        <w:t>2</w:t>
+      </w:r>
+      <w:r>
+        <w:rPr>
+          <w:rFonts w:hint="eastAsia"/>
+        </w:rPr>
+        <w:t>次元</w:t>
+      </w:r>
+      <w:r>
+        <w:rPr>
+          <w:rFonts w:hint="eastAsia"/>
+        </w:rPr>
+        <w:t>特徴点に対応する</w:t>
+      </w:r>
+      <w:r>
+        <w:rPr>
+          <w:rFonts w:hint="eastAsia"/>
+        </w:rPr>
+        <w:t>3</w:t>
+      </w:r>
+      <w:r>
+        <w:rPr>
+          <w:rFonts w:hint="eastAsia"/>
+        </w:rPr>
+        <w:t>次元</w:t>
+      </w:r>
+      <w:r>
+        <w:rPr>
+          <w:rFonts w:hint="eastAsia"/>
+        </w:rPr>
+        <w:t>特徴点を絞り込</w:t>
+      </w:r>
+      <w:r>
+        <w:rPr>
+          <w:rFonts w:hint="eastAsia"/>
+        </w:rPr>
+        <w:t>む</w:t>
       </w:r>
       <w:r>
         <w:rPr>
@@ -1978,45 +2137,82 @@
         <w:rPr>
           <w:rFonts w:hint="eastAsia"/>
         </w:rPr>
-        <w:t>これにより、</w:t>
-      </w:r>
-      <w:r>
-        <w:rPr>
-          <w:rFonts w:hint="eastAsia"/>
-        </w:rPr>
-        <w:t>VW</w:t>
-      </w:r>
-      <w:r>
-        <w:rPr>
-          <w:rFonts w:hint="eastAsia"/>
-        </w:rPr>
-        <w:t>ヒストグラム間の類似度計算や類似画像の上位画像の検索などの過程を</w:t>
-      </w:r>
-      <w:r>
-        <w:rPr>
-          <w:rFonts w:hint="eastAsia"/>
-          <w:b/>
-          <w:bCs/>
-        </w:rPr>
-        <w:t>図２</w:t>
-      </w:r>
-      <w:r>
-        <w:rPr>
-          <w:rFonts w:hint="eastAsia"/>
-        </w:rPr>
-        <w:t>のように</w:t>
-      </w:r>
-      <w:r>
-        <w:rPr>
-          <w:rFonts w:hint="eastAsia"/>
-        </w:rPr>
-        <w:t>短縮</w:t>
-      </w:r>
-      <w:r>
-        <w:rPr>
-          <w:rFonts w:hint="eastAsia"/>
-        </w:rPr>
-        <w:t>される</w:t>
+        <w:t>しかし、ここには誤ったマッチング結果が含まれている可能性があるため、</w:t>
+      </w:r>
+      <w:r>
+        <w:rPr>
+          <w:rFonts w:hint="eastAsia"/>
+        </w:rPr>
+        <w:t>誤対応を除去するために</w:t>
+      </w:r>
+      <w:r>
+        <w:t>R</w:t>
+      </w:r>
+      <w:r>
+        <w:rPr>
+          <w:rFonts w:eastAsia="Malgun Gothic" w:hint="eastAsia"/>
+        </w:rPr>
+        <w:t>an</w:t>
+      </w:r>
+      <w:r>
+        <w:t>dom S</w:t>
+      </w:r>
+      <w:r>
+        <w:rPr>
+          <w:rFonts w:eastAsia="Malgun Gothic" w:hint="eastAsia"/>
+        </w:rPr>
+        <w:t>a</w:t>
+      </w:r>
+      <w:r>
+        <w:t>mple Consensus</w:t>
+      </w:r>
+      <w:r>
+        <w:rPr>
+          <w:rFonts w:hint="eastAsia"/>
+        </w:rPr>
+        <w:t>（</w:t>
+      </w:r>
+      <w:r>
+        <w:rPr>
+          <w:rFonts w:hint="eastAsia"/>
+        </w:rPr>
+        <w:t>RANSAC</w:t>
+      </w:r>
+      <w:r>
+        <w:rPr>
+          <w:rFonts w:hint="eastAsia"/>
+        </w:rPr>
+        <w:t>）</w:t>
+      </w:r>
+      <w:r>
+        <w:rPr>
+          <w:rFonts w:hint="eastAsia"/>
+        </w:rPr>
+        <w:t>を適用しながら、</w:t>
+      </w:r>
+      <w:r>
+        <w:rPr>
+          <w:rFonts w:hint="eastAsia"/>
+        </w:rPr>
+        <w:t>PnP</w:t>
+      </w:r>
+      <w:r>
+        <w:rPr>
+          <w:rFonts w:hint="eastAsia"/>
+        </w:rPr>
+        <w:t>問題を解く</w:t>
+      </w:r>
+      <w:r>
+        <w:rPr>
+          <w:rFonts w:hint="eastAsia"/>
+        </w:rPr>
+        <w:t>ことで自己位置推定を行う</w:t>
+      </w:r>
+      <w:r>
+        <w:rPr>
+          <w:rFonts w:hint="eastAsia"/>
+        </w:rPr>
+        <w:t>ことができる</w:t>
       </w:r>
       <w:r>
         <w:rPr>
@@ -2027,279 +2223,104 @@
     </w:p>
     <w:p>
       <w:pPr>
-        <w:pStyle w:val="FIT0"/>
-      </w:pPr>
-      <w:r>
-        <w:rPr>
-          <w:rFonts w:hint="eastAsia"/>
-        </w:rPr>
-        <w:t>その後、</w:t>
-      </w:r>
-      <w:r>
-        <w:rPr>
-          <w:rFonts w:hint="eastAsia"/>
-        </w:rPr>
-        <w:t>各手法から得られた</w:t>
-      </w:r>
-      <w:r>
-        <w:rPr>
-          <w:rFonts w:hint="eastAsia"/>
-        </w:rPr>
-        <w:t>特徴量を、</w:t>
-      </w:r>
-      <w:r>
-        <w:rPr>
-          <w:rFonts w:hint="eastAsia"/>
-        </w:rPr>
-        <w:t>クエリ</w:t>
-      </w:r>
-      <w:r>
-        <w:rPr>
-          <w:rFonts w:hint="eastAsia"/>
-        </w:rPr>
-        <w:t>画像の特徴量とマッチングを行い、</w:t>
-      </w:r>
-      <w:r>
-        <w:rPr>
-          <w:rFonts w:hint="eastAsia"/>
-        </w:rPr>
-        <w:t>クエリ</w:t>
-      </w:r>
-      <w:r>
-        <w:rPr>
-          <w:rFonts w:hint="eastAsia"/>
-        </w:rPr>
-        <w:t>画像の</w:t>
-      </w:r>
-      <w:r>
-        <w:rPr>
-          <w:rFonts w:hint="eastAsia"/>
-        </w:rPr>
-        <w:t>2</w:t>
-      </w:r>
-      <w:r>
-        <w:rPr>
-          <w:rFonts w:hint="eastAsia"/>
-        </w:rPr>
-        <w:t>次元</w:t>
-      </w:r>
-      <w:r>
-        <w:rPr>
-          <w:rFonts w:hint="eastAsia"/>
-        </w:rPr>
-        <w:t>特徴点に対応する</w:t>
-      </w:r>
-      <w:r>
-        <w:rPr>
-          <w:rFonts w:hint="eastAsia"/>
-        </w:rPr>
-        <w:t>3</w:t>
-      </w:r>
-      <w:r>
-        <w:rPr>
-          <w:rFonts w:hint="eastAsia"/>
-        </w:rPr>
-        <w:t>次元</w:t>
-      </w:r>
-      <w:r>
-        <w:rPr>
-          <w:rFonts w:hint="eastAsia"/>
-        </w:rPr>
-        <w:t>特徴点を絞り込</w:t>
-      </w:r>
-      <w:r>
-        <w:rPr>
-          <w:rFonts w:hint="eastAsia"/>
-        </w:rPr>
-        <w:t>む</w:t>
-      </w:r>
-      <w:r>
-        <w:rPr>
-          <w:rFonts w:hint="eastAsia"/>
-        </w:rPr>
-        <w:t>。</w:t>
-      </w:r>
-      <w:r>
-        <w:rPr>
-          <w:rFonts w:hint="eastAsia"/>
-        </w:rPr>
-        <w:t>しかし、ここには誤ったマッチング結果が含まれている可能性があるため、</w:t>
-      </w:r>
-      <w:r>
-        <w:rPr>
-          <w:rFonts w:hint="eastAsia"/>
-        </w:rPr>
-        <w:t>誤対応を除去するために</w:t>
-      </w:r>
-      <w:r>
-        <w:t>R</w:t>
-      </w:r>
-      <w:r>
+        <w:pStyle w:val="FIT1"/>
         <w:rPr>
           <w:rFonts w:eastAsia="Malgun Gothic" w:hint="eastAsia"/>
-        </w:rPr>
-        <w:t>an</w:t>
-      </w:r>
-      <w:r>
-        <w:t>dom S</w:t>
-      </w:r>
-      <w:r>
-        <w:rPr>
-          <w:rFonts w:eastAsia="Malgun Gothic" w:hint="eastAsia"/>
-        </w:rPr>
-        <w:t>a</w:t>
-      </w:r>
-      <w:r>
-        <w:t>mple Consensus</w:t>
-      </w:r>
-      <w:r>
-        <w:rPr>
-          <w:rFonts w:hint="eastAsia"/>
-        </w:rPr>
-        <w:t>（</w:t>
-      </w:r>
-      <w:r>
-        <w:rPr>
-          <w:rFonts w:hint="eastAsia"/>
-        </w:rPr>
-        <w:t>RANSAC</w:t>
-      </w:r>
-      <w:r>
-        <w:rPr>
-          <w:rFonts w:hint="eastAsia"/>
-        </w:rPr>
-        <w:t>）</w:t>
-      </w:r>
-      <w:r>
-        <w:rPr>
-          <w:rFonts w:hint="eastAsia"/>
-        </w:rPr>
-        <w:t>を適用しながら、</w:t>
-      </w:r>
-      <w:r>
-        <w:rPr>
-          <w:rFonts w:hint="eastAsia"/>
-        </w:rPr>
-        <w:t>PnP</w:t>
-      </w:r>
-      <w:r>
-        <w:rPr>
-          <w:rFonts w:hint="eastAsia"/>
-        </w:rPr>
-        <w:t>問題を解く</w:t>
-      </w:r>
-      <w:r>
-        <w:rPr>
-          <w:rFonts w:hint="eastAsia"/>
-        </w:rPr>
-        <w:t>ことで自己位置推定を行う</w:t>
-      </w:r>
-      <w:r>
-        <w:rPr>
-          <w:rFonts w:hint="eastAsia"/>
-        </w:rPr>
-        <w:t>ことができる</w:t>
-      </w:r>
-      <w:r>
-        <w:rPr>
-          <w:rFonts w:hint="eastAsia"/>
-        </w:rPr>
-        <w:t>。</w:t>
+          <w:lang w:eastAsia="ko-KR"/>
+        </w:rPr>
+      </w:pPr>
+      <w:r>
+        <w:rPr>
+          <w:rFonts w:hint="eastAsia"/>
+        </w:rPr>
+        <w:t>実験</w:t>
       </w:r>
     </w:p>
     <w:p>
       <w:pPr>
-        <w:pStyle w:val="FIT1"/>
-        <w:rPr>
-          <w:rFonts w:eastAsia="Malgun Gothic" w:hint="eastAsia"/>
-          <w:lang w:eastAsia="ko-KR"/>
-        </w:rPr>
-      </w:pPr>
-      <w:r>
-        <w:rPr>
-          <w:rFonts w:hint="eastAsia"/>
-        </w:rPr>
-        <w:t>実験</w:t>
+        <w:pStyle w:val="FIT2"/>
+        <w:rPr>
+          <w:rFonts w:hint="eastAsia"/>
+        </w:rPr>
+      </w:pPr>
+      <w:r>
+        <w:rPr>
+          <w:rFonts w:hint="eastAsia"/>
+        </w:rPr>
+        <w:t>評価</w:t>
+      </w:r>
+      <w:r>
+        <w:rPr>
+          <w:rFonts w:hint="eastAsia"/>
+        </w:rPr>
+        <w:t>方法</w:t>
       </w:r>
     </w:p>
     <w:p>
       <w:pPr>
-        <w:pStyle w:val="FIT2"/>
-        <w:rPr>
-          <w:rFonts w:hint="eastAsia"/>
-        </w:rPr>
-      </w:pPr>
-      <w:r>
-        <w:rPr>
-          <w:rFonts w:hint="eastAsia"/>
-        </w:rPr>
-        <w:t>評価</w:t>
-      </w:r>
-      <w:r>
-        <w:rPr>
-          <w:rFonts w:hint="eastAsia"/>
-        </w:rPr>
-        <w:t>方法</w:t>
+        <w:pStyle w:val="FIT0"/>
+        <w:rPr>
+          <w:rFonts w:hint="eastAsia"/>
+        </w:rPr>
+      </w:pPr>
+      <w:r>
+        <w:rPr>
+          <w:rFonts w:eastAsiaTheme="minorEastAsia" w:hint="eastAsia"/>
+        </w:rPr>
+        <w:t>本実験</w:t>
+      </w:r>
+      <w:r>
+        <w:rPr>
+          <w:rFonts w:hint="eastAsia"/>
+        </w:rPr>
+        <w:t>では、</w:t>
+      </w:r>
+      <w:r>
+        <w:rPr>
+          <w:rFonts w:hint="eastAsia"/>
+        </w:rPr>
+        <w:t>従来の</w:t>
+      </w:r>
+      <w:proofErr w:type="spellStart"/>
+      <w:r>
+        <w:rPr>
+          <w:rFonts w:hint="eastAsia"/>
+        </w:rPr>
+        <w:t>BoVW</w:t>
+      </w:r>
+      <w:proofErr w:type="spellEnd"/>
+      <w:r>
+        <w:rPr>
+          <w:rFonts w:hint="eastAsia"/>
+        </w:rPr>
+        <w:t>を用いた類似画像検索による事故位置推定手法を比較対象とし、直接</w:t>
+      </w:r>
+      <w:r>
+        <w:rPr>
+          <w:rFonts w:hint="eastAsia"/>
+        </w:rPr>
+        <w:t>VW</w:t>
+      </w:r>
+      <w:r>
+        <w:rPr>
+          <w:rFonts w:hint="eastAsia"/>
+        </w:rPr>
+        <w:t>にデータを割</w:t>
+      </w:r>
+      <w:r>
+        <w:rPr>
+          <w:rFonts w:hint="eastAsia"/>
+        </w:rPr>
+        <w:lastRenderedPageBreak/>
+        <w:t>り当てることによる提案手法の高速化および事故位置推定の精度への影響について評価を行った。</w:t>
       </w:r>
     </w:p>
     <w:p>
       <w:pPr>
         <w:pStyle w:val="FIT0"/>
         <w:rPr>
-          <w:rFonts w:hint="eastAsia"/>
-        </w:rPr>
-      </w:pPr>
-      <w:r>
-        <w:rPr>
           <w:rFonts w:eastAsiaTheme="minorEastAsia" w:hint="eastAsia"/>
         </w:rPr>
-        <w:t>本実験</w:t>
-      </w:r>
-      <w:r>
-        <w:rPr>
-          <w:rFonts w:hint="eastAsia"/>
-        </w:rPr>
-        <w:t>では、</w:t>
-      </w:r>
-      <w:r>
-        <w:rPr>
-          <w:rFonts w:hint="eastAsia"/>
-        </w:rPr>
-        <w:t>従来の</w:t>
-      </w:r>
-      <w:proofErr w:type="spellStart"/>
-      <w:r>
-        <w:rPr>
-          <w:rFonts w:hint="eastAsia"/>
-        </w:rPr>
-        <w:t>BoVW</w:t>
-      </w:r>
-      <w:proofErr w:type="spellEnd"/>
-      <w:r>
-        <w:rPr>
-          <w:rFonts w:hint="eastAsia"/>
-        </w:rPr>
-        <w:t>を用いた類似画像検索による事故位置推定手法を比較対象とし、直接</w:t>
-      </w:r>
-      <w:r>
-        <w:rPr>
-          <w:rFonts w:hint="eastAsia"/>
-        </w:rPr>
-        <w:t>VW</w:t>
-      </w:r>
-      <w:r>
-        <w:rPr>
-          <w:rFonts w:hint="eastAsia"/>
-        </w:rPr>
-        <w:t>にデータを割り当てることによる提案手法の高速化および事故位置推定の精度への影響について評価を行った。</w:t>
-      </w:r>
-    </w:p>
-    <w:p>
-      <w:pPr>
-        <w:pStyle w:val="FIT0"/>
-        <w:rPr>
-          <w:rFonts w:eastAsiaTheme="minorEastAsia" w:hint="eastAsia"/>
-        </w:rPr>
       </w:pPr>
       <w:r>
         <w:rPr>
@@ -2359,14 +2380,7 @@
         <w:rPr>
           <w:rFonts w:ascii="ＭＳ ゴシック" w:eastAsia="ＭＳ ゴシック" w:hAnsi="ＭＳ ゴシック" w:cs="ＭＳ ゴシック" w:hint="eastAsia"/>
         </w:rPr>
-        <w:t>広角カメラ</w:t>
-      </w:r>
-      <w:r>
-        <w:rPr>
-          <w:rFonts w:ascii="ＭＳ ゴシック" w:eastAsia="ＭＳ ゴシック" w:hAnsi="ＭＳ ゴシック" w:cs="ＭＳ ゴシック" w:hint="eastAsia"/>
-        </w:rPr>
-        <w:lastRenderedPageBreak/>
-        <w:t>を用いて</w:t>
+        <w:t>広角カメラを用いて</w:t>
       </w:r>
       <w:r>
         <w:rPr>
@@ -2629,6 +2643,9 @@
     <w:p>
       <w:pPr>
         <w:pStyle w:val="FIT1"/>
+        <w:rPr>
+          <w:rFonts w:hint="eastAsia"/>
+        </w:rPr>
       </w:pPr>
       <w:r>
         <w:rPr>
@@ -2721,7 +2738,7 @@
                                             <pic:cNvPicPr/>
                                           </pic:nvPicPr>
                                           <pic:blipFill>
-                                            <a:blip r:embed="rId9">
+                                            <a:blip r:embed="rId10">
                                               <a:extLst>
                                                 <a:ext uri="{28A0092B-C50C-407E-A947-70E740481C1C}">
                                                   <a14:useLocalDpi xmlns:a14="http://schemas.microsoft.com/office/drawing/2010/main" val="0"/>
@@ -2878,7 +2895,7 @@
                                       <pic:cNvPicPr/>
                                     </pic:nvPicPr>
                                     <pic:blipFill>
-                                      <a:blip r:embed="rId9">
+                                      <a:blip r:embed="rId10">
                                         <a:extLst>
                                           <a:ext uri="{28A0092B-C50C-407E-A947-70E740481C1C}">
                                             <a14:useLocalDpi xmlns:a14="http://schemas.microsoft.com/office/drawing/2010/main" val="0"/>
@@ -2962,11 +2979,6 @@
           </mc:Fallback>
         </mc:AlternateContent>
       </w:r>
-    </w:p>
-    <w:p>
-      <w:pPr>
-        <w:pStyle w:val="FIT0"/>
-      </w:pPr>
       <w:r>
         <w:rPr>
           <w:rFonts w:hint="eastAsia"/>

</xml_diff>

<commit_message>
add plot.py & write paper
</commit_message>
<xml_diff>
--- a/paper_backup/FIT.docx
+++ b/paper_backup/FIT.docx
@@ -1,6 +1,6 @@
 
 <file path=word/document.xml><?xml version="1.0" encoding="utf-8"?>
-<w:document xmlns:wpc="http://schemas.microsoft.com/office/word/2010/wordprocessingCanvas" xmlns:cx="http://schemas.microsoft.com/office/drawing/2014/chartex" xmlns:cx1="http://schemas.microsoft.com/office/drawing/2015/9/8/chartex" xmlns:cx2="http://schemas.microsoft.com/office/drawing/2015/10/21/chartex" xmlns:cx3="http://schemas.microsoft.com/office/drawing/2016/5/9/chartex" xmlns:cx4="http://schemas.microsoft.com/office/drawing/2016/5/10/chartex" xmlns:cx5="http://schemas.microsoft.com/office/drawing/2016/5/11/chartex" xmlns:cx6="http://schemas.microsoft.com/office/drawing/2016/5/12/chartex" xmlns:cx7="http://schemas.microsoft.com/office/drawing/2016/5/13/chartex" xmlns:cx8="http://schemas.microsoft.com/office/drawing/2016/5/14/chartex" xmlns:mc="http://schemas.openxmlformats.org/markup-compatibility/2006" xmlns:aink="http://schemas.microsoft.com/office/drawing/2016/ink" xmlns:am3d="http://schemas.microsoft.com/office/drawing/2017/model3d" xmlns:o="urn:schemas-microsoft-com:office:office" xmlns:oel="http://schemas.microsoft.com/office/2019/extlst" xmlns:r="http://schemas.openxmlformats.org/officeDocument/2006/relationships" xmlns:m="http://schemas.openxmlformats.org/officeDocument/2006/math" xmlns:v="urn:schemas-microsoft-com:vml" xmlns:wp14="http://schemas.microsoft.com/office/word/2010/wordprocessingDrawing" xmlns:wp="http://schemas.openxmlformats.org/drawingml/2006/wordprocessingDrawing" xmlns:w10="urn:schemas-microsoft-com:office:word" xmlns:w="http://schemas.openxmlformats.org/wordprocessingml/2006/main" xmlns:w14="http://schemas.microsoft.com/office/word/2010/wordml" xmlns:w15="http://schemas.microsoft.com/office/word/2012/wordml" xmlns:w16cex="http://schemas.microsoft.com/office/word/2018/wordml/cex" xmlns:w16cid="http://schemas.microsoft.com/office/word/2016/wordml/cid" xmlns:w16="http://schemas.microsoft.com/office/word/2018/wordml" xmlns:w16sdtdh="http://schemas.microsoft.com/office/word/2020/wordml/sdtdatahash" xmlns:w16se="http://schemas.microsoft.com/office/word/2015/wordml/symex" xmlns:wpg="http://schemas.microsoft.com/office/word/2010/wordprocessingGroup" xmlns:wpi="http://schemas.microsoft.com/office/word/2010/wordprocessingInk" xmlns:wne="http://schemas.microsoft.com/office/word/2006/wordml" xmlns:wps="http://schemas.microsoft.com/office/word/2010/wordprocessingShape" mc:Ignorable="w14 w15 w16se w16cid w16 w16cex w16sdtdh wp14">
+<w:document xmlns:wpc="http://schemas.microsoft.com/office/word/2010/wordprocessingCanvas" xmlns:cx="http://schemas.microsoft.com/office/drawing/2014/chartex" xmlns:cx1="http://schemas.microsoft.com/office/drawing/2015/9/8/chartex" xmlns:cx2="http://schemas.microsoft.com/office/drawing/2015/10/21/chartex" xmlns:cx3="http://schemas.microsoft.com/office/drawing/2016/5/9/chartex" xmlns:cx4="http://schemas.microsoft.com/office/drawing/2016/5/10/chartex" xmlns:cx5="http://schemas.microsoft.com/office/drawing/2016/5/11/chartex" xmlns:cx6="http://schemas.microsoft.com/office/drawing/2016/5/12/chartex" xmlns:cx7="http://schemas.microsoft.com/office/drawing/2016/5/13/chartex" xmlns:cx8="http://schemas.microsoft.com/office/drawing/2016/5/14/chartex" xmlns:mc="http://schemas.openxmlformats.org/markup-compatibility/2006" xmlns:aink="http://schemas.microsoft.com/office/drawing/2016/ink" xmlns:am3d="http://schemas.microsoft.com/office/drawing/2017/model3d" xmlns:o="urn:schemas-microsoft-com:office:office" xmlns:oel="http://schemas.microsoft.com/office/2019/extlst" xmlns:r="http://schemas.openxmlformats.org/officeDocument/2006/relationships" xmlns:m="http://schemas.openxmlformats.org/officeDocument/2006/math" xmlns:v="urn:schemas-microsoft-com:vml" xmlns:wp14="http://schemas.microsoft.com/office/word/2010/wordprocessingDrawing" xmlns:wp="http://schemas.openxmlformats.org/drawingml/2006/wordprocessingDrawing" xmlns:w10="urn:schemas-microsoft-com:office:word" xmlns:w="http://schemas.openxmlformats.org/wordprocessingml/2006/main" xmlns:w14="http://schemas.microsoft.com/office/word/2010/wordml" xmlns:w15="http://schemas.microsoft.com/office/word/2012/wordml" xmlns:w16cex="http://schemas.microsoft.com/office/word/2018/wordml/cex" xmlns:w16cid="http://schemas.microsoft.com/office/word/2016/wordml/cid" xmlns:w16="http://schemas.microsoft.com/office/word/2018/wordml" xmlns:w16du="http://schemas.microsoft.com/office/word/2023/wordml/word16du" xmlns:w16sdtdh="http://schemas.microsoft.com/office/word/2020/wordml/sdtdatahash" xmlns:w16sdtfl="http://schemas.microsoft.com/office/word/2024/wordml/sdtformatlock" xmlns:w16se="http://schemas.microsoft.com/office/word/2015/wordml/symex" xmlns:wpg="http://schemas.microsoft.com/office/word/2010/wordprocessingGroup" xmlns:wpi="http://schemas.microsoft.com/office/word/2010/wordprocessingInk" xmlns:wne="http://schemas.microsoft.com/office/word/2006/wordml" xmlns:wps="http://schemas.microsoft.com/office/word/2010/wordprocessingShape" mc:Ignorable="w14 w15 w16se w16cid w16 w16cex w16sdtdh w16sdtfl w16du wp14">
   <w:body>
     <w:p>
       <w:pPr>
@@ -18,7 +18,7 @@
         <mc:AlternateContent>
           <mc:Choice Requires="wps">
             <w:drawing>
-              <wp:anchor distT="0" distB="0" distL="114300" distR="114300" simplePos="0" relativeHeight="251654144" behindDoc="0" locked="0" layoutInCell="1" allowOverlap="1" wp14:anchorId="2FA0B0AC" wp14:editId="3DD2A1E7">
+              <wp:anchor distT="0" distB="0" distL="114300" distR="114300" simplePos="0" relativeHeight="251653120" behindDoc="0" locked="0" layoutInCell="1" allowOverlap="1" wp14:anchorId="2FA0B0AC" wp14:editId="60254AF5">
                 <wp:simplePos x="0" y="0"/>
                 <wp:positionH relativeFrom="column">
                   <wp:posOffset>-19050</wp:posOffset>
@@ -55,7 +55,7 @@
                         </a:ln>
                         <a:extLst>
                           <a:ext uri="{91240B29-F687-4f45-9708-019B960494DF}">
-                            <a14:hiddenLine xmlns="" xmlns:mo="http://schemas.microsoft.com/office/mac/office/2008/main" xmlns:mv="urn:schemas-microsoft-com:mac:vml" xmlns:o="urn:schemas-microsoft-com:office:office" xmlns:v="urn:schemas-microsoft-com:vml" xmlns:w10="urn:schemas-microsoft-com:office:word" xmlns:w="http://schemas.openxmlformats.org/wordprocessingml/2006/main" xmlns:a14="http://schemas.microsoft.com/office/drawing/2010/main" xmlns:w16sdtfl="http://schemas.microsoft.com/office/word/2024/wordml/sdtformatlock" w="9525">
+                            <a14:hiddenLine xmlns:a14="http://schemas.microsoft.com/office/drawing/2010/main" xmlns:w="http://schemas.openxmlformats.org/wordprocessingml/2006/main" xmlns:w10="urn:schemas-microsoft-com:office:word" xmlns:v="urn:schemas-microsoft-com:vml" xmlns:o="urn:schemas-microsoft-com:office:office" xmlns:mv="urn:schemas-microsoft-com:mac:vml" xmlns:mo="http://schemas.microsoft.com/office/mac/office/2008/main" xmlns="" w="9525">
                               <a:solidFill>
                                 <a:srgbClr val="000000"/>
                               </a:solidFill>
@@ -92,7 +92,7 @@
                 <v:stroke joinstyle="miter"/>
                 <v:path gradientshapeok="t" o:connecttype="rect"/>
               </v:shapetype>
-              <v:shape id="Text Box 138" o:spid="_x0000_s1026" type="#_x0000_t202" style="position:absolute;left:0;text-align:left;margin-left:-1.5pt;margin-top:-1.1pt;width:59.25pt;height:26.25pt;z-index:251654144;visibility:visible;mso-wrap-style:square;mso-width-percent:0;mso-height-percent:0;mso-wrap-distance-left:9pt;mso-wrap-distance-top:0;mso-wrap-distance-right:9pt;mso-wrap-distance-bottom:0;mso-position-horizontal:absolute;mso-position-horizontal-relative:text;mso-position-vertical:absolute;mso-position-vertical-relative:text;mso-width-percent:0;mso-height-percent:0;mso-width-relative:page;mso-height-relative:page;v-text-anchor:top" o:gfxdata="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" stroked="f">
+              <v:shape id="Text Box 138" o:spid="_x0000_s1026" type="#_x0000_t202" style="position:absolute;left:0;text-align:left;margin-left:-1.5pt;margin-top:-1.1pt;width:59.25pt;height:26.25pt;z-index:251653120;visibility:visible;mso-wrap-style:square;mso-width-percent:0;mso-height-percent:0;mso-wrap-distance-left:9pt;mso-wrap-distance-top:0;mso-wrap-distance-right:9pt;mso-wrap-distance-bottom:0;mso-position-horizontal:absolute;mso-position-horizontal-relative:text;mso-position-vertical:absolute;mso-position-vertical-relative:text;mso-width-percent:0;mso-height-percent:0;mso-width-relative:page;mso-height-relative:page;v-text-anchor:top" o:gfxdata="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" stroked="f">
                 <v:textbox>
                   <w:txbxContent>
                     <w:p/>
@@ -249,8 +249,18 @@
           <w:sz w:val="21"/>
           <w:lang w:eastAsia="ko-KR"/>
         </w:rPr>
-        <w:t>Moeko Nerome</w:t>
-      </w:r>
+        <w:t xml:space="preserve">Moeko </w:t>
+      </w:r>
+      <w:proofErr w:type="spellStart"/>
+      <w:r>
+        <w:rPr>
+          <w:rFonts w:asciiTheme="minorEastAsia" w:eastAsiaTheme="minorEastAsia" w:hAnsiTheme="minorEastAsia" w:hint="eastAsia"/>
+          <w:sz w:val="21"/>
+          <w:lang w:eastAsia="ko-KR"/>
+        </w:rPr>
+        <w:t>Nerome</w:t>
+      </w:r>
+      <w:proofErr w:type="spellEnd"/>
     </w:p>
     <w:p>
       <w:pPr>
@@ -313,7 +323,7 @@
                           <a:effectLst/>
                           <a:extLst>
                             <a:ext uri="{C572A759-6A51-4108-AA02-DFA0A04FC94B}">
-                              <ma14:wrappingTextBoxFlag xmlns="" xmlns:mo="http://schemas.microsoft.com/office/mac/office/2008/main" xmlns:mv="urn:schemas-microsoft-com:mac:vml" xmlns:o="urn:schemas-microsoft-com:office:office" xmlns:v="urn:schemas-microsoft-com:vml" xmlns:w10="urn:schemas-microsoft-com:office:word" xmlns:w="http://schemas.openxmlformats.org/wordprocessingml/2006/main" xmlns:ma14="http://schemas.microsoft.com/office/mac/drawingml/2011/main" xmlns:w16sdtfl="http://schemas.microsoft.com/office/word/2024/wordml/sdtformatlock"/>
+                              <ma14:wrappingTextBoxFlag xmlns:ma14="http://schemas.microsoft.com/office/mac/drawingml/2011/main" xmlns:w="http://schemas.openxmlformats.org/wordprocessingml/2006/main" xmlns:w10="urn:schemas-microsoft-com:office:word" xmlns:v="urn:schemas-microsoft-com:vml" xmlns:o="urn:schemas-microsoft-com:office:office" xmlns:mv="urn:schemas-microsoft-com:mac:vml" xmlns:mo="http://schemas.microsoft.com/office/mac/office/2008/main" xmlns=""/>
                             </a:ext>
                           </a:extLst>
                         </wps:spPr>
@@ -321,15 +331,12 @@
                           <w:txbxContent>
                             <w:p>
                               <w:pPr>
-                                <w:pStyle w:val="FITa"/>
-                                <w:keepNext/>
+                                <w:pStyle w:val="FIT9"/>
                               </w:pPr>
                               <w:r>
                                 <w:rPr>
-                                  <w:rFonts w:asciiTheme="minorEastAsia" w:eastAsiaTheme="minorEastAsia" w:hAnsiTheme="minorEastAsia" w:hint="eastAsia"/>
+                                  <w:rFonts w:hint="eastAsia"/>
                                   <w:noProof/>
-                                  <w:color w:val="000000" w:themeColor="text1"/>
-                                  <w:szCs w:val="18"/>
                                 </w:rPr>
                                 <w:drawing>
                                   <wp:inline distT="0" distB="0" distL="0" distR="0" wp14:anchorId="7DFC6774" wp14:editId="65B986D9">
@@ -403,7 +410,7 @@
                           <a:effectLst/>
                           <a:extLst>
                             <a:ext uri="{C572A759-6A51-4108-AA02-DFA0A04FC94B}">
-                              <ma14:wrappingTextBoxFlag xmlns="" xmlns:mo="http://schemas.microsoft.com/office/mac/office/2008/main" xmlns:mv="urn:schemas-microsoft-com:mac:vml" xmlns:o="urn:schemas-microsoft-com:office:office" xmlns:v="urn:schemas-microsoft-com:vml" xmlns:w10="urn:schemas-microsoft-com:office:word" xmlns:w="http://schemas.openxmlformats.org/wordprocessingml/2006/main" xmlns:ma14="http://schemas.microsoft.com/office/mac/drawingml/2011/main" xmlns:w16sdtfl="http://schemas.microsoft.com/office/word/2024/wordml/sdtformatlock"/>
+                              <ma14:wrappingTextBoxFlag xmlns:ma14="http://schemas.microsoft.com/office/mac/drawingml/2011/main" xmlns:w="http://schemas.openxmlformats.org/wordprocessingml/2006/main" xmlns:w10="urn:schemas-microsoft-com:office:word" xmlns:v="urn:schemas-microsoft-com:vml" xmlns:o="urn:schemas-microsoft-com:office:office" xmlns:mv="urn:schemas-microsoft-com:mac:vml" xmlns:mo="http://schemas.microsoft.com/office/mac/office/2008/main" xmlns=""/>
                             </a:ext>
                           </a:extLst>
                         </wps:spPr>
@@ -411,7 +418,7 @@
                           <w:txbxContent>
                             <w:p>
                               <w:pPr>
-                                <w:pStyle w:val="ac"/>
+                                <w:pStyle w:val="a9"/>
                                 <w:rPr>
                                   <w:rFonts w:ascii="Times New Roman" w:eastAsia="ＭＳ 明朝" w:hAnsi="Times New Roman"/>
                                   <w:noProof/>
@@ -517,21 +524,18 @@
           </mc:Choice>
           <mc:Fallback>
             <w:pict>
-              <v:group w14:anchorId="409AD1BB" id="図形グループ 6" o:spid="_x0000_s1027" style="position:absolute;left:0;text-align:left;margin-left:259.15pt;margin-top:10.75pt;width:235.1pt;height:156.6pt;z-index:251674624;mso-position-horizontal-relative:margin;mso-width-relative:margin;mso-height-relative:margin" coordsize="29337,15436" o:gfxdata="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">
-                <v:shape id="テキスト 3" o:spid="_x0000_s1028" type="#_x0000_t202" style="position:absolute;width:29337;height:12706;visibility:visible;mso-wrap-style:square;v-text-anchor:middle" o:gfxdata="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" filled="f" strokecolor="black [3213]">
+              <v:group w14:anchorId="409AD1BB" id="図形グループ 6" o:spid="_x0000_s1027" style="position:absolute;left:0;text-align:left;margin-left:259.15pt;margin-top:10.75pt;width:235.1pt;height:156.6pt;z-index:251674624;mso-position-horizontal-relative:margin;mso-width-relative:margin;mso-height-relative:margin" coordsize="29337,15436" o:gfxdata="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">
+                <v:shape id="_x0000_s1028" type="#_x0000_t202" style="position:absolute;width:29337;height:12706;visibility:visible;mso-wrap-style:square;v-text-anchor:middle" o:gfxdata="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" filled="f" strokecolor="black [3213]">
                   <v:textbox inset="5.85pt,.7pt,5.85pt,.7pt">
                     <w:txbxContent>
                       <w:p>
                         <w:pPr>
-                          <w:pStyle w:val="FITa"/>
-                          <w:keepNext/>
+                          <w:pStyle w:val="FIT9"/>
                         </w:pPr>
                         <w:r>
                           <w:rPr>
-                            <w:rFonts w:asciiTheme="minorEastAsia" w:eastAsiaTheme="minorEastAsia" w:hAnsiTheme="minorEastAsia" w:hint="eastAsia"/>
+                            <w:rFonts w:hint="eastAsia"/>
                             <w:noProof/>
-                            <w:color w:val="000000" w:themeColor="text1"/>
-                            <w:szCs w:val="18"/>
                           </w:rPr>
                           <w:drawing>
                             <wp:inline distT="0" distB="0" distL="0" distR="0" wp14:anchorId="7DFC6774" wp14:editId="65B986D9">
@@ -579,12 +583,12 @@
                     </w:txbxContent>
                   </v:textbox>
                 </v:shape>
-                <v:shape id="テキスト 4" o:spid="_x0000_s1029" type="#_x0000_t202" style="position:absolute;top:12795;width:29337;height:2641;visibility:visible;mso-wrap-style:square;v-text-anchor:top" o:gfxdata="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" stroked="f">
+                <v:shape id="テキスト 4" o:spid="_x0000_s1029" type="#_x0000_t202" style="position:absolute;top:12795;width:29337;height:2641;visibility:visible;mso-wrap-style:square;v-text-anchor:top" o:gfxdata="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" stroked="f">
                   <v:textbox inset="0,0,0,0">
                     <w:txbxContent>
                       <w:p>
                         <w:pPr>
-                          <w:pStyle w:val="ac"/>
+                          <w:pStyle w:val="a9"/>
                           <w:rPr>
                             <w:rFonts w:ascii="Times New Roman" w:eastAsia="ＭＳ 明朝" w:hAnsi="Times New Roman"/>
                             <w:noProof/>
@@ -803,7 +807,7 @@
                           <a:effectLst/>
                           <a:extLst>
                             <a:ext uri="{C572A759-6A51-4108-AA02-DFA0A04FC94B}">
-                              <ma14:wrappingTextBoxFlag xmlns="" xmlns:mo="http://schemas.microsoft.com/office/mac/office/2008/main" xmlns:mv="urn:schemas-microsoft-com:mac:vml" xmlns:o="urn:schemas-microsoft-com:office:office" xmlns:v="urn:schemas-microsoft-com:vml" xmlns:w10="urn:schemas-microsoft-com:office:word" xmlns:w="http://schemas.openxmlformats.org/wordprocessingml/2006/main" xmlns:ma14="http://schemas.microsoft.com/office/mac/drawingml/2011/main" xmlns:w16sdtfl="http://schemas.microsoft.com/office/word/2024/wordml/sdtformatlock"/>
+                              <ma14:wrappingTextBoxFlag xmlns:ma14="http://schemas.microsoft.com/office/mac/drawingml/2011/main" xmlns:w="http://schemas.openxmlformats.org/wordprocessingml/2006/main" xmlns:w10="urn:schemas-microsoft-com:office:word" xmlns:v="urn:schemas-microsoft-com:vml" xmlns:o="urn:schemas-microsoft-com:office:office" xmlns:mv="urn:schemas-microsoft-com:mac:vml" xmlns:mo="http://schemas.microsoft.com/office/mac/office/2008/main" xmlns=""/>
                             </a:ext>
                           </a:extLst>
                         </wps:spPr>
@@ -811,8 +815,7 @@
                           <w:txbxContent>
                             <w:p>
                               <w:pPr>
-                                <w:pStyle w:val="FITa"/>
-                                <w:keepNext/>
+                                <w:pStyle w:val="FIT9"/>
                                 <w:rPr>
                                   <w:rFonts w:eastAsia="Malgun Gothic"/>
                                   <w:lang w:eastAsia="ko-KR"/>
@@ -902,7 +905,7 @@
                           <a:effectLst/>
                           <a:extLst>
                             <a:ext uri="{C572A759-6A51-4108-AA02-DFA0A04FC94B}">
-                              <ma14:wrappingTextBoxFlag xmlns="" xmlns:mo="http://schemas.microsoft.com/office/mac/office/2008/main" xmlns:mv="urn:schemas-microsoft-com:mac:vml" xmlns:o="urn:schemas-microsoft-com:office:office" xmlns:v="urn:schemas-microsoft-com:vml" xmlns:w10="urn:schemas-microsoft-com:office:word" xmlns:w="http://schemas.openxmlformats.org/wordprocessingml/2006/main" xmlns:ma14="http://schemas.microsoft.com/office/mac/drawingml/2011/main" xmlns:w16sdtfl="http://schemas.microsoft.com/office/word/2024/wordml/sdtformatlock"/>
+                              <ma14:wrappingTextBoxFlag xmlns:ma14="http://schemas.microsoft.com/office/mac/drawingml/2011/main" xmlns:w="http://schemas.openxmlformats.org/wordprocessingml/2006/main" xmlns:w10="urn:schemas-microsoft-com:office:word" xmlns:v="urn:schemas-microsoft-com:vml" xmlns:o="urn:schemas-microsoft-com:office:office" xmlns:mv="urn:schemas-microsoft-com:mac:vml" xmlns:mo="http://schemas.microsoft.com/office/mac/office/2008/main" xmlns=""/>
                             </a:ext>
                           </a:extLst>
                         </wps:spPr>
@@ -910,7 +913,7 @@
                           <w:txbxContent>
                             <w:p>
                               <w:pPr>
-                                <w:pStyle w:val="ac"/>
+                                <w:pStyle w:val="a9"/>
                               </w:pPr>
                               <w:r>
                                 <w:rPr>
@@ -963,14 +966,13 @@
           </mc:Choice>
           <mc:Fallback>
             <w:pict>
-              <v:group w14:anchorId="00631026" id="_x0000_s1030" style="position:absolute;left:0;text-align:left;margin-left:258.8pt;margin-top:30.1pt;width:232.1pt;height:263.2pt;z-index:251678720;mso-position-horizontal-relative:margin;mso-width-relative:margin;mso-height-relative:margin" coordorigin="-184" coordsize="29521,14155" o:gfxdata="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">
-                <v:shape id="テキスト 3" o:spid="_x0000_s1031" type="#_x0000_t202" style="position:absolute;left:-184;width:29521;height:13180;visibility:visible;mso-wrap-style:square;v-text-anchor:middle" o:gfxdata="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" filled="f" strokecolor="black [3213]">
+              <v:group w14:anchorId="00631026" id="_x0000_s1030" style="position:absolute;left:0;text-align:left;margin-left:258.8pt;margin-top:30.1pt;width:232.1pt;height:263.2pt;z-index:251678720;mso-position-horizontal-relative:margin;mso-width-relative:margin;mso-height-relative:margin" coordorigin="-184" coordsize="29521,14155" o:gfxdata="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">
+                <v:shape id="_x0000_s1031" type="#_x0000_t202" style="position:absolute;left:-184;width:29521;height:13180;visibility:visible;mso-wrap-style:square;v-text-anchor:middle" o:gfxdata="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" filled="f" strokecolor="black [3213]">
                   <v:textbox inset="5.85pt,.7pt,5.85pt,.7pt">
                     <w:txbxContent>
                       <w:p>
                         <w:pPr>
-                          <w:pStyle w:val="FITa"/>
-                          <w:keepNext/>
+                          <w:pStyle w:val="FIT9"/>
                           <w:rPr>
                             <w:rFonts w:eastAsia="Malgun Gothic"/>
                             <w:lang w:eastAsia="ko-KR"/>
@@ -1034,12 +1036,12 @@
                     </w:txbxContent>
                   </v:textbox>
                 </v:shape>
-                <v:shape id="テキスト 4" o:spid="_x0000_s1032" type="#_x0000_t202" style="position:absolute;left:635;top:13268;width:28702;height:887;visibility:visible;mso-wrap-style:square;v-text-anchor:top" o:gfxdata="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" stroked="f">
+                <v:shape id="テキスト 4" o:spid="_x0000_s1032" type="#_x0000_t202" style="position:absolute;left:635;top:13268;width:28702;height:887;visibility:visible;mso-wrap-style:square;v-text-anchor:top" o:gfxdata="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" stroked="f">
                   <v:textbox inset="0,0,0,0">
                     <w:txbxContent>
                       <w:p>
                         <w:pPr>
-                          <w:pStyle w:val="ac"/>
+                          <w:pStyle w:val="a9"/>
                         </w:pPr>
                         <w:r>
                           <w:rPr>
@@ -1188,12 +1190,14 @@
         </w:rPr>
         <w:t>（</w:t>
       </w:r>
+      <w:proofErr w:type="spellStart"/>
       <w:r>
         <w:rPr>
           <w:rFonts w:asciiTheme="minorEastAsia" w:eastAsiaTheme="minorEastAsia" w:hAnsiTheme="minorEastAsia" w:hint="eastAsia"/>
         </w:rPr>
         <w:t>BoVW</w:t>
       </w:r>
+      <w:proofErr w:type="spellEnd"/>
       <w:r>
         <w:rPr>
           <w:rFonts w:asciiTheme="minorEastAsia" w:eastAsiaTheme="minorEastAsia" w:hAnsiTheme="minorEastAsia" w:hint="eastAsia"/>
@@ -1450,12 +1454,14 @@
         </w:rPr>
         <w:t>に対して</w:t>
       </w:r>
+      <w:proofErr w:type="spellStart"/>
       <w:r>
         <w:rPr>
           <w:rFonts w:asciiTheme="minorEastAsia" w:eastAsiaTheme="minorEastAsia" w:hAnsiTheme="minorEastAsia"/>
         </w:rPr>
         <w:t>OpenMVG</w:t>
       </w:r>
+      <w:proofErr w:type="spellEnd"/>
       <w:r>
         <w:rPr>
           <w:rFonts w:asciiTheme="minorEastAsia" w:eastAsiaTheme="minorEastAsia" w:hAnsiTheme="minorEastAsia" w:hint="eastAsia"/>
@@ -1466,7 +1472,21 @@
         <w:rPr>
           <w:rFonts w:asciiTheme="minorEastAsia" w:eastAsiaTheme="minorEastAsia" w:hAnsiTheme="minorEastAsia"/>
         </w:rPr>
-        <w:t xml:space="preserve"> from Motion(SfM)</w:t>
+        <w:t xml:space="preserve"> from Motion(</w:t>
+      </w:r>
+      <w:proofErr w:type="spellStart"/>
+      <w:r>
+        <w:rPr>
+          <w:rFonts w:asciiTheme="minorEastAsia" w:eastAsiaTheme="minorEastAsia" w:hAnsiTheme="minorEastAsia"/>
+        </w:rPr>
+        <w:t>SfM</w:t>
+      </w:r>
+      <w:proofErr w:type="spellEnd"/>
+      <w:r>
+        <w:rPr>
+          <w:rFonts w:asciiTheme="minorEastAsia" w:eastAsiaTheme="minorEastAsia" w:hAnsiTheme="minorEastAsia"/>
+        </w:rPr>
+        <w:t>)</w:t>
       </w:r>
       <w:r>
         <w:rPr>
@@ -1598,7 +1618,7 @@
         <mc:AlternateContent>
           <mc:Choice Requires="wps">
             <w:drawing>
-              <wp:anchor distT="0" distB="0" distL="114300" distR="114300" simplePos="0" relativeHeight="251655168" behindDoc="0" locked="0" layoutInCell="1" allowOverlap="0" wp14:anchorId="39A67F24" wp14:editId="5499EA74">
+              <wp:anchor distT="0" distB="0" distL="114300" distR="114300" simplePos="0" relativeHeight="251654144" behindDoc="0" locked="0" layoutInCell="1" allowOverlap="0" wp14:anchorId="39A67F24" wp14:editId="11B9892D">
                 <wp:simplePos x="0" y="0"/>
                 <wp:positionH relativeFrom="column">
                   <wp:align>right</wp:align>
@@ -1633,14 +1653,14 @@
                         </a:ln>
                         <a:extLst>
                           <a:ext uri="{909E8E84-426E-40dd-AFC4-6F175D3DCCD1}">
-                            <a14:hiddenFill xmlns="" xmlns:mo="http://schemas.microsoft.com/office/mac/office/2008/main" xmlns:mv="urn:schemas-microsoft-com:mac:vml" xmlns:o="urn:schemas-microsoft-com:office:office" xmlns:v="urn:schemas-microsoft-com:vml" xmlns:w10="urn:schemas-microsoft-com:office:word" xmlns:w="http://schemas.openxmlformats.org/wordprocessingml/2006/main" xmlns:a14="http://schemas.microsoft.com/office/drawing/2010/main" xmlns:w16sdtfl="http://schemas.microsoft.com/office/word/2024/wordml/sdtformatlock">
+                            <a14:hiddenFill xmlns:a14="http://schemas.microsoft.com/office/drawing/2010/main" xmlns:w="http://schemas.openxmlformats.org/wordprocessingml/2006/main" xmlns:w10="urn:schemas-microsoft-com:office:word" xmlns:v="urn:schemas-microsoft-com:vml" xmlns:o="urn:schemas-microsoft-com:office:office" xmlns:mv="urn:schemas-microsoft-com:mac:vml" xmlns:mo="http://schemas.microsoft.com/office/mac/office/2008/main" xmlns="">
                               <a:solidFill>
                                 <a:srgbClr val="FFFFFF"/>
                               </a:solidFill>
                             </a14:hiddenFill>
                           </a:ext>
                           <a:ext uri="{91240B29-F687-4f45-9708-019B960494DF}">
-                            <a14:hiddenLine xmlns="" xmlns:mo="http://schemas.microsoft.com/office/mac/office/2008/main" xmlns:mv="urn:schemas-microsoft-com:mac:vml" xmlns:o="urn:schemas-microsoft-com:office:office" xmlns:v="urn:schemas-microsoft-com:vml" xmlns:w10="urn:schemas-microsoft-com:office:word" xmlns:w="http://schemas.openxmlformats.org/wordprocessingml/2006/main" xmlns:a14="http://schemas.microsoft.com/office/drawing/2010/main" xmlns:w16sdtfl="http://schemas.microsoft.com/office/word/2024/wordml/sdtformatlock" w="9525">
+                            <a14:hiddenLine xmlns:a14="http://schemas.microsoft.com/office/drawing/2010/main" xmlns:w="http://schemas.openxmlformats.org/wordprocessingml/2006/main" xmlns:w10="urn:schemas-microsoft-com:office:word" xmlns:v="urn:schemas-microsoft-com:vml" xmlns:o="urn:schemas-microsoft-com:office:office" xmlns:mv="urn:schemas-microsoft-com:mac:vml" xmlns:mo="http://schemas.microsoft.com/office/mac/office/2008/main" xmlns="" w="9525">
                               <a:solidFill>
                                 <a:srgbClr val="000000"/>
                               </a:solidFill>
@@ -1709,7 +1729,7 @@
           </mc:Choice>
           <mc:Fallback>
             <w:pict>
-              <v:shape w14:anchorId="39A67F24" id="Text Box 149" o:spid="_x0000_s1033" type="#_x0000_t202" style="position:absolute;left:0;text-align:left;margin-left:190.3pt;margin-top:0;width:241.5pt;height:46.4pt;z-index:251655168;visibility:visible;mso-wrap-style:square;mso-width-percent:0;mso-height-percent:0;mso-wrap-distance-left:9pt;mso-wrap-distance-top:0;mso-wrap-distance-right:9pt;mso-wrap-distance-bottom:0;mso-position-horizontal:right;mso-position-horizontal-relative:text;mso-position-vertical:top;mso-position-vertical-relative:bottom-margin-area;mso-width-percent:0;mso-height-percent:0;mso-width-relative:page;mso-height-relative:page;v-text-anchor:top" o:gfxdata="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" o:allowoverlap="f" filled="f" stroked="f">
+              <v:shape w14:anchorId="39A67F24" id="Text Box 149" o:spid="_x0000_s1033" type="#_x0000_t202" style="position:absolute;left:0;text-align:left;margin-left:190.3pt;margin-top:0;width:241.5pt;height:46.4pt;z-index:251654144;visibility:visible;mso-wrap-style:square;mso-width-percent:0;mso-height-percent:0;mso-wrap-distance-left:9pt;mso-wrap-distance-top:0;mso-wrap-distance-right:9pt;mso-wrap-distance-bottom:0;mso-position-horizontal:right;mso-position-horizontal-relative:text;mso-position-vertical:top;mso-position-vertical-relative:bottom-margin-area;mso-width-percent:0;mso-height-percent:0;mso-width-relative:page;mso-height-relative:page;v-text-anchor:top" o:gfxdata="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" o:allowoverlap="f" filled="f" stroked="f">
                 <v:textbox inset="5.85pt,0,5.85pt,0">
                   <w:txbxContent>
                     <w:p>
@@ -1936,358 +1956,24 @@
       <w:r>
         <w:rPr>
           <w:rFonts w:asciiTheme="minorEastAsia" w:eastAsiaTheme="minorEastAsia" w:hAnsiTheme="minorEastAsia" w:hint="eastAsia"/>
+          <w:noProof/>
         </w:rPr>
         <w:lastRenderedPageBreak/>
-        <w:t>実験</w:t>
-      </w:r>
-    </w:p>
-    <w:p>
-      <w:pPr>
-        <w:pStyle w:val="FIT0"/>
-        <w:rPr>
-          <w:rFonts w:asciiTheme="minorEastAsia" w:eastAsiaTheme="minorEastAsia" w:hAnsiTheme="minorEastAsia" w:cs="Malgun Gothic"/>
-        </w:rPr>
-      </w:pPr>
-      <w:r>
-        <w:rPr>
-          <w:rFonts w:asciiTheme="minorEastAsia" w:eastAsiaTheme="minorEastAsia" w:hAnsiTheme="minorEastAsia" w:hint="eastAsia"/>
-        </w:rPr>
-        <w:t>本</w:t>
-      </w:r>
-      <w:r>
-        <w:rPr>
-          <w:rFonts w:asciiTheme="minorEastAsia" w:eastAsiaTheme="minorEastAsia" w:hAnsiTheme="minorEastAsia" w:cs="ＭＳ ゴシック" w:hint="eastAsia"/>
-        </w:rPr>
-        <w:t>実験</w:t>
-      </w:r>
-      <w:r>
-        <w:rPr>
-          <w:rFonts w:asciiTheme="minorEastAsia" w:eastAsiaTheme="minorEastAsia" w:hAnsiTheme="minorEastAsia" w:cs="Malgun Gothic" w:hint="eastAsia"/>
-        </w:rPr>
-        <w:t>では、</w:t>
-      </w:r>
-      <w:r>
-        <w:rPr>
-          <w:rFonts w:asciiTheme="minorEastAsia" w:eastAsiaTheme="minorEastAsia" w:hAnsiTheme="minorEastAsia" w:cs="ＭＳ ゴシック" w:hint="eastAsia"/>
-        </w:rPr>
-        <w:t>従来</w:t>
-      </w:r>
-      <w:r>
-        <w:rPr>
-          <w:rFonts w:asciiTheme="minorEastAsia" w:eastAsiaTheme="minorEastAsia" w:hAnsiTheme="minorEastAsia" w:cs="Malgun Gothic" w:hint="eastAsia"/>
-        </w:rPr>
-        <w:t>の</w:t>
-      </w:r>
-      <w:r>
-        <w:rPr>
-          <w:rFonts w:asciiTheme="minorEastAsia" w:eastAsiaTheme="minorEastAsia" w:hAnsiTheme="minorEastAsia" w:hint="eastAsia"/>
-        </w:rPr>
-        <w:t>BoVWを用いた類似</w:t>
-      </w:r>
-      <w:r>
-        <w:rPr>
-          <w:rFonts w:asciiTheme="minorEastAsia" w:eastAsiaTheme="minorEastAsia" w:hAnsiTheme="minorEastAsia" w:cs="ＭＳ ゴシック" w:hint="eastAsia"/>
-        </w:rPr>
-        <w:t>画</w:t>
-      </w:r>
-      <w:r>
-        <w:rPr>
-          <w:rFonts w:asciiTheme="minorEastAsia" w:eastAsiaTheme="minorEastAsia" w:hAnsiTheme="minorEastAsia" w:cs="Malgun Gothic" w:hint="eastAsia"/>
-        </w:rPr>
-        <w:t>像</w:t>
-      </w:r>
-      <w:r>
-        <w:rPr>
-          <w:rFonts w:asciiTheme="minorEastAsia" w:eastAsiaTheme="minorEastAsia" w:hAnsiTheme="minorEastAsia" w:cs="ＭＳ ゴシック" w:hint="eastAsia"/>
-        </w:rPr>
-        <w:t>検</w:t>
-      </w:r>
-      <w:r>
-        <w:rPr>
-          <w:rFonts w:asciiTheme="minorEastAsia" w:eastAsiaTheme="minorEastAsia" w:hAnsiTheme="minorEastAsia" w:cs="Malgun Gothic" w:hint="eastAsia"/>
-        </w:rPr>
-        <w:t>索による</w:t>
-      </w:r>
-      <w:r>
-        <w:rPr>
-          <w:rFonts w:asciiTheme="minorEastAsia" w:eastAsiaTheme="minorEastAsia" w:hAnsiTheme="minorEastAsia" w:cs="Malgun Gothic" w:hint="eastAsia"/>
-        </w:rPr>
-        <w:t>自己</w:t>
-      </w:r>
-      <w:r>
-        <w:rPr>
-          <w:rFonts w:asciiTheme="minorEastAsia" w:eastAsiaTheme="minorEastAsia" w:hAnsiTheme="minorEastAsia" w:cs="Malgun Gothic" w:hint="eastAsia"/>
-        </w:rPr>
-        <w:t>位置推定手法を比較</w:t>
-      </w:r>
-      <w:r>
-        <w:rPr>
-          <w:rFonts w:asciiTheme="minorEastAsia" w:eastAsiaTheme="minorEastAsia" w:hAnsiTheme="minorEastAsia" w:cs="ＭＳ ゴシック" w:hint="eastAsia"/>
-        </w:rPr>
-        <w:t>対</w:t>
-      </w:r>
-      <w:r>
-        <w:rPr>
-          <w:rFonts w:asciiTheme="minorEastAsia" w:eastAsiaTheme="minorEastAsia" w:hAnsiTheme="minorEastAsia" w:cs="Malgun Gothic" w:hint="eastAsia"/>
-        </w:rPr>
-        <w:t>象とし、直接</w:t>
-      </w:r>
-      <w:r>
-        <w:rPr>
-          <w:rFonts w:asciiTheme="minorEastAsia" w:eastAsiaTheme="minorEastAsia" w:hAnsiTheme="minorEastAsia" w:hint="eastAsia"/>
-        </w:rPr>
-        <w:t>VWにデ</w:t>
-      </w:r>
-      <w:r>
-        <w:rPr>
-          <w:rFonts w:asciiTheme="minorEastAsia" w:eastAsiaTheme="minorEastAsia" w:hAnsiTheme="minorEastAsia" w:cs="ＭＳ ゴシック" w:hint="eastAsia"/>
-        </w:rPr>
-        <w:t>ー</w:t>
-      </w:r>
-      <w:r>
-        <w:rPr>
-          <w:rFonts w:asciiTheme="minorEastAsia" w:eastAsiaTheme="minorEastAsia" w:hAnsiTheme="minorEastAsia" w:cs="Malgun Gothic" w:hint="eastAsia"/>
-        </w:rPr>
-        <w:t>タを割り</w:t>
-      </w:r>
-      <w:r>
-        <w:rPr>
-          <w:rFonts w:asciiTheme="minorEastAsia" w:eastAsiaTheme="minorEastAsia" w:hAnsiTheme="minorEastAsia" w:cs="ＭＳ ゴシック" w:hint="eastAsia"/>
-        </w:rPr>
-        <w:t>当</w:t>
-      </w:r>
-      <w:r>
-        <w:rPr>
-          <w:rFonts w:asciiTheme="minorEastAsia" w:eastAsiaTheme="minorEastAsia" w:hAnsiTheme="minorEastAsia" w:cs="Malgun Gothic" w:hint="eastAsia"/>
-        </w:rPr>
-        <w:t>てることによる提案手法の高速化および</w:t>
-      </w:r>
-      <w:r>
-        <w:rPr>
-          <w:rFonts w:asciiTheme="minorEastAsia" w:eastAsiaTheme="minorEastAsia" w:hAnsiTheme="minorEastAsia" w:cs="Malgun Gothic" w:hint="eastAsia"/>
-        </w:rPr>
-        <w:t>自己</w:t>
-      </w:r>
-      <w:r>
-        <w:rPr>
-          <w:rFonts w:asciiTheme="minorEastAsia" w:eastAsiaTheme="minorEastAsia" w:hAnsiTheme="minorEastAsia" w:cs="Malgun Gothic" w:hint="eastAsia"/>
-        </w:rPr>
-        <w:t>位置推定の精度への影響について評</w:t>
-      </w:r>
-      <w:r>
-        <w:rPr>
-          <w:rFonts w:asciiTheme="minorEastAsia" w:eastAsiaTheme="minorEastAsia" w:hAnsiTheme="minorEastAsia" w:cs="ＭＳ ゴシック" w:hint="eastAsia"/>
-        </w:rPr>
-        <w:t>価</w:t>
-      </w:r>
-      <w:r>
-        <w:rPr>
-          <w:rFonts w:asciiTheme="minorEastAsia" w:eastAsiaTheme="minorEastAsia" w:hAnsiTheme="minorEastAsia" w:cs="Malgun Gothic" w:hint="eastAsia"/>
-        </w:rPr>
-        <w:t>を行った。</w:t>
-      </w:r>
-    </w:p>
-    <w:p>
-      <w:pPr>
-        <w:pStyle w:val="FIT0"/>
-        <w:rPr>
-          <w:rFonts w:asciiTheme="minorEastAsia" w:eastAsia="Malgun Gothic" w:hAnsiTheme="minorEastAsia"/>
-        </w:rPr>
-      </w:pPr>
-      <w:r>
-        <w:rPr>
-          <w:rFonts w:asciiTheme="minorEastAsia" w:eastAsia="Malgun Gothic" w:hAnsiTheme="minorEastAsia"/>
-          <w:noProof/>
-          <w:lang w:eastAsia="ko-KR"/>
-        </w:rPr>
-        <w:drawing>
-          <wp:anchor distT="0" distB="0" distL="114300" distR="114300" simplePos="0" relativeHeight="251679744" behindDoc="0" locked="0" layoutInCell="1" allowOverlap="1" wp14:anchorId="569A4CBB" wp14:editId="10BFB503">
-            <wp:simplePos x="0" y="0"/>
-            <wp:positionH relativeFrom="column">
-              <wp:posOffset>612775</wp:posOffset>
-            </wp:positionH>
-            <wp:positionV relativeFrom="paragraph">
-              <wp:posOffset>701040</wp:posOffset>
-            </wp:positionV>
-            <wp:extent cx="1734185" cy="1395095"/>
-            <wp:effectExtent l="0" t="0" r="5715" b="1905"/>
-            <wp:wrapTopAndBottom/>
-            <wp:docPr id="185577484" name="図 1"/>
-            <wp:cNvGraphicFramePr>
-              <a:graphicFrameLocks xmlns:a="http://schemas.openxmlformats.org/drawingml/2006/main" noChangeAspect="1"/>
-            </wp:cNvGraphicFramePr>
-            <a:graphic xmlns:a="http://schemas.openxmlformats.org/drawingml/2006/main">
-              <a:graphicData uri="http://schemas.openxmlformats.org/drawingml/2006/picture">
-                <pic:pic xmlns:pic="http://schemas.openxmlformats.org/drawingml/2006/picture">
-                  <pic:nvPicPr>
-                    <pic:cNvPr id="185577484" name="図 185577484"/>
-                    <pic:cNvPicPr/>
-                  </pic:nvPicPr>
-                  <pic:blipFill>
-                    <a:blip r:embed="rId10" cstate="hqprint">
-                      <a:extLst>
-                        <a:ext uri="{28A0092B-C50C-407E-A947-70E740481C1C}">
-                          <a14:useLocalDpi xmlns:a14="http://schemas.microsoft.com/office/drawing/2010/main" val="0"/>
-                        </a:ext>
-                      </a:extLst>
-                    </a:blip>
-                    <a:stretch>
-                      <a:fillRect/>
-                    </a:stretch>
-                  </pic:blipFill>
-                  <pic:spPr>
-                    <a:xfrm>
-                      <a:off x="0" y="0"/>
-                      <a:ext cx="1734185" cy="1395095"/>
-                    </a:xfrm>
-                    <a:prstGeom prst="rect">
-                      <a:avLst/>
-                    </a:prstGeom>
-                  </pic:spPr>
-                </pic:pic>
-              </a:graphicData>
-            </a:graphic>
-            <wp14:sizeRelH relativeFrom="margin">
-              <wp14:pctWidth>0</wp14:pctWidth>
-            </wp14:sizeRelH>
-            <wp14:sizeRelV relativeFrom="margin">
-              <wp14:pctHeight>0</wp14:pctHeight>
-            </wp14:sizeRelV>
-          </wp:anchor>
-        </w:drawing>
-      </w:r>
-      <w:r>
-        <w:rPr>
-          <w:rFonts w:asciiTheme="minorEastAsia" w:eastAsiaTheme="minorEastAsia" w:hAnsiTheme="minorEastAsia" w:hint="eastAsia"/>
-        </w:rPr>
-        <w:t>モバイルデバイスにおける屋外でのリアルタイムARコンテンツへの</w:t>
-      </w:r>
-      <w:r>
-        <w:rPr>
-          <w:rFonts w:asciiTheme="minorEastAsia" w:eastAsiaTheme="minorEastAsia" w:hAnsiTheme="minorEastAsia" w:cs="ＭＳ ゴシック" w:hint="eastAsia"/>
-        </w:rPr>
-        <w:t>応</w:t>
-      </w:r>
-      <w:r>
-        <w:rPr>
-          <w:rFonts w:asciiTheme="minorEastAsia" w:eastAsiaTheme="minorEastAsia" w:hAnsiTheme="minorEastAsia" w:cs="Malgun Gothic" w:hint="eastAsia"/>
-        </w:rPr>
-        <w:t>用を想定し、</w:t>
-      </w:r>
-      <w:r>
-        <w:rPr>
-          <w:rFonts w:asciiTheme="minorEastAsia" w:eastAsiaTheme="minorEastAsia" w:hAnsiTheme="minorEastAsia" w:hint="eastAsia"/>
-        </w:rPr>
-        <w:t>iPhone 13 proの</w:t>
-      </w:r>
-      <w:r>
-        <w:rPr>
-          <w:rFonts w:asciiTheme="minorEastAsia" w:eastAsiaTheme="minorEastAsia" w:hAnsiTheme="minorEastAsia" w:cs="ＭＳ ゴシック" w:hint="eastAsia"/>
-        </w:rPr>
-        <w:t>広</w:t>
-      </w:r>
-      <w:r>
-        <w:rPr>
-          <w:rFonts w:asciiTheme="minorEastAsia" w:eastAsiaTheme="minorEastAsia" w:hAnsiTheme="minorEastAsia" w:cs="Malgun Gothic" w:hint="eastAsia"/>
-        </w:rPr>
-        <w:t>角カメラを用いて建物周</w:t>
-      </w:r>
-      <w:r>
-        <w:rPr>
-          <w:rFonts w:asciiTheme="minorEastAsia" w:eastAsiaTheme="minorEastAsia" w:hAnsiTheme="minorEastAsia" w:cs="ＭＳ ゴシック" w:hint="eastAsia"/>
-        </w:rPr>
-        <w:t>辺</w:t>
-      </w:r>
-      <w:r>
-        <w:rPr>
-          <w:rFonts w:asciiTheme="minorEastAsia" w:eastAsiaTheme="minorEastAsia" w:hAnsiTheme="minorEastAsia" w:cs="Malgun Gothic" w:hint="eastAsia"/>
-        </w:rPr>
-        <w:t>（</w:t>
-      </w:r>
-      <w:r>
-        <w:rPr>
-          <w:rFonts w:asciiTheme="minorEastAsia" w:eastAsiaTheme="minorEastAsia" w:hAnsiTheme="minorEastAsia" w:hint="eastAsia"/>
-        </w:rPr>
-        <w:t>293枚）、公園の敷地（455枚）の</w:t>
-      </w:r>
-      <w:r>
-        <w:rPr>
-          <w:rFonts w:asciiTheme="minorEastAsia" w:eastAsiaTheme="minorEastAsia" w:hAnsiTheme="minorEastAsia" w:cs="ＭＳ ゴシック" w:hint="eastAsia"/>
-        </w:rPr>
-        <w:t>実</w:t>
-      </w:r>
-      <w:r>
-        <w:rPr>
-          <w:rFonts w:asciiTheme="minorEastAsia" w:eastAsiaTheme="minorEastAsia" w:hAnsiTheme="minorEastAsia" w:cs="Malgun Gothic" w:hint="eastAsia"/>
-        </w:rPr>
-        <w:t>環境で取得したデ</w:t>
-      </w:r>
-      <w:r>
-        <w:rPr>
-          <w:rFonts w:asciiTheme="minorEastAsia" w:eastAsiaTheme="minorEastAsia" w:hAnsiTheme="minorEastAsia" w:cs="ＭＳ ゴシック" w:hint="eastAsia"/>
-        </w:rPr>
-        <w:t>ー</w:t>
-      </w:r>
-      <w:r>
-        <w:rPr>
-          <w:rFonts w:asciiTheme="minorEastAsia" w:eastAsiaTheme="minorEastAsia" w:hAnsiTheme="minorEastAsia" w:cs="Malgun Gothic" w:hint="eastAsia"/>
-        </w:rPr>
-        <w:t>タセットを用いて</w:t>
-      </w:r>
-      <w:r>
-        <w:rPr>
-          <w:rFonts w:asciiTheme="minorEastAsia" w:eastAsiaTheme="minorEastAsia" w:hAnsiTheme="minorEastAsia" w:cs="ＭＳ ゴシック" w:hint="eastAsia"/>
-        </w:rPr>
-        <w:t>実験</w:t>
-      </w:r>
-      <w:r>
-        <w:rPr>
-          <w:rFonts w:asciiTheme="minorEastAsia" w:eastAsiaTheme="minorEastAsia" w:hAnsiTheme="minorEastAsia" w:cs="Malgun Gothic" w:hint="eastAsia"/>
-        </w:rPr>
-        <w:t>を行った</w:t>
-      </w:r>
-      <w:r>
-        <w:rPr>
-          <w:rFonts w:asciiTheme="minorEastAsia" w:eastAsiaTheme="minorEastAsia" w:hAnsiTheme="minorEastAsia" w:hint="eastAsia"/>
-        </w:rPr>
-        <w:t>。</w:t>
-      </w:r>
-    </w:p>
-    <w:p>
-      <w:pPr>
-        <w:pStyle w:val="FIT0"/>
-        <w:rPr>
-          <w:rFonts w:asciiTheme="minorEastAsia" w:eastAsia="Malgun Gothic" w:hAnsiTheme="minorEastAsia"/>
-        </w:rPr>
-      </w:pPr>
-    </w:p>
-    <w:p>
-      <w:pPr>
-        <w:pStyle w:val="FIT1"/>
-        <w:rPr>
-          <w:rFonts w:asciiTheme="minorEastAsia" w:eastAsiaTheme="minorEastAsia" w:hAnsiTheme="minorEastAsia"/>
-        </w:rPr>
-      </w:pPr>
-      <w:r>
-        <w:rPr>
-          <w:rFonts w:asciiTheme="minorEastAsia" w:eastAsiaTheme="minorEastAsia" w:hAnsiTheme="minorEastAsia" w:hint="eastAsia"/>
-          <w:noProof/>
-        </w:rPr>
         <mc:AlternateContent>
           <mc:Choice Requires="wpg">
             <w:drawing>
-              <wp:anchor distT="0" distB="0" distL="114300" distR="114300" simplePos="0" relativeHeight="251670528" behindDoc="0" locked="0" layoutInCell="1" allowOverlap="1" wp14:anchorId="5A4A8805" wp14:editId="1C7B25AC">
+              <wp:anchor distT="0" distB="0" distL="114300" distR="114300" simplePos="0" relativeHeight="251681792" behindDoc="0" locked="0" layoutInCell="1" allowOverlap="1" wp14:anchorId="3AC9879D" wp14:editId="07B4A817">
                 <wp:simplePos x="0" y="0"/>
-                <wp:positionH relativeFrom="column">
-                  <wp:posOffset>3651609</wp:posOffset>
+                <wp:positionH relativeFrom="margin">
+                  <wp:align>left</wp:align>
                 </wp:positionH>
                 <wp:positionV relativeFrom="paragraph">
-                  <wp:posOffset>104852</wp:posOffset>
+                  <wp:posOffset>224790</wp:posOffset>
                 </wp:positionV>
-                <wp:extent cx="2933700" cy="1543685"/>
-                <wp:effectExtent l="0" t="0" r="38100" b="5715"/>
+                <wp:extent cx="2933065" cy="1775460"/>
+                <wp:effectExtent l="0" t="0" r="19685" b="0"/>
                 <wp:wrapSquare wrapText="bothSides"/>
-                <wp:docPr id="6" name="図形グループ 6"/>
+                <wp:docPr id="1059218786" name="図形グループ 6"/>
                 <wp:cNvGraphicFramePr/>
                 <a:graphic xmlns:a="http://schemas.openxmlformats.org/drawingml/2006/main">
                   <a:graphicData uri="http://schemas.microsoft.com/office/word/2010/wordprocessingGroup">
@@ -2296,18 +1982,18 @@
                       <wpg:grpSpPr>
                         <a:xfrm>
                           <a:off x="0" y="0"/>
-                          <a:ext cx="2933700" cy="1543685"/>
+                          <a:ext cx="2933065" cy="1775945"/>
                           <a:chOff x="0" y="0"/>
-                          <a:chExt cx="2933700" cy="1543685"/>
+                          <a:chExt cx="2933700" cy="1465192"/>
                         </a:xfrm>
                       </wpg:grpSpPr>
                       <wps:wsp>
-                        <wps:cNvPr id="3" name="テキスト 3"/>
+                        <wps:cNvPr id="1718316777" name="テキスト 3"/>
                         <wps:cNvSpPr txBox="1"/>
                         <wps:spPr>
                           <a:xfrm>
                             <a:off x="0" y="0"/>
-                            <a:ext cx="2933700" cy="1270635"/>
+                            <a:ext cx="2933700" cy="1270685"/>
                           </a:xfrm>
                           <a:prstGeom prst="rect">
                             <a:avLst/>
@@ -2321,7 +2007,7 @@
                           <a:effectLst/>
                           <a:extLst>
                             <a:ext uri="{C572A759-6A51-4108-AA02-DFA0A04FC94B}">
-                              <ma14:wrappingTextBoxFlag xmlns="" xmlns:mo="http://schemas.microsoft.com/office/mac/office/2008/main" xmlns:mv="urn:schemas-microsoft-com:mac:vml" xmlns:o="urn:schemas-microsoft-com:office:office" xmlns:v="urn:schemas-microsoft-com:vml" xmlns:w10="urn:schemas-microsoft-com:office:word" xmlns:w="http://schemas.openxmlformats.org/wordprocessingml/2006/main" xmlns:ma14="http://schemas.microsoft.com/office/mac/drawingml/2011/main" xmlns:w16sdtfl="http://schemas.microsoft.com/office/word/2024/wordml/sdtformatlock"/>
+                              <ma14:wrappingTextBoxFlag xmlns:ma14="http://schemas.microsoft.com/office/mac/drawingml/2011/main" xmlns:w="http://schemas.openxmlformats.org/wordprocessingml/2006/main" xmlns:w10="urn:schemas-microsoft-com:office:word" xmlns:v="urn:schemas-microsoft-com:vml" xmlns:o="urn:schemas-microsoft-com:office:office" xmlns:mv="urn:schemas-microsoft-com:mac:vml" xmlns:mo="http://schemas.microsoft.com/office/mac/office/2008/main" xmlns=""/>
                             </a:ext>
                           </a:extLst>
                         </wps:spPr>
@@ -2329,11 +2015,69 @@
                           <w:txbxContent>
                             <w:p>
                               <w:pPr>
+                                <w:pStyle w:val="FIT9"/>
+                              </w:pPr>
+                              <w:r>
+                                <w:rPr>
+                                  <w:noProof/>
+                                  <w:lang w:eastAsia="ko-KR"/>
+                                </w:rPr>
+                                <w:drawing>
+                                  <wp:inline distT="0" distB="0" distL="0" distR="0" wp14:anchorId="4ADB51A6" wp14:editId="299498A4">
+                                    <wp:extent cx="1863358" cy="1414237"/>
+                                    <wp:effectExtent l="0" t="0" r="3810" b="0"/>
+                                    <wp:docPr id="1173306820" name="그림 9"/>
+                                    <wp:cNvGraphicFramePr>
+                                      <a:graphicFrameLocks xmlns:a="http://schemas.openxmlformats.org/drawingml/2006/main" noChangeAspect="1"/>
+                                    </wp:cNvGraphicFramePr>
+                                    <a:graphic xmlns:a="http://schemas.openxmlformats.org/drawingml/2006/main">
+                                      <a:graphicData uri="http://schemas.openxmlformats.org/drawingml/2006/picture">
+                                        <pic:pic xmlns:pic="http://schemas.openxmlformats.org/drawingml/2006/picture">
+                                          <pic:nvPicPr>
+                                            <pic:cNvPr id="0" name="Picture 1"/>
+                                            <pic:cNvPicPr>
+                                              <a:picLocks noChangeAspect="1" noChangeArrowheads="1"/>
+                                            </pic:cNvPicPr>
+                                          </pic:nvPicPr>
+                                          <pic:blipFill>
+                                            <a:blip r:embed="rId10">
+                                              <a:extLst>
+                                                <a:ext uri="{28A0092B-C50C-407E-A947-70E740481C1C}">
+                                                  <a14:useLocalDpi xmlns:a14="http://schemas.microsoft.com/office/drawing/2010/main" val="0"/>
+                                                </a:ext>
+                                              </a:extLst>
+                                            </a:blip>
+                                            <a:srcRect/>
+                                            <a:stretch>
+                                              <a:fillRect/>
+                                            </a:stretch>
+                                          </pic:blipFill>
+                                          <pic:spPr bwMode="auto">
+                                            <a:xfrm>
+                                              <a:off x="0" y="0"/>
+                                              <a:ext cx="1886085" cy="1431486"/>
+                                            </a:xfrm>
+                                            <a:prstGeom prst="rect">
+                                              <a:avLst/>
+                                            </a:prstGeom>
+                                            <a:noFill/>
+                                            <a:ln>
+                                              <a:noFill/>
+                                            </a:ln>
+                                          </pic:spPr>
+                                        </pic:pic>
+                                      </a:graphicData>
+                                    </a:graphic>
+                                  </wp:inline>
+                                </w:drawing>
+                              </w:r>
+                            </w:p>
+                            <w:p>
+                              <w:pPr>
                                 <w:pStyle w:val="FIT0"/>
-                                <w:jc w:val="center"/>
+                                <w:ind w:firstLine="0"/>
                                 <w:rPr>
-                                  <w:sz w:val="16"/>
-                                  <w:szCs w:val="18"/>
+                                  <w:rFonts w:hint="eastAsia"/>
                                 </w:rPr>
                               </w:pPr>
                             </w:p>
@@ -2347,12 +2091,12 @@
                         </wps:bodyPr>
                       </wps:wsp>
                       <wps:wsp>
-                        <wps:cNvPr id="4" name="テキスト 4"/>
+                        <wps:cNvPr id="1786828186" name="テキスト 4"/>
                         <wps:cNvSpPr txBox="1"/>
                         <wps:spPr>
                           <a:xfrm>
-                            <a:off x="0" y="1271270"/>
-                            <a:ext cx="2933700" cy="272415"/>
+                            <a:off x="0" y="1279538"/>
+                            <a:ext cx="2933700" cy="185654"/>
                           </a:xfrm>
                           <a:prstGeom prst="rect">
                             <a:avLst/>
@@ -2366,7 +2110,7 @@
                           <a:effectLst/>
                           <a:extLst>
                             <a:ext uri="{C572A759-6A51-4108-AA02-DFA0A04FC94B}">
-                              <ma14:wrappingTextBoxFlag xmlns="" xmlns:mo="http://schemas.microsoft.com/office/mac/office/2008/main" xmlns:mv="urn:schemas-microsoft-com:mac:vml" xmlns:o="urn:schemas-microsoft-com:office:office" xmlns:v="urn:schemas-microsoft-com:vml" xmlns:w10="urn:schemas-microsoft-com:office:word" xmlns:w="http://schemas.openxmlformats.org/wordprocessingml/2006/main" xmlns:ma14="http://schemas.microsoft.com/office/mac/drawingml/2011/main" xmlns:w16sdtfl="http://schemas.microsoft.com/office/word/2024/wordml/sdtformatlock"/>
+                              <ma14:wrappingTextBoxFlag xmlns:ma14="http://schemas.microsoft.com/office/mac/drawingml/2011/main" xmlns:w="http://schemas.openxmlformats.org/wordprocessingml/2006/main" xmlns:w10="urn:schemas-microsoft-com:office:word" xmlns:v="urn:schemas-microsoft-com:vml" xmlns:o="urn:schemas-microsoft-com:office:office" xmlns:mv="urn:schemas-microsoft-com:mac:vml" xmlns:mo="http://schemas.microsoft.com/office/mac/office/2008/main" xmlns=""/>
                             </a:ext>
                           </a:extLst>
                         </wps:spPr>
@@ -2374,63 +2118,96 @@
                           <w:txbxContent>
                             <w:p>
                               <w:pPr>
-                                <w:pStyle w:val="ac"/>
+                                <w:pStyle w:val="a9"/>
                                 <w:rPr>
-                                  <w:rFonts w:ascii="Times New Roman" w:eastAsia="ＭＳ 明朝" w:hAnsi="Times New Roman"/>
+                                  <w:rFonts w:asciiTheme="majorEastAsia" w:eastAsiaTheme="majorEastAsia" w:hAnsiTheme="majorEastAsia" w:hint="eastAsia"/>
                                   <w:noProof/>
                                   <w:szCs w:val="20"/>
                                 </w:rPr>
                               </w:pPr>
                               <w:r>
                                 <w:rPr>
-                                  <w:rFonts w:hint="eastAsia"/>
+                                  <w:rFonts w:asciiTheme="majorEastAsia" w:eastAsiaTheme="majorEastAsia" w:hAnsiTheme="majorEastAsia" w:hint="eastAsia"/>
                                 </w:rPr>
-                                <w:t>図</w:t>
+                                <w:t xml:space="preserve">図 </w:t>
                               </w:r>
                               <w:r>
                                 <w:rPr>
-                                  <w:rFonts w:hint="eastAsia"/>
+                                  <w:rFonts w:asciiTheme="majorEastAsia" w:eastAsiaTheme="majorEastAsia" w:hAnsiTheme="majorEastAsia" w:hint="eastAsia"/>
                                 </w:rPr>
-                                <w:t xml:space="preserve"> </w:t>
-                              </w:r>
-                              <w:r>
-                                <w:fldChar w:fldCharType="begin"/>
-                              </w:r>
-                              <w:r>
-                                <w:instrText xml:space="preserve"> SEQ </w:instrText>
+                                <w:t>3</w:t>
                               </w:r>
                               <w:r>
                                 <w:rPr>
-                                  <w:rFonts w:hint="eastAsia"/>
+                                  <w:rFonts w:asciiTheme="majorEastAsia" w:eastAsiaTheme="majorEastAsia" w:hAnsiTheme="majorEastAsia" w:hint="eastAsia"/>
                                 </w:rPr>
-                                <w:instrText>図</w:instrText>
+                                <w:t>：</w:t>
                               </w:r>
                               <w:r>
                                 <w:rPr>
-                                  <w:rFonts w:hint="eastAsia"/>
+                                  <w:rFonts w:asciiTheme="majorEastAsia" w:eastAsiaTheme="majorEastAsia" w:hAnsiTheme="majorEastAsia" w:cs="Malgun Gothic" w:hint="eastAsia"/>
                                 </w:rPr>
-                                <w:instrText xml:space="preserve"> \* ARABIC</w:instrText>
-                              </w:r>
-                              <w:r>
-                                <w:instrText xml:space="preserve"> </w:instrText>
-                              </w:r>
-                              <w:r>
-                                <w:fldChar w:fldCharType="separate"/>
+                                <w:t>建物周</w:t>
                               </w:r>
                               <w:r>
                                 <w:rPr>
-                                  <w:noProof/>
+                                  <w:rFonts w:asciiTheme="majorEastAsia" w:eastAsiaTheme="majorEastAsia" w:hAnsiTheme="majorEastAsia" w:cs="ＭＳ ゴシック" w:hint="eastAsia"/>
                                 </w:rPr>
-                                <w:t>1</w:t>
-                              </w:r>
-                              <w:r>
-                                <w:fldChar w:fldCharType="end"/>
+                                <w:t>辺</w:t>
                               </w:r>
                               <w:r>
                                 <w:rPr>
-                                  <w:rFonts w:hint="eastAsia"/>
+                                  <w:rFonts w:asciiTheme="majorEastAsia" w:eastAsiaTheme="majorEastAsia" w:hAnsiTheme="majorEastAsia" w:cs="ＭＳ ゴシック" w:hint="eastAsia"/>
                                 </w:rPr>
-                                <w:t xml:space="preserve">　キャプション</w:t>
+                                <w:t>の画像</w:t>
+                              </w:r>
+                              <w:r>
+                                <w:rPr>
+                                  <w:rFonts w:asciiTheme="majorEastAsia" w:eastAsiaTheme="majorEastAsia" w:hAnsiTheme="majorEastAsia" w:cs="ＭＳ ゴシック" w:hint="eastAsia"/>
+                                </w:rPr>
+                                <w:t>(</w:t>
+                              </w:r>
+                              <w:r>
+                                <w:rPr>
+                                  <w:rFonts w:asciiTheme="majorEastAsia" w:eastAsiaTheme="majorEastAsia" w:hAnsiTheme="majorEastAsia" w:cs="ＭＳ ゴシック" w:hint="eastAsia"/>
+                                </w:rPr>
+                                <w:t>上</w:t>
+                              </w:r>
+                              <w:r>
+                                <w:rPr>
+                                  <w:rFonts w:asciiTheme="majorEastAsia" w:eastAsiaTheme="majorEastAsia" w:hAnsiTheme="majorEastAsia" w:cs="ＭＳ ゴシック" w:hint="eastAsia"/>
+                                </w:rPr>
+                                <w:t>),</w:t>
+                              </w:r>
+                              <w:r>
+                                <w:rPr>
+                                  <w:rFonts w:asciiTheme="majorEastAsia" w:eastAsiaTheme="majorEastAsia" w:hAnsiTheme="majorEastAsia" w:hint="eastAsia"/>
+                                </w:rPr>
+                                <w:t>公園敷地</w:t>
+                              </w:r>
+                              <w:r>
+                                <w:rPr>
+                                  <w:rFonts w:asciiTheme="majorEastAsia" w:eastAsiaTheme="majorEastAsia" w:hAnsiTheme="majorEastAsia" w:hint="eastAsia"/>
+                                </w:rPr>
+                                <w:t>の画像</w:t>
+                              </w:r>
+                              <w:r>
+                                <w:rPr>
+                                  <w:rFonts w:asciiTheme="majorEastAsia" w:eastAsiaTheme="majorEastAsia" w:hAnsiTheme="majorEastAsia" w:hint="eastAsia"/>
+                                </w:rPr>
+                                <w:t>(</w:t>
+                              </w:r>
+                              <w:r>
+                                <w:rPr>
+                                  <w:rFonts w:asciiTheme="majorEastAsia" w:eastAsiaTheme="majorEastAsia" w:hAnsiTheme="majorEastAsia" w:hint="eastAsia"/>
+                                </w:rPr>
+                                <w:t>下</w:t>
+                              </w:r>
+                              <w:r>
+                                <w:rPr>
+                                  <w:rFonts w:asciiTheme="majorEastAsia" w:eastAsiaTheme="majorEastAsia" w:hAnsiTheme="majorEastAsia" w:hint="eastAsia"/>
+                                </w:rPr>
+                                <w:t>)</w:t>
                               </w:r>
                             </w:p>
                           </w:txbxContent>
@@ -2456,91 +2233,182 @@
           </mc:Choice>
           <mc:Fallback>
             <w:pict>
-              <v:group w14:anchorId="5A4A8805" id="_x0000_s1034" style="position:absolute;left:0;text-align:left;margin-left:287.55pt;margin-top:8.25pt;width:231pt;height:121.55pt;z-index:251670528;mso-width-relative:margin;mso-height-relative:margin" coordsize="29337,15436" o:gfxdata="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">
-                <v:shape id="テキスト 3" o:spid="_x0000_s1035" type="#_x0000_t202" style="position:absolute;width:29337;height:12706;visibility:visible;mso-wrap-style:square;v-text-anchor:middle" o:gfxdata="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" filled="f" strokecolor="black [3213]">
+              <v:group w14:anchorId="3AC9879D" id="_x0000_s1034" style="position:absolute;left:0;text-align:left;margin-left:0;margin-top:17.7pt;width:230.95pt;height:139.8pt;z-index:251681792;mso-position-horizontal:left;mso-position-horizontal-relative:margin;mso-width-relative:margin;mso-height-relative:margin" coordsize="29337,14651" o:gfxdata="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">
+                <v:shape id="_x0000_s1035" type="#_x0000_t202" style="position:absolute;width:29337;height:12706;visibility:visible;mso-wrap-style:square;v-text-anchor:middle" o:gfxdata="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" filled="f" strokecolor="black [3213]">
                   <v:textbox inset="5.85pt,.7pt,5.85pt,.7pt">
                     <w:txbxContent>
                       <w:p>
                         <w:pPr>
+                          <w:pStyle w:val="FIT9"/>
+                        </w:pPr>
+                        <w:r>
+                          <w:rPr>
+                            <w:noProof/>
+                            <w:lang w:eastAsia="ko-KR"/>
+                          </w:rPr>
+                          <w:drawing>
+                            <wp:inline distT="0" distB="0" distL="0" distR="0" wp14:anchorId="4ADB51A6" wp14:editId="299498A4">
+                              <wp:extent cx="1863358" cy="1414237"/>
+                              <wp:effectExtent l="0" t="0" r="3810" b="0"/>
+                              <wp:docPr id="1173306820" name="그림 9"/>
+                              <wp:cNvGraphicFramePr>
+                                <a:graphicFrameLocks xmlns:a="http://schemas.openxmlformats.org/drawingml/2006/main" noChangeAspect="1"/>
+                              </wp:cNvGraphicFramePr>
+                              <a:graphic xmlns:a="http://schemas.openxmlformats.org/drawingml/2006/main">
+                                <a:graphicData uri="http://schemas.openxmlformats.org/drawingml/2006/picture">
+                                  <pic:pic xmlns:pic="http://schemas.openxmlformats.org/drawingml/2006/picture">
+                                    <pic:nvPicPr>
+                                      <pic:cNvPr id="0" name="Picture 1"/>
+                                      <pic:cNvPicPr>
+                                        <a:picLocks noChangeAspect="1" noChangeArrowheads="1"/>
+                                      </pic:cNvPicPr>
+                                    </pic:nvPicPr>
+                                    <pic:blipFill>
+                                      <a:blip r:embed="rId10">
+                                        <a:extLst>
+                                          <a:ext uri="{28A0092B-C50C-407E-A947-70E740481C1C}">
+                                            <a14:useLocalDpi xmlns:a14="http://schemas.microsoft.com/office/drawing/2010/main" val="0"/>
+                                          </a:ext>
+                                        </a:extLst>
+                                      </a:blip>
+                                      <a:srcRect/>
+                                      <a:stretch>
+                                        <a:fillRect/>
+                                      </a:stretch>
+                                    </pic:blipFill>
+                                    <pic:spPr bwMode="auto">
+                                      <a:xfrm>
+                                        <a:off x="0" y="0"/>
+                                        <a:ext cx="1886085" cy="1431486"/>
+                                      </a:xfrm>
+                                      <a:prstGeom prst="rect">
+                                        <a:avLst/>
+                                      </a:prstGeom>
+                                      <a:noFill/>
+                                      <a:ln>
+                                        <a:noFill/>
+                                      </a:ln>
+                                    </pic:spPr>
+                                  </pic:pic>
+                                </a:graphicData>
+                              </a:graphic>
+                            </wp:inline>
+                          </w:drawing>
+                        </w:r>
+                      </w:p>
+                      <w:p>
+                        <w:pPr>
                           <w:pStyle w:val="FIT0"/>
-                          <w:jc w:val="center"/>
+                          <w:ind w:firstLine="0"/>
                           <w:rPr>
-                            <w:sz w:val="16"/>
-                            <w:szCs w:val="18"/>
+                            <w:rFonts w:hint="eastAsia"/>
                           </w:rPr>
                         </w:pPr>
                       </w:p>
                     </w:txbxContent>
                   </v:textbox>
                 </v:shape>
-                <v:shape id="テキスト 4" o:spid="_x0000_s1036" type="#_x0000_t202" style="position:absolute;top:12712;width:29337;height:2724;visibility:visible;mso-wrap-style:square;v-text-anchor:top" o:gfxdata="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" stroked="f">
+                <v:shape id="テキスト 4" o:spid="_x0000_s1036" type="#_x0000_t202" style="position:absolute;top:12795;width:29337;height:1856;visibility:visible;mso-wrap-style:square;v-text-anchor:top" o:gfxdata="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" stroked="f">
                   <v:textbox inset="0,0,0,0">
                     <w:txbxContent>
                       <w:p>
                         <w:pPr>
-                          <w:pStyle w:val="ac"/>
+                          <w:pStyle w:val="a9"/>
                           <w:rPr>
-                            <w:rFonts w:ascii="Times New Roman" w:eastAsia="ＭＳ 明朝" w:hAnsi="Times New Roman"/>
+                            <w:rFonts w:asciiTheme="majorEastAsia" w:eastAsiaTheme="majorEastAsia" w:hAnsiTheme="majorEastAsia" w:hint="eastAsia"/>
                             <w:noProof/>
                             <w:szCs w:val="20"/>
                           </w:rPr>
                         </w:pPr>
                         <w:r>
                           <w:rPr>
-                            <w:rFonts w:hint="eastAsia"/>
+                            <w:rFonts w:asciiTheme="majorEastAsia" w:eastAsiaTheme="majorEastAsia" w:hAnsiTheme="majorEastAsia" w:hint="eastAsia"/>
                           </w:rPr>
-                          <w:t>図</w:t>
+                          <w:t xml:space="preserve">図 </w:t>
                         </w:r>
                         <w:r>
                           <w:rPr>
-                            <w:rFonts w:hint="eastAsia"/>
+                            <w:rFonts w:asciiTheme="majorEastAsia" w:eastAsiaTheme="majorEastAsia" w:hAnsiTheme="majorEastAsia" w:hint="eastAsia"/>
                           </w:rPr>
-                          <w:t xml:space="preserve"> </w:t>
-                        </w:r>
-                        <w:r>
-                          <w:fldChar w:fldCharType="begin"/>
-                        </w:r>
-                        <w:r>
-                          <w:instrText xml:space="preserve"> SEQ </w:instrText>
+                          <w:t>3</w:t>
                         </w:r>
                         <w:r>
                           <w:rPr>
-                            <w:rFonts w:hint="eastAsia"/>
+                            <w:rFonts w:asciiTheme="majorEastAsia" w:eastAsiaTheme="majorEastAsia" w:hAnsiTheme="majorEastAsia" w:hint="eastAsia"/>
                           </w:rPr>
-                          <w:instrText>図</w:instrText>
+                          <w:t>：</w:t>
                         </w:r>
                         <w:r>
                           <w:rPr>
-                            <w:rFonts w:hint="eastAsia"/>
+                            <w:rFonts w:asciiTheme="majorEastAsia" w:eastAsiaTheme="majorEastAsia" w:hAnsiTheme="majorEastAsia" w:cs="Malgun Gothic" w:hint="eastAsia"/>
                           </w:rPr>
-                          <w:instrText xml:space="preserve"> \* ARABIC</w:instrText>
-                        </w:r>
-                        <w:r>
-                          <w:instrText xml:space="preserve"> </w:instrText>
-                        </w:r>
-                        <w:r>
-                          <w:fldChar w:fldCharType="separate"/>
+                          <w:t>建物周</w:t>
                         </w:r>
                         <w:r>
                           <w:rPr>
-                            <w:noProof/>
+                            <w:rFonts w:asciiTheme="majorEastAsia" w:eastAsiaTheme="majorEastAsia" w:hAnsiTheme="majorEastAsia" w:cs="ＭＳ ゴシック" w:hint="eastAsia"/>
                           </w:rPr>
-                          <w:t>1</w:t>
-                        </w:r>
-                        <w:r>
-                          <w:fldChar w:fldCharType="end"/>
+                          <w:t>辺</w:t>
                         </w:r>
                         <w:r>
                           <w:rPr>
-                            <w:rFonts w:hint="eastAsia"/>
+                            <w:rFonts w:asciiTheme="majorEastAsia" w:eastAsiaTheme="majorEastAsia" w:hAnsiTheme="majorEastAsia" w:cs="ＭＳ ゴシック" w:hint="eastAsia"/>
                           </w:rPr>
-                          <w:t xml:space="preserve">　キャプション</w:t>
+                          <w:t>の画像</w:t>
+                        </w:r>
+                        <w:r>
+                          <w:rPr>
+                            <w:rFonts w:asciiTheme="majorEastAsia" w:eastAsiaTheme="majorEastAsia" w:hAnsiTheme="majorEastAsia" w:cs="ＭＳ ゴシック" w:hint="eastAsia"/>
+                          </w:rPr>
+                          <w:t>(</w:t>
+                        </w:r>
+                        <w:r>
+                          <w:rPr>
+                            <w:rFonts w:asciiTheme="majorEastAsia" w:eastAsiaTheme="majorEastAsia" w:hAnsiTheme="majorEastAsia" w:cs="ＭＳ ゴシック" w:hint="eastAsia"/>
+                          </w:rPr>
+                          <w:t>上</w:t>
+                        </w:r>
+                        <w:r>
+                          <w:rPr>
+                            <w:rFonts w:asciiTheme="majorEastAsia" w:eastAsiaTheme="majorEastAsia" w:hAnsiTheme="majorEastAsia" w:cs="ＭＳ ゴシック" w:hint="eastAsia"/>
+                          </w:rPr>
+                          <w:t>),</w:t>
+                        </w:r>
+                        <w:r>
+                          <w:rPr>
+                            <w:rFonts w:asciiTheme="majorEastAsia" w:eastAsiaTheme="majorEastAsia" w:hAnsiTheme="majorEastAsia" w:hint="eastAsia"/>
+                          </w:rPr>
+                          <w:t>公園敷地</w:t>
+                        </w:r>
+                        <w:r>
+                          <w:rPr>
+                            <w:rFonts w:asciiTheme="majorEastAsia" w:eastAsiaTheme="majorEastAsia" w:hAnsiTheme="majorEastAsia" w:hint="eastAsia"/>
+                          </w:rPr>
+                          <w:t>の画像</w:t>
+                        </w:r>
+                        <w:r>
+                          <w:rPr>
+                            <w:rFonts w:asciiTheme="majorEastAsia" w:eastAsiaTheme="majorEastAsia" w:hAnsiTheme="majorEastAsia" w:hint="eastAsia"/>
+                          </w:rPr>
+                          <w:t>(</w:t>
+                        </w:r>
+                        <w:r>
+                          <w:rPr>
+                            <w:rFonts w:asciiTheme="majorEastAsia" w:eastAsiaTheme="majorEastAsia" w:hAnsiTheme="majorEastAsia" w:hint="eastAsia"/>
+                          </w:rPr>
+                          <w:t>下</w:t>
+                        </w:r>
+                        <w:r>
+                          <w:rPr>
+                            <w:rFonts w:asciiTheme="majorEastAsia" w:eastAsiaTheme="majorEastAsia" w:hAnsiTheme="majorEastAsia" w:hint="eastAsia"/>
+                          </w:rPr>
+                          <w:t>)</w:t>
                         </w:r>
                       </w:p>
                     </w:txbxContent>
                   </v:textbox>
                 </v:shape>
-                <w10:wrap type="square"/>
+                <w10:wrap type="square" anchorx="margin"/>
               </v:group>
             </w:pict>
           </mc:Fallback>
@@ -2550,14 +2418,990 @@
         <w:rPr>
           <w:rFonts w:asciiTheme="minorEastAsia" w:eastAsiaTheme="minorEastAsia" w:hAnsiTheme="minorEastAsia" w:hint="eastAsia"/>
         </w:rPr>
-        <w:t>おわりに</w:t>
+        <w:t>実験</w:t>
       </w:r>
     </w:p>
     <w:p>
       <w:pPr>
         <w:pStyle w:val="FIT0"/>
         <w:rPr>
-          <w:rFonts w:asciiTheme="minorEastAsia" w:eastAsiaTheme="minorEastAsia" w:hAnsiTheme="minorEastAsia"/>
+          <w:rFonts w:asciiTheme="minorEastAsia" w:eastAsiaTheme="minorEastAsia" w:hAnsiTheme="minorEastAsia" w:cs="Malgun Gothic"/>
+        </w:rPr>
+      </w:pPr>
+      <w:r>
+        <w:rPr>
+          <w:rFonts w:asciiTheme="minorEastAsia" w:eastAsiaTheme="minorEastAsia" w:hAnsiTheme="minorEastAsia" w:hint="eastAsia"/>
+        </w:rPr>
+        <w:t>本</w:t>
+      </w:r>
+      <w:r>
+        <w:rPr>
+          <w:rFonts w:asciiTheme="minorEastAsia" w:eastAsiaTheme="minorEastAsia" w:hAnsiTheme="minorEastAsia" w:cs="ＭＳ ゴシック" w:hint="eastAsia"/>
+        </w:rPr>
+        <w:t>実験</w:t>
+      </w:r>
+      <w:r>
+        <w:rPr>
+          <w:rFonts w:asciiTheme="minorEastAsia" w:eastAsiaTheme="minorEastAsia" w:hAnsiTheme="minorEastAsia" w:cs="Malgun Gothic" w:hint="eastAsia"/>
+        </w:rPr>
+        <w:t>では、</w:t>
+      </w:r>
+      <w:r>
+        <w:rPr>
+          <w:rFonts w:asciiTheme="minorEastAsia" w:eastAsiaTheme="minorEastAsia" w:hAnsiTheme="minorEastAsia" w:cs="ＭＳ ゴシック" w:hint="eastAsia"/>
+        </w:rPr>
+        <w:t>従来</w:t>
+      </w:r>
+      <w:r>
+        <w:rPr>
+          <w:rFonts w:asciiTheme="minorEastAsia" w:eastAsiaTheme="minorEastAsia" w:hAnsiTheme="minorEastAsia" w:cs="Malgun Gothic" w:hint="eastAsia"/>
+        </w:rPr>
+        <w:t>の</w:t>
+      </w:r>
+      <w:proofErr w:type="spellStart"/>
+      <w:r>
+        <w:rPr>
+          <w:rFonts w:asciiTheme="minorEastAsia" w:eastAsiaTheme="minorEastAsia" w:hAnsiTheme="minorEastAsia" w:hint="eastAsia"/>
+        </w:rPr>
+        <w:t>BoVW</w:t>
+      </w:r>
+      <w:proofErr w:type="spellEnd"/>
+      <w:r>
+        <w:rPr>
+          <w:rFonts w:asciiTheme="minorEastAsia" w:eastAsiaTheme="minorEastAsia" w:hAnsiTheme="minorEastAsia" w:hint="eastAsia"/>
+        </w:rPr>
+        <w:t>を用いた類似</w:t>
+      </w:r>
+      <w:r>
+        <w:rPr>
+          <w:rFonts w:asciiTheme="minorEastAsia" w:eastAsiaTheme="minorEastAsia" w:hAnsiTheme="minorEastAsia" w:cs="ＭＳ ゴシック" w:hint="eastAsia"/>
+        </w:rPr>
+        <w:t>画</w:t>
+      </w:r>
+      <w:r>
+        <w:rPr>
+          <w:rFonts w:asciiTheme="minorEastAsia" w:eastAsiaTheme="minorEastAsia" w:hAnsiTheme="minorEastAsia" w:cs="Malgun Gothic" w:hint="eastAsia"/>
+        </w:rPr>
+        <w:t>像</w:t>
+      </w:r>
+      <w:r>
+        <w:rPr>
+          <w:rFonts w:asciiTheme="minorEastAsia" w:eastAsiaTheme="minorEastAsia" w:hAnsiTheme="minorEastAsia" w:cs="ＭＳ ゴシック" w:hint="eastAsia"/>
+        </w:rPr>
+        <w:t>検</w:t>
+      </w:r>
+      <w:r>
+        <w:rPr>
+          <w:rFonts w:asciiTheme="minorEastAsia" w:eastAsiaTheme="minorEastAsia" w:hAnsiTheme="minorEastAsia" w:cs="Malgun Gothic" w:hint="eastAsia"/>
+        </w:rPr>
+        <w:t>索による</w:t>
+      </w:r>
+      <w:r>
+        <w:rPr>
+          <w:rFonts w:asciiTheme="minorEastAsia" w:eastAsiaTheme="minorEastAsia" w:hAnsiTheme="minorEastAsia" w:cs="Malgun Gothic" w:hint="eastAsia"/>
+        </w:rPr>
+        <w:t>自己</w:t>
+      </w:r>
+      <w:r>
+        <w:rPr>
+          <w:rFonts w:asciiTheme="minorEastAsia" w:eastAsiaTheme="minorEastAsia" w:hAnsiTheme="minorEastAsia" w:cs="Malgun Gothic" w:hint="eastAsia"/>
+        </w:rPr>
+        <w:t>位置推定手法を比較</w:t>
+      </w:r>
+      <w:r>
+        <w:rPr>
+          <w:rFonts w:asciiTheme="minorEastAsia" w:eastAsiaTheme="minorEastAsia" w:hAnsiTheme="minorEastAsia" w:cs="ＭＳ ゴシック" w:hint="eastAsia"/>
+        </w:rPr>
+        <w:t>対</w:t>
+      </w:r>
+      <w:r>
+        <w:rPr>
+          <w:rFonts w:asciiTheme="minorEastAsia" w:eastAsiaTheme="minorEastAsia" w:hAnsiTheme="minorEastAsia" w:cs="Malgun Gothic" w:hint="eastAsia"/>
+        </w:rPr>
+        <w:t>象とし、直接</w:t>
+      </w:r>
+      <w:r>
+        <w:rPr>
+          <w:rFonts w:asciiTheme="minorEastAsia" w:eastAsiaTheme="minorEastAsia" w:hAnsiTheme="minorEastAsia" w:hint="eastAsia"/>
+        </w:rPr>
+        <w:t>VWにデ</w:t>
+      </w:r>
+      <w:r>
+        <w:rPr>
+          <w:rFonts w:asciiTheme="minorEastAsia" w:eastAsiaTheme="minorEastAsia" w:hAnsiTheme="minorEastAsia" w:cs="ＭＳ ゴシック" w:hint="eastAsia"/>
+        </w:rPr>
+        <w:t>ー</w:t>
+      </w:r>
+      <w:r>
+        <w:rPr>
+          <w:rFonts w:asciiTheme="minorEastAsia" w:eastAsiaTheme="minorEastAsia" w:hAnsiTheme="minorEastAsia" w:cs="Malgun Gothic" w:hint="eastAsia"/>
+        </w:rPr>
+        <w:t>タを割り</w:t>
+      </w:r>
+      <w:r>
+        <w:rPr>
+          <w:rFonts w:asciiTheme="minorEastAsia" w:eastAsiaTheme="minorEastAsia" w:hAnsiTheme="minorEastAsia" w:cs="ＭＳ ゴシック" w:hint="eastAsia"/>
+        </w:rPr>
+        <w:t>当</w:t>
+      </w:r>
+      <w:r>
+        <w:rPr>
+          <w:rFonts w:asciiTheme="minorEastAsia" w:eastAsiaTheme="minorEastAsia" w:hAnsiTheme="minorEastAsia" w:cs="Malgun Gothic" w:hint="eastAsia"/>
+        </w:rPr>
+        <w:t>てることによる提案手法の</w:t>
+      </w:r>
+      <w:r>
+        <w:rPr>
+          <w:rFonts w:asciiTheme="minorEastAsia" w:eastAsiaTheme="minorEastAsia" w:hAnsiTheme="minorEastAsia" w:cs="Malgun Gothic" w:hint="eastAsia"/>
+        </w:rPr>
+        <w:t>処理速度および推定精度を評価した。</w:t>
+      </w:r>
+      <w:r>
+        <w:rPr>
+          <w:rFonts w:asciiTheme="minorEastAsia" w:eastAsiaTheme="minorEastAsia" w:hAnsiTheme="minorEastAsia" w:hint="eastAsia"/>
+        </w:rPr>
+        <w:t>類似</w:t>
+      </w:r>
+      <w:r>
+        <w:rPr>
+          <w:rFonts w:asciiTheme="minorEastAsia" w:eastAsiaTheme="minorEastAsia" w:hAnsiTheme="minorEastAsia" w:cs="ＭＳ ゴシック" w:hint="eastAsia"/>
+        </w:rPr>
+        <w:t>画</w:t>
+      </w:r>
+      <w:r>
+        <w:rPr>
+          <w:rFonts w:asciiTheme="minorEastAsia" w:eastAsiaTheme="minorEastAsia" w:hAnsiTheme="minorEastAsia" w:cs="Malgun Gothic" w:hint="eastAsia"/>
+        </w:rPr>
+        <w:t>像</w:t>
+      </w:r>
+      <w:r>
+        <w:rPr>
+          <w:rFonts w:asciiTheme="minorEastAsia" w:eastAsiaTheme="minorEastAsia" w:hAnsiTheme="minorEastAsia" w:cs="ＭＳ ゴシック" w:hint="eastAsia"/>
+        </w:rPr>
+        <w:t>検</w:t>
+      </w:r>
+      <w:r>
+        <w:rPr>
+          <w:rFonts w:asciiTheme="minorEastAsia" w:eastAsiaTheme="minorEastAsia" w:hAnsiTheme="minorEastAsia" w:cs="Malgun Gothic" w:hint="eastAsia"/>
+        </w:rPr>
+        <w:t>索</w:t>
+      </w:r>
+      <w:r>
+        <w:rPr>
+          <w:rFonts w:asciiTheme="minorEastAsia" w:eastAsiaTheme="minorEastAsia" w:hAnsiTheme="minorEastAsia" w:cs="Malgun Gothic" w:hint="eastAsia"/>
+        </w:rPr>
+        <w:t>手法</w:t>
+      </w:r>
+      <w:r>
+        <w:rPr>
+          <w:rFonts w:asciiTheme="minorEastAsia" w:eastAsiaTheme="minorEastAsia" w:hAnsiTheme="minorEastAsia" w:cs="Malgun Gothic" w:hint="eastAsia"/>
+        </w:rPr>
+        <w:t>について</w:t>
+      </w:r>
+      <w:r>
+        <w:rPr>
+          <w:rFonts w:asciiTheme="minorEastAsia" w:eastAsiaTheme="minorEastAsia" w:hAnsiTheme="minorEastAsia" w:cs="Malgun Gothic" w:hint="eastAsia"/>
+        </w:rPr>
+        <w:t>は</w:t>
+      </w:r>
+      <w:r>
+        <w:rPr>
+          <w:rFonts w:asciiTheme="minorEastAsia" w:eastAsiaTheme="minorEastAsia" w:hAnsiTheme="minorEastAsia" w:cs="Malgun Gothic" w:hint="eastAsia"/>
+        </w:rPr>
+        <w:t>検索</w:t>
+      </w:r>
+      <w:r>
+        <w:rPr>
+          <w:rFonts w:asciiTheme="minorEastAsia" w:eastAsiaTheme="minorEastAsia" w:hAnsiTheme="minorEastAsia" w:cs="Malgun Gothic" w:hint="eastAsia"/>
+        </w:rPr>
+        <w:t>される</w:t>
+      </w:r>
+      <w:r>
+        <w:rPr>
+          <w:rFonts w:asciiTheme="minorEastAsia" w:eastAsiaTheme="minorEastAsia" w:hAnsiTheme="minorEastAsia" w:cs="Malgun Gothic" w:hint="eastAsia"/>
+        </w:rPr>
+        <w:t>上位枚数を変化させた際の誤差変動を調査し、最も誤差が大きい場合と小さい場合の結果を提案手法と比較する。</w:t>
+      </w:r>
+    </w:p>
+    <w:p>
+      <w:pPr>
+        <w:pStyle w:val="FIT0"/>
+        <w:rPr>
+          <w:rFonts w:asciiTheme="minorEastAsia" w:eastAsia="Malgun Gothic" w:hAnsiTheme="minorEastAsia"/>
+        </w:rPr>
+      </w:pPr>
+      <w:r>
+        <w:rPr>
+          <w:rFonts w:asciiTheme="minorEastAsia" w:eastAsiaTheme="minorEastAsia" w:hAnsiTheme="minorEastAsia" w:hint="eastAsia"/>
+        </w:rPr>
+        <w:t>モバイルデバイスにおける屋外でのリアルタイムARコンテンツへの</w:t>
+      </w:r>
+      <w:r>
+        <w:rPr>
+          <w:rFonts w:asciiTheme="minorEastAsia" w:eastAsiaTheme="minorEastAsia" w:hAnsiTheme="minorEastAsia" w:cs="ＭＳ ゴシック" w:hint="eastAsia"/>
+        </w:rPr>
+        <w:t>応</w:t>
+      </w:r>
+      <w:r>
+        <w:rPr>
+          <w:rFonts w:asciiTheme="minorEastAsia" w:eastAsiaTheme="minorEastAsia" w:hAnsiTheme="minorEastAsia" w:cs="Malgun Gothic" w:hint="eastAsia"/>
+        </w:rPr>
+        <w:t>用を想定し、</w:t>
+      </w:r>
+      <w:r>
+        <w:rPr>
+          <w:rFonts w:asciiTheme="minorEastAsia" w:eastAsiaTheme="minorEastAsia" w:hAnsiTheme="minorEastAsia" w:hint="eastAsia"/>
+        </w:rPr>
+        <w:t>iPhone 13 proの</w:t>
+      </w:r>
+      <w:r>
+        <w:rPr>
+          <w:rFonts w:asciiTheme="minorEastAsia" w:eastAsiaTheme="minorEastAsia" w:hAnsiTheme="minorEastAsia" w:cs="ＭＳ ゴシック" w:hint="eastAsia"/>
+        </w:rPr>
+        <w:t>広</w:t>
+      </w:r>
+      <w:r>
+        <w:rPr>
+          <w:rFonts w:asciiTheme="minorEastAsia" w:eastAsiaTheme="minorEastAsia" w:hAnsiTheme="minorEastAsia" w:cs="Malgun Gothic" w:hint="eastAsia"/>
+        </w:rPr>
+        <w:t>角カメラを用いて</w:t>
+      </w:r>
+      <w:r>
+        <w:rPr>
+          <w:rFonts w:asciiTheme="minorEastAsia" w:eastAsiaTheme="minorEastAsia" w:hAnsiTheme="minorEastAsia" w:cs="Malgun Gothic" w:hint="eastAsia"/>
+          <w:b/>
+          <w:bCs/>
+        </w:rPr>
+        <w:t>図3</w:t>
+      </w:r>
+      <w:r>
+        <w:rPr>
+          <w:rFonts w:asciiTheme="minorEastAsia" w:eastAsiaTheme="minorEastAsia" w:hAnsiTheme="minorEastAsia" w:cs="Malgun Gothic" w:hint="eastAsia"/>
+        </w:rPr>
+        <w:t>のように</w:t>
+      </w:r>
+      <w:r>
+        <w:rPr>
+          <w:rFonts w:asciiTheme="minorEastAsia" w:eastAsiaTheme="minorEastAsia" w:hAnsiTheme="minorEastAsia" w:cs="Malgun Gothic" w:hint="eastAsia"/>
+        </w:rPr>
+        <w:t>2種類のデータセット（</w:t>
+      </w:r>
+      <w:r>
+        <w:rPr>
+          <w:rFonts w:asciiTheme="minorEastAsia" w:eastAsiaTheme="minorEastAsia" w:hAnsiTheme="minorEastAsia" w:cs="Malgun Gothic" w:hint="eastAsia"/>
+        </w:rPr>
+        <w:t>建物周</w:t>
+      </w:r>
+      <w:r>
+        <w:rPr>
+          <w:rFonts w:asciiTheme="minorEastAsia" w:eastAsiaTheme="minorEastAsia" w:hAnsiTheme="minorEastAsia" w:cs="ＭＳ ゴシック" w:hint="eastAsia"/>
+        </w:rPr>
+        <w:t>辺</w:t>
+      </w:r>
+      <w:r>
+        <w:rPr>
+          <w:rFonts w:asciiTheme="minorEastAsia" w:eastAsiaTheme="minorEastAsia" w:hAnsiTheme="minorEastAsia" w:cs="Malgun Gothic" w:hint="eastAsia"/>
+        </w:rPr>
+        <w:t>：</w:t>
+      </w:r>
+      <w:r>
+        <w:rPr>
+          <w:rFonts w:asciiTheme="minorEastAsia" w:eastAsiaTheme="minorEastAsia" w:hAnsiTheme="minorEastAsia" w:hint="eastAsia"/>
+        </w:rPr>
+        <w:t>293枚、公園の敷地</w:t>
+      </w:r>
+      <w:r>
+        <w:rPr>
+          <w:rFonts w:asciiTheme="minorEastAsia" w:eastAsiaTheme="minorEastAsia" w:hAnsiTheme="minorEastAsia" w:hint="eastAsia"/>
+        </w:rPr>
+        <w:t>：</w:t>
+      </w:r>
+      <w:r>
+        <w:rPr>
+          <w:rFonts w:asciiTheme="minorEastAsia" w:eastAsiaTheme="minorEastAsia" w:hAnsiTheme="minorEastAsia" w:hint="eastAsia"/>
+        </w:rPr>
+        <w:t>455枚）</w:t>
+      </w:r>
+      <w:r>
+        <w:rPr>
+          <w:rFonts w:asciiTheme="minorEastAsia" w:eastAsiaTheme="minorEastAsia" w:hAnsiTheme="minorEastAsia" w:cs="ＭＳ ゴシック" w:hint="eastAsia"/>
+        </w:rPr>
+        <w:t>を作成した。</w:t>
+      </w:r>
+      <w:r>
+        <w:rPr>
+          <w:rFonts w:asciiTheme="minorEastAsia" w:eastAsiaTheme="minorEastAsia" w:hAnsiTheme="minorEastAsia" w:cs="Malgun Gothic" w:hint="eastAsia"/>
+        </w:rPr>
+        <w:t>また、実験はAMD Ryzen7 5800H,16GB</w:t>
+      </w:r>
+      <w:r>
+        <w:rPr>
+          <w:rFonts w:asciiTheme="minorEastAsia" w:eastAsiaTheme="minorEastAsia" w:hAnsiTheme="minorEastAsia" w:cs="Malgun Gothic" w:hint="eastAsia"/>
+        </w:rPr>
+        <w:t>を搭載した</w:t>
+      </w:r>
+      <w:r>
+        <w:rPr>
+          <w:rFonts w:asciiTheme="minorEastAsia" w:eastAsiaTheme="minorEastAsia" w:hAnsiTheme="minorEastAsia" w:cs="Malgun Gothic" w:hint="eastAsia"/>
+        </w:rPr>
+        <w:t>ノートPCで行った。</w:t>
+      </w:r>
+    </w:p>
+    <w:p>
+      <w:pPr>
+        <w:pStyle w:val="FIT1"/>
+        <w:rPr>
+          <w:rFonts w:asciiTheme="minorEastAsia" w:eastAsiaTheme="minorEastAsia" w:hAnsiTheme="minorEastAsia"/>
+        </w:rPr>
+      </w:pPr>
+      <w:r>
+        <w:rPr>
+          <w:noProof/>
+        </w:rPr>
+        <mc:AlternateContent>
+          <mc:Choice Requires="wps">
+            <w:drawing>
+              <wp:anchor distT="0" distB="0" distL="114300" distR="114300" simplePos="0" relativeHeight="251685888" behindDoc="0" locked="0" layoutInCell="1" allowOverlap="1" wp14:anchorId="21FB95AD" wp14:editId="38E13D4D">
+                <wp:simplePos x="0" y="0"/>
+                <wp:positionH relativeFrom="column">
+                  <wp:align>right</wp:align>
+                </wp:positionH>
+                <wp:positionV relativeFrom="paragraph">
+                  <wp:posOffset>309877</wp:posOffset>
+                </wp:positionV>
+                <wp:extent cx="1464098" cy="1189249"/>
+                <wp:effectExtent l="0" t="0" r="22225" b="11430"/>
+                <wp:wrapNone/>
+                <wp:docPr id="1806252464" name="テキスト 3"/>
+                <wp:cNvGraphicFramePr/>
+                <a:graphic xmlns:a="http://schemas.openxmlformats.org/drawingml/2006/main">
+                  <a:graphicData uri="http://schemas.microsoft.com/office/word/2010/wordprocessingShape">
+                    <wps:wsp>
+                      <wps:cNvSpPr txBox="1"/>
+                      <wps:spPr>
+                        <a:xfrm>
+                          <a:off x="0" y="0"/>
+                          <a:ext cx="1464098" cy="1189249"/>
+                        </a:xfrm>
+                        <a:prstGeom prst="rect">
+                          <a:avLst/>
+                        </a:prstGeom>
+                        <a:noFill/>
+                        <a:ln>
+                          <a:solidFill>
+                            <a:schemeClr val="tx1"/>
+                          </a:solidFill>
+                        </a:ln>
+                        <a:effectLst/>
+                        <a:extLst>
+                          <a:ext uri="{C572A759-6A51-4108-AA02-DFA0A04FC94B}">
+                            <ma14:wrappingTextBoxFlag xmlns:ma14="http://schemas.microsoft.com/office/mac/drawingml/2011/main" xmlns:w="http://schemas.openxmlformats.org/wordprocessingml/2006/main" xmlns:w10="urn:schemas-microsoft-com:office:word" xmlns:v="urn:schemas-microsoft-com:vml" xmlns:o="urn:schemas-microsoft-com:office:office" xmlns:mv="urn:schemas-microsoft-com:mac:vml" xmlns:mo="http://schemas.microsoft.com/office/mac/office/2008/main" xmlns=""/>
+                          </a:ext>
+                        </a:extLst>
+                      </wps:spPr>
+                      <wps:txbx>
+                        <w:txbxContent>
+                          <w:p>
+                            <w:pPr>
+                              <w:pStyle w:val="FIT9"/>
+                              <w:rPr>
+                                <w:rFonts w:hint="eastAsia"/>
+                              </w:rPr>
+                            </w:pPr>
+                            <w:r>
+                              <w:rPr>
+                                <w:rFonts w:hint="eastAsia"/>
+                                <w:noProof/>
+                              </w:rPr>
+                              <w:drawing>
+                                <wp:inline distT="0" distB="0" distL="0" distR="0" wp14:anchorId="0EF6A31D" wp14:editId="7D86E465">
+                                  <wp:extent cx="1315085" cy="989368"/>
+                                  <wp:effectExtent l="0" t="0" r="0" b="1270"/>
+                                  <wp:docPr id="1075202820" name="그림 12"/>
+                                  <wp:cNvGraphicFramePr>
+                                    <a:graphicFrameLocks xmlns:a="http://schemas.openxmlformats.org/drawingml/2006/main" noChangeAspect="1"/>
+                                  </wp:cNvGraphicFramePr>
+                                  <a:graphic xmlns:a="http://schemas.openxmlformats.org/drawingml/2006/main">
+                                    <a:graphicData uri="http://schemas.openxmlformats.org/drawingml/2006/picture">
+                                      <pic:pic xmlns:pic="http://schemas.openxmlformats.org/drawingml/2006/picture">
+                                        <pic:nvPicPr>
+                                          <pic:cNvPr id="0" name="Picture 4"/>
+                                          <pic:cNvPicPr>
+                                            <a:picLocks noChangeAspect="1" noChangeArrowheads="1"/>
+                                          </pic:cNvPicPr>
+                                        </pic:nvPicPr>
+                                        <pic:blipFill>
+                                          <a:blip r:embed="rId11">
+                                            <a:extLst>
+                                              <a:ext uri="{28A0092B-C50C-407E-A947-70E740481C1C}">
+                                                <a14:useLocalDpi xmlns:a14="http://schemas.microsoft.com/office/drawing/2010/main" val="0"/>
+                                              </a:ext>
+                                            </a:extLst>
+                                          </a:blip>
+                                          <a:srcRect/>
+                                          <a:stretch>
+                                            <a:fillRect/>
+                                          </a:stretch>
+                                        </pic:blipFill>
+                                        <pic:spPr bwMode="auto">
+                                          <a:xfrm>
+                                            <a:off x="0" y="0"/>
+                                            <a:ext cx="1315085" cy="989368"/>
+                                          </a:xfrm>
+                                          <a:prstGeom prst="rect">
+                                            <a:avLst/>
+                                          </a:prstGeom>
+                                          <a:noFill/>
+                                          <a:ln>
+                                            <a:noFill/>
+                                          </a:ln>
+                                        </pic:spPr>
+                                      </pic:pic>
+                                    </a:graphicData>
+                                  </a:graphic>
+                                </wp:inline>
+                              </w:drawing>
+                            </w:r>
+                          </w:p>
+                        </w:txbxContent>
+                      </wps:txbx>
+                      <wps:bodyPr rot="0" spcFirstLastPara="0" vertOverflow="overflow" horzOverflow="overflow" vert="horz" wrap="square" lIns="74295" tIns="8890" rIns="74295" bIns="8890" numCol="1" spcCol="0" rtlCol="0" fromWordArt="0" anchor="ctr" anchorCtr="0" forceAA="0" compatLnSpc="1">
+                        <a:prstTxWarp prst="textNoShape">
+                          <a:avLst/>
+                        </a:prstTxWarp>
+                        <a:noAutofit/>
+                      </wps:bodyPr>
+                    </wps:wsp>
+                  </a:graphicData>
+                </a:graphic>
+              </wp:anchor>
+            </w:drawing>
+          </mc:Choice>
+          <mc:Fallback>
+            <w:pict>
+              <v:shape w14:anchorId="21FB95AD" id="テキスト 3" o:spid="_x0000_s1037" type="#_x0000_t202" style="position:absolute;left:0;text-align:left;margin-left:64.1pt;margin-top:24.4pt;width:115.3pt;height:93.65pt;z-index:251685888;visibility:visible;mso-wrap-style:square;mso-wrap-distance-left:9pt;mso-wrap-distance-top:0;mso-wrap-distance-right:9pt;mso-wrap-distance-bottom:0;mso-position-horizontal:right;mso-position-horizontal-relative:text;mso-position-vertical:absolute;mso-position-vertical-relative:text;v-text-anchor:middle" o:gfxdata="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" filled="f" strokecolor="black [3213]">
+                <v:textbox inset="5.85pt,.7pt,5.85pt,.7pt">
+                  <w:txbxContent>
+                    <w:p>
+                      <w:pPr>
+                        <w:pStyle w:val="FIT9"/>
+                        <w:rPr>
+                          <w:rFonts w:hint="eastAsia"/>
+                        </w:rPr>
+                      </w:pPr>
+                      <w:r>
+                        <w:rPr>
+                          <w:rFonts w:hint="eastAsia"/>
+                          <w:noProof/>
+                        </w:rPr>
+                        <w:drawing>
+                          <wp:inline distT="0" distB="0" distL="0" distR="0" wp14:anchorId="0EF6A31D" wp14:editId="7D86E465">
+                            <wp:extent cx="1315085" cy="989368"/>
+                            <wp:effectExtent l="0" t="0" r="0" b="1270"/>
+                            <wp:docPr id="1075202820" name="그림 12"/>
+                            <wp:cNvGraphicFramePr>
+                              <a:graphicFrameLocks xmlns:a="http://schemas.openxmlformats.org/drawingml/2006/main" noChangeAspect="1"/>
+                            </wp:cNvGraphicFramePr>
+                            <a:graphic xmlns:a="http://schemas.openxmlformats.org/drawingml/2006/main">
+                              <a:graphicData uri="http://schemas.openxmlformats.org/drawingml/2006/picture">
+                                <pic:pic xmlns:pic="http://schemas.openxmlformats.org/drawingml/2006/picture">
+                                  <pic:nvPicPr>
+                                    <pic:cNvPr id="0" name="Picture 4"/>
+                                    <pic:cNvPicPr>
+                                      <a:picLocks noChangeAspect="1" noChangeArrowheads="1"/>
+                                    </pic:cNvPicPr>
+                                  </pic:nvPicPr>
+                                  <pic:blipFill>
+                                    <a:blip r:embed="rId11">
+                                      <a:extLst>
+                                        <a:ext uri="{28A0092B-C50C-407E-A947-70E740481C1C}">
+                                          <a14:useLocalDpi xmlns:a14="http://schemas.microsoft.com/office/drawing/2010/main" val="0"/>
+                                        </a:ext>
+                                      </a:extLst>
+                                    </a:blip>
+                                    <a:srcRect/>
+                                    <a:stretch>
+                                      <a:fillRect/>
+                                    </a:stretch>
+                                  </pic:blipFill>
+                                  <pic:spPr bwMode="auto">
+                                    <a:xfrm>
+                                      <a:off x="0" y="0"/>
+                                      <a:ext cx="1315085" cy="989368"/>
+                                    </a:xfrm>
+                                    <a:prstGeom prst="rect">
+                                      <a:avLst/>
+                                    </a:prstGeom>
+                                    <a:noFill/>
+                                    <a:ln>
+                                      <a:noFill/>
+                                    </a:ln>
+                                  </pic:spPr>
+                                </pic:pic>
+                              </a:graphicData>
+                            </a:graphic>
+                          </wp:inline>
+                        </w:drawing>
+                      </w:r>
+                    </w:p>
+                  </w:txbxContent>
+                </v:textbox>
+              </v:shape>
+            </w:pict>
+          </mc:Fallback>
+        </mc:AlternateContent>
+      </w:r>
+      <w:r>
+        <w:rPr>
+          <w:rFonts w:asciiTheme="minorEastAsia" w:eastAsiaTheme="minorEastAsia" w:hAnsiTheme="minorEastAsia" w:hint="eastAsia"/>
+          <w:noProof/>
+        </w:rPr>
+        <mc:AlternateContent>
+          <mc:Choice Requires="wpg">
+            <w:drawing>
+              <wp:anchor distT="0" distB="0" distL="114300" distR="114300" simplePos="0" relativeHeight="251683840" behindDoc="0" locked="0" layoutInCell="1" allowOverlap="1" wp14:anchorId="5FE3A743" wp14:editId="6E2034A9">
+                <wp:simplePos x="0" y="0"/>
+                <wp:positionH relativeFrom="margin">
+                  <wp:align>left</wp:align>
+                </wp:positionH>
+                <wp:positionV relativeFrom="paragraph">
+                  <wp:posOffset>311782</wp:posOffset>
+                </wp:positionV>
+                <wp:extent cx="2943225" cy="1437640"/>
+                <wp:effectExtent l="0" t="0" r="9525" b="0"/>
+                <wp:wrapSquare wrapText="bothSides"/>
+                <wp:docPr id="1958788126" name="図形グループ 6"/>
+                <wp:cNvGraphicFramePr/>
+                <a:graphic xmlns:a="http://schemas.openxmlformats.org/drawingml/2006/main">
+                  <a:graphicData uri="http://schemas.microsoft.com/office/word/2010/wordprocessingGroup">
+                    <wpg:wgp>
+                      <wpg:cNvGrpSpPr/>
+                      <wpg:grpSpPr>
+                        <a:xfrm>
+                          <a:off x="0" y="0"/>
+                          <a:ext cx="2943225" cy="1437640"/>
+                          <a:chOff x="-10575" y="21809"/>
+                          <a:chExt cx="2944275" cy="1204528"/>
+                        </a:xfrm>
+                      </wpg:grpSpPr>
+                      <wps:wsp>
+                        <wps:cNvPr id="1693393610" name="テキスト 3"/>
+                        <wps:cNvSpPr txBox="1"/>
+                        <wps:spPr>
+                          <a:xfrm>
+                            <a:off x="-10575" y="21809"/>
+                            <a:ext cx="1464620" cy="981916"/>
+                          </a:xfrm>
+                          <a:prstGeom prst="rect">
+                            <a:avLst/>
+                          </a:prstGeom>
+                          <a:noFill/>
+                          <a:ln>
+                            <a:solidFill>
+                              <a:schemeClr val="tx1"/>
+                            </a:solidFill>
+                          </a:ln>
+                          <a:effectLst/>
+                          <a:extLst>
+                            <a:ext uri="{C572A759-6A51-4108-AA02-DFA0A04FC94B}">
+                              <ma14:wrappingTextBoxFlag xmlns:ma14="http://schemas.microsoft.com/office/mac/drawingml/2011/main" xmlns:w="http://schemas.openxmlformats.org/wordprocessingml/2006/main" xmlns:w10="urn:schemas-microsoft-com:office:word" xmlns:v="urn:schemas-microsoft-com:vml" xmlns:o="urn:schemas-microsoft-com:office:office" xmlns:mv="urn:schemas-microsoft-com:mac:vml" xmlns:mo="http://schemas.microsoft.com/office/mac/office/2008/main" xmlns=""/>
+                            </a:ext>
+                          </a:extLst>
+                        </wps:spPr>
+                        <wps:txbx>
+                          <w:txbxContent>
+                            <w:p>
+                              <w:pPr>
+                                <w:pStyle w:val="FIT9"/>
+                                <w:rPr>
+                                  <w:rFonts w:hint="eastAsia"/>
+                                  <w:lang w:eastAsia="ko-KR"/>
+                                </w:rPr>
+                              </w:pPr>
+                              <w:r>
+                                <w:rPr>
+                                  <w:noProof/>
+                                  <w:lang w:eastAsia="ko-KR"/>
+                                </w:rPr>
+                                <w:drawing>
+                                  <wp:inline distT="0" distB="0" distL="0" distR="0" wp14:anchorId="575BDBE3" wp14:editId="4A76B951">
+                                    <wp:extent cx="1344213" cy="1009540"/>
+                                    <wp:effectExtent l="0" t="0" r="8890" b="635"/>
+                                    <wp:docPr id="127762265" name="그림 10"/>
+                                    <wp:cNvGraphicFramePr>
+                                      <a:graphicFrameLocks xmlns:a="http://schemas.openxmlformats.org/drawingml/2006/main" noChangeAspect="1"/>
+                                    </wp:cNvGraphicFramePr>
+                                    <a:graphic xmlns:a="http://schemas.openxmlformats.org/drawingml/2006/main">
+                                      <a:graphicData uri="http://schemas.openxmlformats.org/drawingml/2006/picture">
+                                        <pic:pic xmlns:pic="http://schemas.openxmlformats.org/drawingml/2006/picture">
+                                          <pic:nvPicPr>
+                                            <pic:cNvPr id="0" name="Picture 2"/>
+                                            <pic:cNvPicPr>
+                                              <a:picLocks noChangeAspect="1" noChangeArrowheads="1"/>
+                                            </pic:cNvPicPr>
+                                          </pic:nvPicPr>
+                                          <pic:blipFill>
+                                            <a:blip r:embed="rId12">
+                                              <a:extLst>
+                                                <a:ext uri="{28A0092B-C50C-407E-A947-70E740481C1C}">
+                                                  <a14:useLocalDpi xmlns:a14="http://schemas.microsoft.com/office/drawing/2010/main" val="0"/>
+                                                </a:ext>
+                                              </a:extLst>
+                                            </a:blip>
+                                            <a:srcRect/>
+                                            <a:stretch>
+                                              <a:fillRect/>
+                                            </a:stretch>
+                                          </pic:blipFill>
+                                          <pic:spPr bwMode="auto">
+                                            <a:xfrm>
+                                              <a:off x="0" y="0"/>
+                                              <a:ext cx="1344213" cy="1009540"/>
+                                            </a:xfrm>
+                                            <a:prstGeom prst="rect">
+                                              <a:avLst/>
+                                            </a:prstGeom>
+                                            <a:noFill/>
+                                            <a:ln>
+                                              <a:noFill/>
+                                            </a:ln>
+                                          </pic:spPr>
+                                        </pic:pic>
+                                      </a:graphicData>
+                                    </a:graphic>
+                                  </wp:inline>
+                                </w:drawing>
+                              </w:r>
+                            </w:p>
+                          </w:txbxContent>
+                        </wps:txbx>
+                        <wps:bodyPr rot="0" spcFirstLastPara="0" vertOverflow="overflow" horzOverflow="overflow" vert="horz" wrap="square" lIns="74295" tIns="8890" rIns="74295" bIns="8890" numCol="1" spcCol="0" rtlCol="0" fromWordArt="0" anchor="ctr" anchorCtr="0" forceAA="0" compatLnSpc="1">
+                          <a:prstTxWarp prst="textNoShape">
+                            <a:avLst/>
+                          </a:prstTxWarp>
+                          <a:noAutofit/>
+                        </wps:bodyPr>
+                      </wps:wsp>
+                      <wps:wsp>
+                        <wps:cNvPr id="1993296182" name="テキスト 4"/>
+                        <wps:cNvSpPr txBox="1"/>
+                        <wps:spPr>
+                          <a:xfrm>
+                            <a:off x="0" y="1056094"/>
+                            <a:ext cx="2933700" cy="170243"/>
+                          </a:xfrm>
+                          <a:prstGeom prst="rect">
+                            <a:avLst/>
+                          </a:prstGeom>
+                          <a:solidFill>
+                            <a:prstClr val="white"/>
+                          </a:solidFill>
+                          <a:ln>
+                            <a:noFill/>
+                          </a:ln>
+                          <a:effectLst/>
+                          <a:extLst>
+                            <a:ext uri="{C572A759-6A51-4108-AA02-DFA0A04FC94B}">
+                              <ma14:wrappingTextBoxFlag xmlns:ma14="http://schemas.microsoft.com/office/mac/drawingml/2011/main" xmlns:w="http://schemas.openxmlformats.org/wordprocessingml/2006/main" xmlns:w10="urn:schemas-microsoft-com:office:word" xmlns:v="urn:schemas-microsoft-com:vml" xmlns:o="urn:schemas-microsoft-com:office:office" xmlns:mv="urn:schemas-microsoft-com:mac:vml" xmlns:mo="http://schemas.microsoft.com/office/mac/office/2008/main" xmlns=""/>
+                            </a:ext>
+                          </a:extLst>
+                        </wps:spPr>
+                        <wps:txbx>
+                          <w:txbxContent>
+                            <w:p>
+                              <w:pPr>
+                                <w:pStyle w:val="a9"/>
+                                <w:rPr>
+                                  <w:rFonts w:asciiTheme="majorEastAsia" w:eastAsiaTheme="majorEastAsia" w:hAnsiTheme="majorEastAsia" w:hint="eastAsia"/>
+                                  <w:noProof/>
+                                  <w:szCs w:val="20"/>
+                                </w:rPr>
+                              </w:pPr>
+                              <w:r>
+                                <w:rPr>
+                                  <w:rFonts w:asciiTheme="majorEastAsia" w:eastAsiaTheme="majorEastAsia" w:hAnsiTheme="majorEastAsia" w:hint="eastAsia"/>
+                                </w:rPr>
+                                <w:t>図 3：</w:t>
+                              </w:r>
+                              <w:r>
+                                <w:rPr>
+                                  <w:rFonts w:asciiTheme="majorEastAsia" w:eastAsiaTheme="majorEastAsia" w:hAnsiTheme="majorEastAsia" w:cs="Malgun Gothic" w:hint="eastAsia"/>
+                                </w:rPr>
+                                <w:t>建物周</w:t>
+                              </w:r>
+                              <w:r>
+                                <w:rPr>
+                                  <w:rFonts w:asciiTheme="majorEastAsia" w:eastAsiaTheme="majorEastAsia" w:hAnsiTheme="majorEastAsia" w:cs="ＭＳ ゴシック" w:hint="eastAsia"/>
+                                </w:rPr>
+                                <w:t>辺の画像(</w:t>
+                              </w:r>
+                              <w:r>
+                                <w:rPr>
+                                  <w:rFonts w:asciiTheme="majorEastAsia" w:eastAsiaTheme="majorEastAsia" w:hAnsiTheme="majorEastAsia" w:hint="eastAsia"/>
+                                </w:rPr>
+                                <w:t>左</w:t>
+                              </w:r>
+                              <w:r>
+                                <w:rPr>
+                                  <w:rFonts w:asciiTheme="majorEastAsia" w:eastAsiaTheme="majorEastAsia" w:hAnsiTheme="majorEastAsia" w:cs="ＭＳ ゴシック" w:hint="eastAsia"/>
+                                </w:rPr>
+                                <w:t>),</w:t>
+                              </w:r>
+                              <w:r>
+                                <w:rPr>
+                                  <w:rFonts w:asciiTheme="majorEastAsia" w:eastAsiaTheme="majorEastAsia" w:hAnsiTheme="majorEastAsia" w:hint="eastAsia"/>
+                                </w:rPr>
+                                <w:t>公園敷地の画像(</w:t>
+                              </w:r>
+                              <w:r>
+                                <w:rPr>
+                                  <w:rFonts w:asciiTheme="majorEastAsia" w:eastAsiaTheme="majorEastAsia" w:hAnsiTheme="majorEastAsia" w:hint="eastAsia"/>
+                                </w:rPr>
+                                <w:t>右</w:t>
+                              </w:r>
+                              <w:r>
+                                <w:rPr>
+                                  <w:rFonts w:asciiTheme="majorEastAsia" w:eastAsiaTheme="majorEastAsia" w:hAnsiTheme="majorEastAsia" w:hint="eastAsia"/>
+                                </w:rPr>
+                                <w:t>)</w:t>
+                              </w:r>
+                            </w:p>
+                          </w:txbxContent>
+                        </wps:txbx>
+                        <wps:bodyPr rot="0" spcFirstLastPara="0" vertOverflow="overflow" horzOverflow="overflow" vert="horz" wrap="square" lIns="0" tIns="0" rIns="0" bIns="0" numCol="1" spcCol="0" rtlCol="0" fromWordArt="0" anchor="t" anchorCtr="0" forceAA="0" compatLnSpc="1">
+                          <a:prstTxWarp prst="textNoShape">
+                            <a:avLst/>
+                          </a:prstTxWarp>
+                          <a:noAutofit/>
+                        </wps:bodyPr>
+                      </wps:wsp>
+                    </wpg:wgp>
+                  </a:graphicData>
+                </a:graphic>
+                <wp14:sizeRelH relativeFrom="margin">
+                  <wp14:pctWidth>0</wp14:pctWidth>
+                </wp14:sizeRelH>
+                <wp14:sizeRelV relativeFrom="margin">
+                  <wp14:pctHeight>0</wp14:pctHeight>
+                </wp14:sizeRelV>
+              </wp:anchor>
+            </w:drawing>
+          </mc:Choice>
+          <mc:Fallback>
+            <w:pict>
+              <v:group w14:anchorId="5FE3A743" id="_x0000_s1038" style="position:absolute;left:0;text-align:left;margin-left:0;margin-top:24.55pt;width:231.75pt;height:113.2pt;z-index:251683840;mso-position-horizontal:left;mso-position-horizontal-relative:margin;mso-width-relative:margin;mso-height-relative:margin" coordorigin="-105,218" coordsize="29442,12045" o:gfxdata="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">
+                <v:shape id="_x0000_s1039" type="#_x0000_t202" style="position:absolute;left:-105;top:218;width:14645;height:9819;visibility:visible;mso-wrap-style:square;v-text-anchor:middle" o:gfxdata="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" filled="f" strokecolor="black [3213]">
+                  <v:textbox inset="5.85pt,.7pt,5.85pt,.7pt">
+                    <w:txbxContent>
+                      <w:p>
+                        <w:pPr>
+                          <w:pStyle w:val="FIT9"/>
+                          <w:rPr>
+                            <w:rFonts w:hint="eastAsia"/>
+                            <w:lang w:eastAsia="ko-KR"/>
+                          </w:rPr>
+                        </w:pPr>
+                        <w:r>
+                          <w:rPr>
+                            <w:noProof/>
+                            <w:lang w:eastAsia="ko-KR"/>
+                          </w:rPr>
+                          <w:drawing>
+                            <wp:inline distT="0" distB="0" distL="0" distR="0" wp14:anchorId="575BDBE3" wp14:editId="4A76B951">
+                              <wp:extent cx="1344213" cy="1009540"/>
+                              <wp:effectExtent l="0" t="0" r="8890" b="635"/>
+                              <wp:docPr id="127762265" name="그림 10"/>
+                              <wp:cNvGraphicFramePr>
+                                <a:graphicFrameLocks xmlns:a="http://schemas.openxmlformats.org/drawingml/2006/main" noChangeAspect="1"/>
+                              </wp:cNvGraphicFramePr>
+                              <a:graphic xmlns:a="http://schemas.openxmlformats.org/drawingml/2006/main">
+                                <a:graphicData uri="http://schemas.openxmlformats.org/drawingml/2006/picture">
+                                  <pic:pic xmlns:pic="http://schemas.openxmlformats.org/drawingml/2006/picture">
+                                    <pic:nvPicPr>
+                                      <pic:cNvPr id="0" name="Picture 2"/>
+                                      <pic:cNvPicPr>
+                                        <a:picLocks noChangeAspect="1" noChangeArrowheads="1"/>
+                                      </pic:cNvPicPr>
+                                    </pic:nvPicPr>
+                                    <pic:blipFill>
+                                      <a:blip r:embed="rId12">
+                                        <a:extLst>
+                                          <a:ext uri="{28A0092B-C50C-407E-A947-70E740481C1C}">
+                                            <a14:useLocalDpi xmlns:a14="http://schemas.microsoft.com/office/drawing/2010/main" val="0"/>
+                                          </a:ext>
+                                        </a:extLst>
+                                      </a:blip>
+                                      <a:srcRect/>
+                                      <a:stretch>
+                                        <a:fillRect/>
+                                      </a:stretch>
+                                    </pic:blipFill>
+                                    <pic:spPr bwMode="auto">
+                                      <a:xfrm>
+                                        <a:off x="0" y="0"/>
+                                        <a:ext cx="1344213" cy="1009540"/>
+                                      </a:xfrm>
+                                      <a:prstGeom prst="rect">
+                                        <a:avLst/>
+                                      </a:prstGeom>
+                                      <a:noFill/>
+                                      <a:ln>
+                                        <a:noFill/>
+                                      </a:ln>
+                                    </pic:spPr>
+                                  </pic:pic>
+                                </a:graphicData>
+                              </a:graphic>
+                            </wp:inline>
+                          </w:drawing>
+                        </w:r>
+                      </w:p>
+                    </w:txbxContent>
+                  </v:textbox>
+                </v:shape>
+                <v:shape id="テキスト 4" o:spid="_x0000_s1040" type="#_x0000_t202" style="position:absolute;top:10560;width:29337;height:1703;visibility:visible;mso-wrap-style:square;v-text-anchor:top" o:gfxdata="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" stroked="f">
+                  <v:textbox inset="0,0,0,0">
+                    <w:txbxContent>
+                      <w:p>
+                        <w:pPr>
+                          <w:pStyle w:val="a9"/>
+                          <w:rPr>
+                            <w:rFonts w:asciiTheme="majorEastAsia" w:eastAsiaTheme="majorEastAsia" w:hAnsiTheme="majorEastAsia" w:hint="eastAsia"/>
+                            <w:noProof/>
+                            <w:szCs w:val="20"/>
+                          </w:rPr>
+                        </w:pPr>
+                        <w:r>
+                          <w:rPr>
+                            <w:rFonts w:asciiTheme="majorEastAsia" w:eastAsiaTheme="majorEastAsia" w:hAnsiTheme="majorEastAsia" w:hint="eastAsia"/>
+                          </w:rPr>
+                          <w:t>図 3：</w:t>
+                        </w:r>
+                        <w:r>
+                          <w:rPr>
+                            <w:rFonts w:asciiTheme="majorEastAsia" w:eastAsiaTheme="majorEastAsia" w:hAnsiTheme="majorEastAsia" w:cs="Malgun Gothic" w:hint="eastAsia"/>
+                          </w:rPr>
+                          <w:t>建物周</w:t>
+                        </w:r>
+                        <w:r>
+                          <w:rPr>
+                            <w:rFonts w:asciiTheme="majorEastAsia" w:eastAsiaTheme="majorEastAsia" w:hAnsiTheme="majorEastAsia" w:cs="ＭＳ ゴシック" w:hint="eastAsia"/>
+                          </w:rPr>
+                          <w:t>辺の画像(</w:t>
+                        </w:r>
+                        <w:r>
+                          <w:rPr>
+                            <w:rFonts w:asciiTheme="majorEastAsia" w:eastAsiaTheme="majorEastAsia" w:hAnsiTheme="majorEastAsia" w:hint="eastAsia"/>
+                          </w:rPr>
+                          <w:t>左</w:t>
+                        </w:r>
+                        <w:r>
+                          <w:rPr>
+                            <w:rFonts w:asciiTheme="majorEastAsia" w:eastAsiaTheme="majorEastAsia" w:hAnsiTheme="majorEastAsia" w:cs="ＭＳ ゴシック" w:hint="eastAsia"/>
+                          </w:rPr>
+                          <w:t>),</w:t>
+                        </w:r>
+                        <w:r>
+                          <w:rPr>
+                            <w:rFonts w:asciiTheme="majorEastAsia" w:eastAsiaTheme="majorEastAsia" w:hAnsiTheme="majorEastAsia" w:hint="eastAsia"/>
+                          </w:rPr>
+                          <w:t>公園敷地の画像(</w:t>
+                        </w:r>
+                        <w:r>
+                          <w:rPr>
+                            <w:rFonts w:asciiTheme="majorEastAsia" w:eastAsiaTheme="majorEastAsia" w:hAnsiTheme="majorEastAsia" w:hint="eastAsia"/>
+                          </w:rPr>
+                          <w:t>右</w:t>
+                        </w:r>
+                        <w:r>
+                          <w:rPr>
+                            <w:rFonts w:asciiTheme="majorEastAsia" w:eastAsiaTheme="majorEastAsia" w:hAnsiTheme="majorEastAsia" w:hint="eastAsia"/>
+                          </w:rPr>
+                          <w:t>)</w:t>
+                        </w:r>
+                      </w:p>
+                    </w:txbxContent>
+                  </v:textbox>
+                </v:shape>
+                <w10:wrap type="square" anchorx="margin"/>
+              </v:group>
+            </w:pict>
+          </mc:Fallback>
+        </mc:AlternateContent>
+      </w:r>
+      <w:r>
+        <w:rPr>
+          <w:rFonts w:asciiTheme="minorEastAsia" w:eastAsiaTheme="minorEastAsia" w:hAnsiTheme="minorEastAsia" w:hint="eastAsia"/>
+        </w:rPr>
+        <w:t>実験結果</w:t>
+      </w:r>
+    </w:p>
+    <w:p>
+      <w:pPr>
+        <w:pStyle w:val="FIT0"/>
+        <w:ind w:firstLine="199"/>
+        <w:rPr>
+          <w:rFonts w:eastAsiaTheme="minorEastAsia" w:hint="eastAsia"/>
+        </w:rPr>
+      </w:pPr>
+      <w:r>
+        <w:rPr>
+          <w:rFonts w:eastAsiaTheme="minorEastAsia" w:hint="eastAsia"/>
+        </w:rPr>
+        <w:t>提案手法の結果を</w:t>
+      </w:r>
+      <w:r>
+        <w:rPr>
+          <w:rFonts w:eastAsiaTheme="minorEastAsia" w:hint="eastAsia"/>
+          <w:b/>
+          <w:bCs/>
+        </w:rPr>
+        <w:t>図３</w:t>
+      </w:r>
+      <w:r>
+        <w:rPr>
+          <w:rFonts w:eastAsiaTheme="minorEastAsia" w:hint="eastAsia"/>
+        </w:rPr>
+        <w:t>に示す。</w:t>
+      </w:r>
+    </w:p>
+    <w:p>
+      <w:pPr>
+        <w:pStyle w:val="FIT0"/>
+        <w:ind w:firstLine="0"/>
+        <w:rPr>
+          <w:rFonts w:eastAsiaTheme="minorEastAsia"/>
+        </w:rPr>
+      </w:pPr>
+    </w:p>
+    <w:p>
+      <w:pPr>
+        <w:pStyle w:val="FIT0"/>
+        <w:ind w:firstLine="0"/>
+        <w:rPr>
+          <w:rFonts w:eastAsiaTheme="minorEastAsia" w:hint="eastAsia"/>
+        </w:rPr>
+      </w:pPr>
+    </w:p>
+    <w:p>
+      <w:pPr>
+        <w:pStyle w:val="FIT1"/>
+        <w:rPr>
+          <w:rFonts w:asciiTheme="minorEastAsia" w:eastAsiaTheme="minorEastAsia" w:hAnsiTheme="minorEastAsia"/>
+        </w:rPr>
+      </w:pPr>
+      <w:r>
+        <w:rPr>
+          <w:rFonts w:asciiTheme="minorEastAsia" w:eastAsiaTheme="minorEastAsia" w:hAnsiTheme="minorEastAsia" w:hint="eastAsia"/>
+        </w:rPr>
+        <w:t>おわりに</w:t>
+      </w:r>
+    </w:p>
+    <w:p>
+      <w:pPr>
+        <w:pStyle w:val="FIT0"/>
+        <w:rPr>
+          <w:rFonts w:asciiTheme="minorEastAsia" w:eastAsiaTheme="minorEastAsia" w:hAnsiTheme="minorEastAsia" w:hint="eastAsia"/>
         </w:rPr>
       </w:pPr>
     </w:p>
@@ -2820,7 +3664,7 @@
 </file>
 
 <file path=word/endnotes.xml><?xml version="1.0" encoding="utf-8"?>
-<w:endnotes xmlns:wpc="http://schemas.microsoft.com/office/word/2010/wordprocessingCanvas" xmlns:cx="http://schemas.microsoft.com/office/drawing/2014/chartex" xmlns:cx1="http://schemas.microsoft.com/office/drawing/2015/9/8/chartex" xmlns:cx2="http://schemas.microsoft.com/office/drawing/2015/10/21/chartex" xmlns:cx3="http://schemas.microsoft.com/office/drawing/2016/5/9/chartex" xmlns:cx4="http://schemas.microsoft.com/office/drawing/2016/5/10/chartex" xmlns:cx5="http://schemas.microsoft.com/office/drawing/2016/5/11/chartex" xmlns:cx6="http://schemas.microsoft.com/office/drawing/2016/5/12/chartex" xmlns:cx7="http://schemas.microsoft.com/office/drawing/2016/5/13/chartex" xmlns:cx8="http://schemas.microsoft.com/office/drawing/2016/5/14/chartex" xmlns:mc="http://schemas.openxmlformats.org/markup-compatibility/2006" xmlns:aink="http://schemas.microsoft.com/office/drawing/2016/ink" xmlns:am3d="http://schemas.microsoft.com/office/drawing/2017/model3d" xmlns:o="urn:schemas-microsoft-com:office:office" xmlns:oel="http://schemas.microsoft.com/office/2019/extlst" xmlns:r="http://schemas.openxmlformats.org/officeDocument/2006/relationships" xmlns:m="http://schemas.openxmlformats.org/officeDocument/2006/math" xmlns:v="urn:schemas-microsoft-com:vml" xmlns:wp14="http://schemas.microsoft.com/office/word/2010/wordprocessingDrawing" xmlns:wp="http://schemas.openxmlformats.org/drawingml/2006/wordprocessingDrawing" xmlns:w10="urn:schemas-microsoft-com:office:word" xmlns:w="http://schemas.openxmlformats.org/wordprocessingml/2006/main" xmlns:w14="http://schemas.microsoft.com/office/word/2010/wordml" xmlns:w15="http://schemas.microsoft.com/office/word/2012/wordml" xmlns:w16cex="http://schemas.microsoft.com/office/word/2018/wordml/cex" xmlns:w16cid="http://schemas.microsoft.com/office/word/2016/wordml/cid" xmlns:w16="http://schemas.microsoft.com/office/word/2018/wordml" xmlns:w16sdtdh="http://schemas.microsoft.com/office/word/2020/wordml/sdtdatahash" xmlns:w16se="http://schemas.microsoft.com/office/word/2015/wordml/symex" xmlns:wpg="http://schemas.microsoft.com/office/word/2010/wordprocessingGroup" xmlns:wpi="http://schemas.microsoft.com/office/word/2010/wordprocessingInk" xmlns:wne="http://schemas.microsoft.com/office/word/2006/wordml" xmlns:wps="http://schemas.microsoft.com/office/word/2010/wordprocessingShape" mc:Ignorable="w14 w15 w16se w16cid w16 w16cex w16sdtdh wp14">
+<w:endnotes xmlns:wpc="http://schemas.microsoft.com/office/word/2010/wordprocessingCanvas" xmlns:cx="http://schemas.microsoft.com/office/drawing/2014/chartex" xmlns:cx1="http://schemas.microsoft.com/office/drawing/2015/9/8/chartex" xmlns:cx2="http://schemas.microsoft.com/office/drawing/2015/10/21/chartex" xmlns:cx3="http://schemas.microsoft.com/office/drawing/2016/5/9/chartex" xmlns:cx4="http://schemas.microsoft.com/office/drawing/2016/5/10/chartex" xmlns:cx5="http://schemas.microsoft.com/office/drawing/2016/5/11/chartex" xmlns:cx6="http://schemas.microsoft.com/office/drawing/2016/5/12/chartex" xmlns:cx7="http://schemas.microsoft.com/office/drawing/2016/5/13/chartex" xmlns:cx8="http://schemas.microsoft.com/office/drawing/2016/5/14/chartex" xmlns:mc="http://schemas.openxmlformats.org/markup-compatibility/2006" xmlns:aink="http://schemas.microsoft.com/office/drawing/2016/ink" xmlns:am3d="http://schemas.microsoft.com/office/drawing/2017/model3d" xmlns:o="urn:schemas-microsoft-com:office:office" xmlns:oel="http://schemas.microsoft.com/office/2019/extlst" xmlns:r="http://schemas.openxmlformats.org/officeDocument/2006/relationships" xmlns:m="http://schemas.openxmlformats.org/officeDocument/2006/math" xmlns:v="urn:schemas-microsoft-com:vml" xmlns:wp14="http://schemas.microsoft.com/office/word/2010/wordprocessingDrawing" xmlns:wp="http://schemas.openxmlformats.org/drawingml/2006/wordprocessingDrawing" xmlns:w10="urn:schemas-microsoft-com:office:word" xmlns:w="http://schemas.openxmlformats.org/wordprocessingml/2006/main" xmlns:w14="http://schemas.microsoft.com/office/word/2010/wordml" xmlns:w15="http://schemas.microsoft.com/office/word/2012/wordml" xmlns:w16cex="http://schemas.microsoft.com/office/word/2018/wordml/cex" xmlns:w16cid="http://schemas.microsoft.com/office/word/2016/wordml/cid" xmlns:w16="http://schemas.microsoft.com/office/word/2018/wordml" xmlns:w16du="http://schemas.microsoft.com/office/word/2023/wordml/word16du" xmlns:w16sdtdh="http://schemas.microsoft.com/office/word/2020/wordml/sdtdatahash" xmlns:w16sdtfl="http://schemas.microsoft.com/office/word/2024/wordml/sdtformatlock" xmlns:w16se="http://schemas.microsoft.com/office/word/2015/wordml/symex" xmlns:wpg="http://schemas.microsoft.com/office/word/2010/wordprocessingGroup" xmlns:wpi="http://schemas.microsoft.com/office/word/2010/wordprocessingInk" xmlns:wne="http://schemas.microsoft.com/office/word/2006/wordml" xmlns:wps="http://schemas.microsoft.com/office/word/2010/wordprocessingShape" mc:Ignorable="w14 w15 w16se w16cid w16 w16cex w16sdtdh w16sdtfl w16du wp14">
   <w:endnote w:type="separator" w:id="-1">
     <w:p/>
   </w:endnote>
@@ -2835,7 +3679,7 @@
 </file>
 
 <file path=word/footnotes.xml><?xml version="1.0" encoding="utf-8"?>
-<w:footnotes xmlns:wpc="http://schemas.microsoft.com/office/word/2010/wordprocessingCanvas" xmlns:cx="http://schemas.microsoft.com/office/drawing/2014/chartex" xmlns:cx1="http://schemas.microsoft.com/office/drawing/2015/9/8/chartex" xmlns:cx2="http://schemas.microsoft.com/office/drawing/2015/10/21/chartex" xmlns:cx3="http://schemas.microsoft.com/office/drawing/2016/5/9/chartex" xmlns:cx4="http://schemas.microsoft.com/office/drawing/2016/5/10/chartex" xmlns:cx5="http://schemas.microsoft.com/office/drawing/2016/5/11/chartex" xmlns:cx6="http://schemas.microsoft.com/office/drawing/2016/5/12/chartex" xmlns:cx7="http://schemas.microsoft.com/office/drawing/2016/5/13/chartex" xmlns:cx8="http://schemas.microsoft.com/office/drawing/2016/5/14/chartex" xmlns:mc="http://schemas.openxmlformats.org/markup-compatibility/2006" xmlns:aink="http://schemas.microsoft.com/office/drawing/2016/ink" xmlns:am3d="http://schemas.microsoft.com/office/drawing/2017/model3d" xmlns:o="urn:schemas-microsoft-com:office:office" xmlns:oel="http://schemas.microsoft.com/office/2019/extlst" xmlns:r="http://schemas.openxmlformats.org/officeDocument/2006/relationships" xmlns:m="http://schemas.openxmlformats.org/officeDocument/2006/math" xmlns:v="urn:schemas-microsoft-com:vml" xmlns:wp14="http://schemas.microsoft.com/office/word/2010/wordprocessingDrawing" xmlns:wp="http://schemas.openxmlformats.org/drawingml/2006/wordprocessingDrawing" xmlns:w10="urn:schemas-microsoft-com:office:word" xmlns:w="http://schemas.openxmlformats.org/wordprocessingml/2006/main" xmlns:w14="http://schemas.microsoft.com/office/word/2010/wordml" xmlns:w15="http://schemas.microsoft.com/office/word/2012/wordml" xmlns:w16cex="http://schemas.microsoft.com/office/word/2018/wordml/cex" xmlns:w16cid="http://schemas.microsoft.com/office/word/2016/wordml/cid" xmlns:w16="http://schemas.microsoft.com/office/word/2018/wordml" xmlns:w16sdtdh="http://schemas.microsoft.com/office/word/2020/wordml/sdtdatahash" xmlns:w16se="http://schemas.microsoft.com/office/word/2015/wordml/symex" xmlns:wpg="http://schemas.microsoft.com/office/word/2010/wordprocessingGroup" xmlns:wpi="http://schemas.microsoft.com/office/word/2010/wordprocessingInk" xmlns:wne="http://schemas.microsoft.com/office/word/2006/wordml" xmlns:wps="http://schemas.microsoft.com/office/word/2010/wordprocessingShape" mc:Ignorable="w14 w15 w16se w16cid w16 w16cex w16sdtdh wp14">
+<w:footnotes xmlns:wpc="http://schemas.microsoft.com/office/word/2010/wordprocessingCanvas" xmlns:cx="http://schemas.microsoft.com/office/drawing/2014/chartex" xmlns:cx1="http://schemas.microsoft.com/office/drawing/2015/9/8/chartex" xmlns:cx2="http://schemas.microsoft.com/office/drawing/2015/10/21/chartex" xmlns:cx3="http://schemas.microsoft.com/office/drawing/2016/5/9/chartex" xmlns:cx4="http://schemas.microsoft.com/office/drawing/2016/5/10/chartex" xmlns:cx5="http://schemas.microsoft.com/office/drawing/2016/5/11/chartex" xmlns:cx6="http://schemas.microsoft.com/office/drawing/2016/5/12/chartex" xmlns:cx7="http://schemas.microsoft.com/office/drawing/2016/5/13/chartex" xmlns:cx8="http://schemas.microsoft.com/office/drawing/2016/5/14/chartex" xmlns:mc="http://schemas.openxmlformats.org/markup-compatibility/2006" xmlns:aink="http://schemas.microsoft.com/office/drawing/2016/ink" xmlns:am3d="http://schemas.microsoft.com/office/drawing/2017/model3d" xmlns:o="urn:schemas-microsoft-com:office:office" xmlns:oel="http://schemas.microsoft.com/office/2019/extlst" xmlns:r="http://schemas.openxmlformats.org/officeDocument/2006/relationships" xmlns:m="http://schemas.openxmlformats.org/officeDocument/2006/math" xmlns:v="urn:schemas-microsoft-com:vml" xmlns:wp14="http://schemas.microsoft.com/office/word/2010/wordprocessingDrawing" xmlns:wp="http://schemas.openxmlformats.org/drawingml/2006/wordprocessingDrawing" xmlns:w10="urn:schemas-microsoft-com:office:word" xmlns:w="http://schemas.openxmlformats.org/wordprocessingml/2006/main" xmlns:w14="http://schemas.microsoft.com/office/word/2010/wordml" xmlns:w15="http://schemas.microsoft.com/office/word/2012/wordml" xmlns:w16cex="http://schemas.microsoft.com/office/word/2018/wordml/cex" xmlns:w16cid="http://schemas.microsoft.com/office/word/2016/wordml/cid" xmlns:w16="http://schemas.microsoft.com/office/word/2018/wordml" xmlns:w16du="http://schemas.microsoft.com/office/word/2023/wordml/word16du" xmlns:w16sdtdh="http://schemas.microsoft.com/office/word/2020/wordml/sdtdatahash" xmlns:w16sdtfl="http://schemas.microsoft.com/office/word/2024/wordml/sdtformatlock" xmlns:w16se="http://schemas.microsoft.com/office/word/2015/wordml/symex" xmlns:wpg="http://schemas.microsoft.com/office/word/2010/wordprocessingGroup" xmlns:wpi="http://schemas.microsoft.com/office/word/2010/wordprocessingInk" xmlns:wne="http://schemas.microsoft.com/office/word/2006/wordml" xmlns:wps="http://schemas.microsoft.com/office/word/2010/wordprocessingShape" mc:Ignorable="w14 w15 w16se w16cid w16 w16cex w16sdtdh w16sdtfl w16du wp14">
   <w:footnote w:type="separator" w:id="-1">
     <w:p>
       <w:r>
@@ -2854,7 +3698,7 @@
 </file>
 
 <file path=word/numbering.xml><?xml version="1.0" encoding="utf-8"?>
-<w:numbering xmlns:wpc="http://schemas.microsoft.com/office/word/2010/wordprocessingCanvas" xmlns:cx="http://schemas.microsoft.com/office/drawing/2014/chartex" xmlns:cx1="http://schemas.microsoft.com/office/drawing/2015/9/8/chartex" xmlns:cx2="http://schemas.microsoft.com/office/drawing/2015/10/21/chartex" xmlns:cx3="http://schemas.microsoft.com/office/drawing/2016/5/9/chartex" xmlns:cx4="http://schemas.microsoft.com/office/drawing/2016/5/10/chartex" xmlns:cx5="http://schemas.microsoft.com/office/drawing/2016/5/11/chartex" xmlns:cx6="http://schemas.microsoft.com/office/drawing/2016/5/12/chartex" xmlns:cx7="http://schemas.microsoft.com/office/drawing/2016/5/13/chartex" xmlns:cx8="http://schemas.microsoft.com/office/drawing/2016/5/14/chartex" xmlns:mc="http://schemas.openxmlformats.org/markup-compatibility/2006" xmlns:aink="http://schemas.microsoft.com/office/drawing/2016/ink" xmlns:am3d="http://schemas.microsoft.com/office/drawing/2017/model3d" xmlns:o="urn:schemas-microsoft-com:office:office" xmlns:oel="http://schemas.microsoft.com/office/2019/extlst" xmlns:r="http://schemas.openxmlformats.org/officeDocument/2006/relationships" xmlns:m="http://schemas.openxmlformats.org/officeDocument/2006/math" xmlns:v="urn:schemas-microsoft-com:vml" xmlns:wp14="http://schemas.microsoft.com/office/word/2010/wordprocessingDrawing" xmlns:wp="http://schemas.openxmlformats.org/drawingml/2006/wordprocessingDrawing" xmlns:w10="urn:schemas-microsoft-com:office:word" xmlns:w="http://schemas.openxmlformats.org/wordprocessingml/2006/main" xmlns:w14="http://schemas.microsoft.com/office/word/2010/wordml" xmlns:w15="http://schemas.microsoft.com/office/word/2012/wordml" xmlns:w16cex="http://schemas.microsoft.com/office/word/2018/wordml/cex" xmlns:w16cid="http://schemas.microsoft.com/office/word/2016/wordml/cid" xmlns:w16="http://schemas.microsoft.com/office/word/2018/wordml" xmlns:w16sdtdh="http://schemas.microsoft.com/office/word/2020/wordml/sdtdatahash" xmlns:w16se="http://schemas.microsoft.com/office/word/2015/wordml/symex" xmlns:wpg="http://schemas.microsoft.com/office/word/2010/wordprocessingGroup" xmlns:wpi="http://schemas.microsoft.com/office/word/2010/wordprocessingInk" xmlns:wne="http://schemas.microsoft.com/office/word/2006/wordml" xmlns:wps="http://schemas.microsoft.com/office/word/2010/wordprocessingShape" mc:Ignorable="w14 w15 w16se w16cid w16 w16cex w16sdtdh wp14">
+<w:numbering xmlns:wpc="http://schemas.microsoft.com/office/word/2010/wordprocessingCanvas" xmlns:cx="http://schemas.microsoft.com/office/drawing/2014/chartex" xmlns:cx1="http://schemas.microsoft.com/office/drawing/2015/9/8/chartex" xmlns:cx2="http://schemas.microsoft.com/office/drawing/2015/10/21/chartex" xmlns:cx3="http://schemas.microsoft.com/office/drawing/2016/5/9/chartex" xmlns:cx4="http://schemas.microsoft.com/office/drawing/2016/5/10/chartex" xmlns:cx5="http://schemas.microsoft.com/office/drawing/2016/5/11/chartex" xmlns:cx6="http://schemas.microsoft.com/office/drawing/2016/5/12/chartex" xmlns:cx7="http://schemas.microsoft.com/office/drawing/2016/5/13/chartex" xmlns:cx8="http://schemas.microsoft.com/office/drawing/2016/5/14/chartex" xmlns:mc="http://schemas.openxmlformats.org/markup-compatibility/2006" xmlns:aink="http://schemas.microsoft.com/office/drawing/2016/ink" xmlns:am3d="http://schemas.microsoft.com/office/drawing/2017/model3d" xmlns:o="urn:schemas-microsoft-com:office:office" xmlns:oel="http://schemas.microsoft.com/office/2019/extlst" xmlns:r="http://schemas.openxmlformats.org/officeDocument/2006/relationships" xmlns:m="http://schemas.openxmlformats.org/officeDocument/2006/math" xmlns:v="urn:schemas-microsoft-com:vml" xmlns:wp14="http://schemas.microsoft.com/office/word/2010/wordprocessingDrawing" xmlns:wp="http://schemas.openxmlformats.org/drawingml/2006/wordprocessingDrawing" xmlns:w10="urn:schemas-microsoft-com:office:word" xmlns:w="http://schemas.openxmlformats.org/wordprocessingml/2006/main" xmlns:w14="http://schemas.microsoft.com/office/word/2010/wordml" xmlns:w15="http://schemas.microsoft.com/office/word/2012/wordml" xmlns:w16cex="http://schemas.microsoft.com/office/word/2018/wordml/cex" xmlns:w16cid="http://schemas.microsoft.com/office/word/2016/wordml/cid" xmlns:w16="http://schemas.microsoft.com/office/word/2018/wordml" xmlns:w16du="http://schemas.microsoft.com/office/word/2023/wordml/word16du" xmlns:w16sdtdh="http://schemas.microsoft.com/office/word/2020/wordml/sdtdatahash" xmlns:w16sdtfl="http://schemas.microsoft.com/office/word/2024/wordml/sdtformatlock" xmlns:w16se="http://schemas.microsoft.com/office/word/2015/wordml/symex" xmlns:wpg="http://schemas.microsoft.com/office/word/2010/wordprocessingGroup" xmlns:wpi="http://schemas.microsoft.com/office/word/2010/wordprocessingInk" xmlns:wne="http://schemas.microsoft.com/office/word/2006/wordml" xmlns:wps="http://schemas.microsoft.com/office/word/2010/wordprocessingShape" mc:Ignorable="w14 w15 w16se w16cid w16 w16cex w16sdtdh w16sdtfl w16du wp14">
   <w:abstractNum w:abstractNumId="0" w15:restartNumberingAfterBreak="0">
     <w:nsid w:val="FFFFFF1D"/>
     <w:multiLevelType w:val="multilevel"/>
@@ -4515,7 +5359,7 @@
 </file>
 
 <file path=word/styles.xml><?xml version="1.0" encoding="utf-8"?>
-<w:styles xmlns:mc="http://schemas.openxmlformats.org/markup-compatibility/2006" xmlns:r="http://schemas.openxmlformats.org/officeDocument/2006/relationships" xmlns:w="http://schemas.openxmlformats.org/wordprocessingml/2006/main" xmlns:w14="http://schemas.microsoft.com/office/word/2010/wordml" xmlns:w15="http://schemas.microsoft.com/office/word/2012/wordml" xmlns:w16cex="http://schemas.microsoft.com/office/word/2018/wordml/cex" xmlns:w16cid="http://schemas.microsoft.com/office/word/2016/wordml/cid" xmlns:w16="http://schemas.microsoft.com/office/word/2018/wordml" xmlns:w16sdtdh="http://schemas.microsoft.com/office/word/2020/wordml/sdtdatahash" xmlns:w16se="http://schemas.microsoft.com/office/word/2015/wordml/symex" mc:Ignorable="w14 w15 w16se w16cid w16 w16cex w16sdtdh">
+<w:styles xmlns:mc="http://schemas.openxmlformats.org/markup-compatibility/2006" xmlns:r="http://schemas.openxmlformats.org/officeDocument/2006/relationships" xmlns:w="http://schemas.openxmlformats.org/wordprocessingml/2006/main" xmlns:w14="http://schemas.microsoft.com/office/word/2010/wordml" xmlns:w15="http://schemas.microsoft.com/office/word/2012/wordml" xmlns:w16cex="http://schemas.microsoft.com/office/word/2018/wordml/cex" xmlns:w16cid="http://schemas.microsoft.com/office/word/2016/wordml/cid" xmlns:w16="http://schemas.microsoft.com/office/word/2018/wordml" xmlns:w16du="http://schemas.microsoft.com/office/word/2023/wordml/word16du" xmlns:w16sdtdh="http://schemas.microsoft.com/office/word/2020/wordml/sdtdatahash" xmlns:w16sdtfl="http://schemas.microsoft.com/office/word/2024/wordml/sdtformatlock" xmlns:w16se="http://schemas.microsoft.com/office/word/2015/wordml/symex" mc:Ignorable="w14 w15 w16se w16cid w16 w16cex w16sdtdh w16sdtfl w16du">
   <w:docDefaults>
     <w:rPrDefault>
       <w:rPr>
@@ -4897,16 +5741,16 @@
   <w:style w:type="paragraph" w:default="1" w:styleId="a">
     <w:name w:val="Normal"/>
     <w:qFormat/>
-    <w:rsid w:val="0009727B"/>
+    <w:rsid w:val="005C1B2D"/>
     <w:pPr>
       <w:widowControl w:val="0"/>
-      <w:spacing w:after="160" w:line="259" w:lineRule="auto"/>
+      <w:jc w:val="both"/>
     </w:pPr>
     <w:rPr>
       <w:rFonts w:asciiTheme="minorHAnsi" w:eastAsiaTheme="minorEastAsia" w:hAnsiTheme="minorHAnsi" w:cstheme="minorBidi"/>
       <w:kern w:val="2"/>
-      <w:sz w:val="22"/>
-      <w:szCs w:val="24"/>
+      <w:sz w:val="21"/>
+      <w:szCs w:val="22"/>
       <w14:ligatures w14:val="standardContextual"/>
     </w:rPr>
   </w:style>
@@ -4914,7 +5758,7 @@
     <w:name w:val="heading 1"/>
     <w:basedOn w:val="a"/>
     <w:next w:val="a"/>
-    <w:link w:val="10"/>
+    <w:link w:val="1Char"/>
     <w:uiPriority w:val="9"/>
     <w:qFormat/>
     <w:rsid w:val="00B7088F"/>
@@ -4944,7 +5788,7 @@
     <w:uiPriority w:val="1"/>
     <w:semiHidden/>
     <w:unhideWhenUsed/>
-    <w:rsid w:val="0009727B"/>
+    <w:rsid w:val="005C1B2D"/>
   </w:style>
   <w:style w:type="table" w:default="1" w:styleId="a1">
     <w:name w:val="Normal Table"/>
@@ -4966,10 +5810,10 @@
     <w:uiPriority w:val="99"/>
     <w:semiHidden/>
     <w:unhideWhenUsed/>
-    <w:rsid w:val="0009727B"/>
+    <w:rsid w:val="005C1B2D"/>
   </w:style>
-  <w:style w:type="character" w:customStyle="1" w:styleId="10">
-    <w:name w:val="見出し 1 (文字)"/>
+  <w:style w:type="character" w:customStyle="1" w:styleId="1Char">
+    <w:name w:val="제목 1 Char"/>
     <w:basedOn w:val="a0"/>
     <w:link w:val="1"/>
     <w:uiPriority w:val="9"/>
@@ -5086,7 +5930,7 @@
   <w:style w:type="paragraph" w:styleId="a3">
     <w:name w:val="Body Text"/>
     <w:basedOn w:val="a"/>
-    <w:link w:val="a4"/>
+    <w:link w:val="Char"/>
     <w:semiHidden/>
     <w:pPr>
       <w:spacing w:line="240" w:lineRule="atLeast"/>
@@ -5097,8 +5941,8 @@
       <w:sz w:val="16"/>
     </w:rPr>
   </w:style>
-  <w:style w:type="character" w:customStyle="1" w:styleId="a4">
-    <w:name w:val="本文 (文字)"/>
+  <w:style w:type="character" w:customStyle="1" w:styleId="Char">
+    <w:name w:val="본문 Char"/>
     <w:basedOn w:val="a0"/>
     <w:link w:val="a3"/>
     <w:semiHidden/>
@@ -5108,11 +5952,11 @@
       <w:sz w:val="16"/>
     </w:rPr>
   </w:style>
-  <w:style w:type="paragraph" w:customStyle="1" w:styleId="a5">
+  <w:style w:type="paragraph" w:customStyle="1" w:styleId="a4">
     <w:name w:val="注意事項"/>
     <w:basedOn w:val="a"/>
   </w:style>
-  <w:style w:type="character" w:styleId="a6">
+  <w:style w:type="character" w:styleId="a5">
     <w:name w:val="Hyperlink"/>
     <w:basedOn w:val="a0"/>
     <w:semiHidden/>
@@ -5121,10 +5965,10 @@
       <w:u w:val="single"/>
     </w:rPr>
   </w:style>
-  <w:style w:type="paragraph" w:styleId="a7">
+  <w:style w:type="paragraph" w:styleId="a6">
     <w:name w:val="header"/>
     <w:basedOn w:val="a"/>
-    <w:link w:val="a8"/>
+    <w:link w:val="Char0"/>
     <w:uiPriority w:val="99"/>
     <w:semiHidden/>
     <w:unhideWhenUsed/>
@@ -5137,10 +5981,10 @@
       <w:snapToGrid w:val="0"/>
     </w:pPr>
   </w:style>
-  <w:style w:type="character" w:customStyle="1" w:styleId="a8">
-    <w:name w:val="ヘッダー (文字)"/>
+  <w:style w:type="character" w:customStyle="1" w:styleId="Char0">
+    <w:name w:val="머리글 Char"/>
     <w:basedOn w:val="a0"/>
-    <w:link w:val="a7"/>
+    <w:link w:val="a6"/>
     <w:uiPriority w:val="99"/>
     <w:semiHidden/>
     <w:rsid w:val="00B7088F"/>
@@ -5149,10 +5993,10 @@
       <w:sz w:val="18"/>
     </w:rPr>
   </w:style>
-  <w:style w:type="paragraph" w:styleId="a9">
+  <w:style w:type="paragraph" w:styleId="a7">
     <w:name w:val="footer"/>
     <w:basedOn w:val="a"/>
-    <w:link w:val="aa"/>
+    <w:link w:val="Char1"/>
     <w:uiPriority w:val="99"/>
     <w:semiHidden/>
     <w:unhideWhenUsed/>
@@ -5165,10 +6009,10 @@
       <w:snapToGrid w:val="0"/>
     </w:pPr>
   </w:style>
-  <w:style w:type="character" w:customStyle="1" w:styleId="aa">
-    <w:name w:val="フッター (文字)"/>
+  <w:style w:type="character" w:customStyle="1" w:styleId="Char1">
+    <w:name w:val="바닥글 Char"/>
     <w:basedOn w:val="a0"/>
-    <w:link w:val="a9"/>
+    <w:link w:val="a7"/>
     <w:uiPriority w:val="99"/>
     <w:semiHidden/>
     <w:rsid w:val="00B7088F"/>
@@ -5212,7 +6056,7 @@
       <w:rFonts w:ascii="Arial" w:eastAsia="ＭＳ ゴシック" w:hAnsi="Arial"/>
     </w:rPr>
   </w:style>
-  <w:style w:type="table" w:styleId="ab">
+  <w:style w:type="table" w:styleId="a8">
     <w:name w:val="Table Grid"/>
     <w:basedOn w:val="a1"/>
     <w:uiPriority w:val="59"/>
@@ -5228,7 +6072,7 @@
       </w:tblBorders>
     </w:tblPr>
   </w:style>
-  <w:style w:type="paragraph" w:styleId="ac">
+  <w:style w:type="paragraph" w:styleId="a9">
     <w:name w:val="caption"/>
     <w:basedOn w:val="a"/>
     <w:next w:val="a"/>

</xml_diff>